<commit_message>
Reading wave files into Wave object now implemented
</commit_message>
<xml_diff>
--- a/convolution/docs/Report.docx
+++ b/convolution/docs/Report.docx
@@ -3,27 +3,219 @@
 <w:document xmlns:wpc="http://schemas.microsoft.com/office/word/2010/wordprocessingCanvas" xmlns:mc="http://schemas.openxmlformats.org/markup-compatibility/2006" xmlns:o="urn:schemas-microsoft-com:office:office" xmlns:r="http://schemas.openxmlformats.org/officeDocument/2006/relationships" xmlns:m="http://schemas.openxmlformats.org/officeDocument/2006/math" xmlns:v="urn:schemas-microsoft-com:vml" xmlns:wp14="http://schemas.microsoft.com/office/word/2010/wordprocessingDrawing" xmlns:wp="http://schemas.openxmlformats.org/drawingml/2006/wordprocessingDrawing" xmlns:w10="urn:schemas-microsoft-com:office:word" xmlns:w="http://schemas.openxmlformats.org/wordprocessingml/2006/main" xmlns:w14="http://schemas.microsoft.com/office/word/2010/wordml" xmlns:wpg="http://schemas.microsoft.com/office/word/2010/wordprocessingGroup" xmlns:wpi="http://schemas.microsoft.com/office/word/2010/wordprocessingInk" xmlns:wne="http://schemas.microsoft.com/office/word/2006/wordml" xmlns:wps="http://schemas.microsoft.com/office/word/2010/wordprocessingShape" mc:Ignorable="w14 wp14">
   <w:body>
     <w:p>
-      <w:r>
-        <w:t xml:space="preserve">Code </w:t>
-      </w:r>
-      <w:proofErr w:type="gramStart"/>
-      <w:r>
-        <w:t>Before</w:t>
-      </w:r>
-      <w:proofErr w:type="gramEnd"/>
-      <w:r>
+      <w:pPr>
+        <w:spacing w:after="0"/>
+        <w:rPr>
+          <w:sz w:val="20"/>
+          <w:szCs w:val="20"/>
+          <w:u w:val="single"/>
+        </w:rPr>
+      </w:pPr>
+      <w:r>
+        <w:rPr>
+          <w:b/>
+          <w:sz w:val="20"/>
+          <w:szCs w:val="20"/>
+          <w:u w:val="single"/>
+        </w:rPr>
+        <w:t xml:space="preserve">Profiling </w:t>
+      </w:r>
+      <w:r>
+        <w:rPr>
+          <w:b/>
+          <w:sz w:val="20"/>
+          <w:szCs w:val="20"/>
+          <w:u w:val="single"/>
+        </w:rPr>
+        <w:t>Measurement Technique</w:t>
+      </w:r>
+    </w:p>
+    <w:p>
+      <w:pPr>
+        <w:spacing w:after="0"/>
+        <w:rPr>
+          <w:sz w:val="20"/>
+          <w:szCs w:val="20"/>
+        </w:rPr>
+      </w:pPr>
+      <w:r>
+        <w:rPr>
+          <w:b/>
+          <w:sz w:val="20"/>
+          <w:szCs w:val="20"/>
+        </w:rPr>
+        <w:t>Tool:</w:t>
+      </w:r>
+      <w:r>
+        <w:rPr>
+          <w:sz w:val="20"/>
+          <w:szCs w:val="20"/>
+        </w:rPr>
+        <w:t xml:space="preserve"> Microsoft Visual Studio Profiling Tools (</w:t>
+      </w:r>
+      <w:hyperlink r:id="rId6" w:history="1">
+        <w:r>
+          <w:rPr>
+            <w:rStyle w:val="Hyperlink"/>
+            <w:sz w:val="20"/>
+            <w:szCs w:val="20"/>
+          </w:rPr>
+          <w:t>http://msdn.microsoft.com/en-us/library/z9z62c29.aspx</w:t>
+        </w:r>
+      </w:hyperlink>
+      <w:r>
+        <w:rPr>
+          <w:sz w:val="20"/>
+          <w:szCs w:val="20"/>
+        </w:rPr>
+        <w:t>)</w:t>
+      </w:r>
+    </w:p>
+    <w:p>
+      <w:pPr>
+        <w:spacing w:after="0"/>
+        <w:rPr>
+          <w:sz w:val="20"/>
+          <w:szCs w:val="20"/>
+        </w:rPr>
+      </w:pPr>
+      <w:r>
+        <w:rPr>
+          <w:b/>
+          <w:sz w:val="20"/>
+          <w:szCs w:val="20"/>
+        </w:rPr>
+        <w:t>Time:</w:t>
+      </w:r>
+      <w:r>
+        <w:rPr>
+          <w:sz w:val="20"/>
+          <w:szCs w:val="20"/>
+        </w:rPr>
+        <w:t xml:space="preserve"> </w:t>
+      </w:r>
+      <w:r>
+        <w:rPr>
+          <w:i/>
+          <w:sz w:val="20"/>
+          <w:szCs w:val="20"/>
+        </w:rPr>
+        <w:t>Elapsed Inclusive</w:t>
+      </w:r>
+      <w:r>
+        <w:rPr>
+          <w:sz w:val="20"/>
+          <w:szCs w:val="20"/>
+        </w:rPr>
+        <w:t>.. This includes function stack set up and tear downs and system calls. Tests are turned off before profiling so tests are not included.</w:t>
+      </w:r>
+    </w:p>
+    <w:p>
+      <w:pPr>
+        <w:spacing w:after="0"/>
+        <w:rPr>
+          <w:sz w:val="20"/>
+          <w:szCs w:val="20"/>
+        </w:rPr>
+      </w:pPr>
+    </w:p>
+    <w:p>
+      <w:pPr>
+        <w:spacing w:after="0"/>
+        <w:rPr>
+          <w:sz w:val="20"/>
+          <w:szCs w:val="20"/>
+        </w:rPr>
+      </w:pPr>
+      <w:r>
+        <w:rPr>
+          <w:b/>
+          <w:sz w:val="20"/>
+          <w:szCs w:val="20"/>
+          <w:u w:val="single"/>
+        </w:rPr>
+        <w:t>Template</w:t>
+      </w:r>
+    </w:p>
+    <w:p>
+      <w:pPr>
+        <w:spacing w:after="0"/>
+        <w:rPr>
+          <w:sz w:val="20"/>
+          <w:szCs w:val="20"/>
+        </w:rPr>
+      </w:pPr>
+    </w:p>
+    <w:p>
+      <w:pPr>
+        <w:spacing w:after="0"/>
+        <w:rPr>
+          <w:sz w:val="20"/>
+          <w:szCs w:val="20"/>
+        </w:rPr>
+      </w:pPr>
+      <w:r>
+        <w:rPr>
+          <w:b/>
+          <w:sz w:val="20"/>
+          <w:szCs w:val="20"/>
+        </w:rPr>
+        <w:t>Code Before</w:t>
+      </w:r>
+      <w:r>
+        <w:rPr>
+          <w:sz w:val="20"/>
+          <w:szCs w:val="20"/>
+        </w:rPr>
         <w:tab/>
       </w:r>
       <w:r>
+        <w:rPr>
+          <w:sz w:val="20"/>
+          <w:szCs w:val="20"/>
+        </w:rPr>
         <w:tab/>
       </w:r>
       <w:r>
+        <w:rPr>
+          <w:sz w:val="20"/>
+          <w:szCs w:val="20"/>
+        </w:rPr>
         <w:tab/>
+      </w:r>
+      <w:r>
+        <w:rPr>
+          <w:b/>
+          <w:sz w:val="20"/>
+          <w:szCs w:val="20"/>
+        </w:rPr>
         <w:t>Code After</w:t>
       </w:r>
     </w:p>
     <w:p>
-      <w:r>
+      <w:pPr>
+        <w:spacing w:after="0"/>
+        <w:rPr>
+          <w:sz w:val="20"/>
+          <w:szCs w:val="20"/>
+        </w:rPr>
+      </w:pPr>
+    </w:p>
+    <w:p>
+      <w:pPr>
+        <w:spacing w:after="0"/>
+        <w:rPr>
+          <w:b/>
+          <w:sz w:val="20"/>
+          <w:szCs w:val="20"/>
+        </w:rPr>
+      </w:pPr>
+      <w:r>
+        <w:rPr>
+          <w:b/>
+          <w:sz w:val="20"/>
+          <w:szCs w:val="20"/>
+        </w:rPr>
         <w:t>Steps</w:t>
       </w:r>
     </w:p>
@@ -34,8 +226,17 @@
           <w:ilvl w:val="0"/>
           <w:numId w:val="1"/>
         </w:numPr>
-      </w:pPr>
-      <w:r>
+        <w:spacing w:after="0"/>
+        <w:rPr>
+          <w:sz w:val="20"/>
+          <w:szCs w:val="20"/>
+        </w:rPr>
+      </w:pPr>
+      <w:r>
+        <w:rPr>
+          <w:sz w:val="20"/>
+          <w:szCs w:val="20"/>
+        </w:rPr>
         <w:t>A</w:t>
       </w:r>
     </w:p>
@@ -46,8 +247,17 @@
           <w:ilvl w:val="0"/>
           <w:numId w:val="1"/>
         </w:numPr>
-      </w:pPr>
-      <w:r>
+        <w:spacing w:after="0"/>
+        <w:rPr>
+          <w:sz w:val="20"/>
+          <w:szCs w:val="20"/>
+        </w:rPr>
+      </w:pPr>
+      <w:r>
+        <w:rPr>
+          <w:sz w:val="20"/>
+          <w:szCs w:val="20"/>
+        </w:rPr>
         <w:t>B</w:t>
       </w:r>
     </w:p>
@@ -58,26 +268,286 @@
           <w:ilvl w:val="0"/>
           <w:numId w:val="1"/>
         </w:numPr>
-      </w:pPr>
-      <w:r>
+        <w:spacing w:after="0"/>
+        <w:rPr>
+          <w:sz w:val="20"/>
+          <w:szCs w:val="20"/>
+        </w:rPr>
+      </w:pPr>
+      <w:r>
+        <w:rPr>
+          <w:sz w:val="20"/>
+          <w:szCs w:val="20"/>
+        </w:rPr>
         <w:t>C</w:t>
       </w:r>
     </w:p>
     <w:p>
-      <w:r>
+      <w:pPr>
+        <w:spacing w:after="0"/>
+        <w:rPr>
+          <w:sz w:val="20"/>
+          <w:szCs w:val="20"/>
+        </w:rPr>
+      </w:pPr>
+    </w:p>
+    <w:p>
+      <w:pPr>
+        <w:spacing w:after="0"/>
+        <w:rPr>
+          <w:sz w:val="20"/>
+          <w:szCs w:val="20"/>
+        </w:rPr>
+      </w:pPr>
+      <w:r>
+        <w:rPr>
+          <w:b/>
+          <w:sz w:val="20"/>
+          <w:szCs w:val="20"/>
+        </w:rPr>
         <w:t>Total Time Before:</w:t>
       </w:r>
       <w:r>
+        <w:rPr>
+          <w:sz w:val="20"/>
+          <w:szCs w:val="20"/>
+        </w:rPr>
         <w:tab/>
       </w:r>
       <w:r>
+        <w:rPr>
+          <w:sz w:val="20"/>
+          <w:szCs w:val="20"/>
+        </w:rPr>
         <w:tab/>
+      </w:r>
+      <w:r>
+        <w:rPr>
+          <w:b/>
+          <w:sz w:val="20"/>
+          <w:szCs w:val="20"/>
+        </w:rPr>
         <w:t>Total Time After:</w:t>
       </w:r>
     </w:p>
     <w:p>
-      <w:r>
+      <w:pPr>
+        <w:spacing w:after="0"/>
+        <w:rPr>
+          <w:sz w:val="20"/>
+          <w:szCs w:val="20"/>
+        </w:rPr>
+      </w:pPr>
+      <w:r>
+        <w:rPr>
+          <w:sz w:val="20"/>
+          <w:szCs w:val="20"/>
+        </w:rPr>
+        <w:t xml:space="preserve">*NOTE: These times are measured as </w:t>
+      </w:r>
+      <w:r>
+        <w:rPr>
+          <w:i/>
+          <w:sz w:val="20"/>
+          <w:szCs w:val="20"/>
+        </w:rPr>
+        <w:t xml:space="preserve">Elapsed Inclusive </w:t>
+      </w:r>
+      <w:r>
+        <w:rPr>
+          <w:sz w:val="20"/>
+          <w:szCs w:val="20"/>
+        </w:rPr>
+        <w:t xml:space="preserve">in the scope of the entire program (i.e. main()). </w:t>
+      </w:r>
+      <w:r>
+        <w:rPr>
+          <w:sz w:val="20"/>
+          <w:szCs w:val="20"/>
+        </w:rPr>
+        <w:t xml:space="preserve">This means the total time that is spent executing the </w:t>
+      </w:r>
+      <w:r>
+        <w:rPr>
+          <w:i/>
+          <w:sz w:val="20"/>
+          <w:szCs w:val="20"/>
+        </w:rPr>
+        <w:t>program</w:t>
+      </w:r>
+      <w:r>
+        <w:rPr>
+          <w:sz w:val="20"/>
+          <w:szCs w:val="20"/>
+        </w:rPr>
+        <w:t xml:space="preserve"> from start to finish is measured</w:t>
+      </w:r>
+      <w:r>
+        <w:rPr>
+          <w:sz w:val="20"/>
+          <w:szCs w:val="20"/>
+        </w:rPr>
+        <w:t>. This includes function stack set up and tear downs, as well as system calls. Tests are turned off before profiling so tests are not measured.</w:t>
+      </w:r>
+    </w:p>
+    <w:p>
+      <w:pPr>
+        <w:spacing w:after="0"/>
+        <w:rPr>
+          <w:sz w:val="20"/>
+          <w:szCs w:val="20"/>
+        </w:rPr>
+      </w:pPr>
+    </w:p>
+    <w:p>
+      <w:pPr>
+        <w:spacing w:after="0"/>
+        <w:rPr>
+          <w:b/>
+          <w:sz w:val="20"/>
+          <w:szCs w:val="20"/>
+        </w:rPr>
+      </w:pPr>
+      <w:r>
+        <w:rPr>
+          <w:sz w:val="20"/>
+          <w:szCs w:val="20"/>
+        </w:rPr>
+        <w:t>(If relevant)</w:t>
+      </w:r>
+      <w:r>
+        <w:rPr>
+          <w:sz w:val="20"/>
+          <w:szCs w:val="20"/>
+        </w:rPr>
+        <w:t xml:space="preserve"> </w:t>
+      </w:r>
+      <w:r>
+        <w:rPr>
+          <w:b/>
+          <w:sz w:val="20"/>
+          <w:szCs w:val="20"/>
+        </w:rPr>
+        <w:t xml:space="preserve">Total Time of Function Before: </w:t>
+      </w:r>
+      <w:r>
+        <w:rPr>
+          <w:b/>
+          <w:sz w:val="20"/>
+          <w:szCs w:val="20"/>
+        </w:rPr>
+        <w:tab/>
+      </w:r>
+      <w:r>
+        <w:rPr>
+          <w:b/>
+          <w:sz w:val="20"/>
+          <w:szCs w:val="20"/>
+        </w:rPr>
+        <w:tab/>
+      </w:r>
+      <w:r>
+        <w:rPr>
+          <w:b/>
+          <w:sz w:val="20"/>
+          <w:szCs w:val="20"/>
+        </w:rPr>
+        <w:t>Total Time of Function After:</w:t>
+      </w:r>
+    </w:p>
+    <w:p>
+      <w:pPr>
+        <w:spacing w:after="0"/>
+        <w:rPr>
+          <w:sz w:val="20"/>
+          <w:szCs w:val="20"/>
+        </w:rPr>
+      </w:pPr>
+      <w:r>
+        <w:rPr>
+          <w:sz w:val="20"/>
+          <w:szCs w:val="20"/>
+        </w:rPr>
+        <w:t xml:space="preserve">*NOTE: These times are measured as </w:t>
+      </w:r>
+      <w:r>
+        <w:rPr>
+          <w:i/>
+          <w:sz w:val="20"/>
+          <w:szCs w:val="20"/>
+        </w:rPr>
+        <w:t>Elapsed Inclusive</w:t>
+      </w:r>
+      <w:r>
+        <w:rPr>
+          <w:sz w:val="20"/>
+          <w:szCs w:val="20"/>
+        </w:rPr>
+        <w:t xml:space="preserve"> in the scope of the function. This means the total time that is spent executing this function, and all other functions this function calls, is measured.</w:t>
+      </w:r>
+      <w:r>
+        <w:rPr>
+          <w:sz w:val="20"/>
+          <w:szCs w:val="20"/>
+        </w:rPr>
+        <w:t xml:space="preserve"> Again, this includes the overhead of function calls and system calls. Tests are turned off before profiling so tests are not measured.</w:t>
+      </w:r>
+    </w:p>
+    <w:p>
+      <w:pPr>
+        <w:spacing w:after="0"/>
+        <w:rPr>
+          <w:sz w:val="20"/>
+          <w:szCs w:val="20"/>
+        </w:rPr>
+      </w:pPr>
+    </w:p>
+    <w:p>
+      <w:pPr>
+        <w:spacing w:after="0"/>
+        <w:rPr>
+          <w:b/>
+          <w:sz w:val="20"/>
+          <w:szCs w:val="20"/>
+        </w:rPr>
+      </w:pPr>
+      <w:r>
+        <w:rPr>
+          <w:b/>
+          <w:sz w:val="20"/>
+          <w:szCs w:val="20"/>
+        </w:rPr>
         <w:t>Graph so far:</w:t>
+      </w:r>
+    </w:p>
+    <w:p>
+      <w:pPr>
+        <w:spacing w:after="0"/>
+        <w:rPr>
+          <w:sz w:val="20"/>
+          <w:szCs w:val="20"/>
+        </w:rPr>
+      </w:pPr>
+      <w:r>
+        <w:rPr>
+          <w:sz w:val="20"/>
+          <w:szCs w:val="20"/>
+        </w:rPr>
+        <w:t xml:space="preserve">This shows </w:t>
+      </w:r>
+      <w:r>
+        <w:rPr>
+          <w:sz w:val="20"/>
+          <w:szCs w:val="20"/>
+        </w:rPr>
+        <w:t>the trending total execution time of the program thus far.</w:t>
+      </w:r>
+      <w:r>
+        <w:rPr>
+          <w:sz w:val="20"/>
+          <w:szCs w:val="20"/>
+        </w:rPr>
+        <w:t xml:space="preserve"> Hopefully, this graph is just a downward slope.</w:t>
       </w:r>
       <w:bookmarkStart w:id="0" w:name="_GoBack"/>
       <w:bookmarkEnd w:id="0"/>
@@ -96,6 +566,27 @@
 <file path=word/numbering.xml><?xml version="1.0" encoding="utf-8"?>
 <w:numbering xmlns:wpc="http://schemas.microsoft.com/office/word/2010/wordprocessingCanvas" xmlns:mc="http://schemas.openxmlformats.org/markup-compatibility/2006" xmlns:o="urn:schemas-microsoft-com:office:office" xmlns:r="http://schemas.openxmlformats.org/officeDocument/2006/relationships" xmlns:m="http://schemas.openxmlformats.org/officeDocument/2006/math" xmlns:v="urn:schemas-microsoft-com:vml" xmlns:wp14="http://schemas.microsoft.com/office/word/2010/wordprocessingDrawing" xmlns:wp="http://schemas.openxmlformats.org/drawingml/2006/wordprocessingDrawing" xmlns:w10="urn:schemas-microsoft-com:office:word" xmlns:w="http://schemas.openxmlformats.org/wordprocessingml/2006/main" xmlns:w14="http://schemas.microsoft.com/office/word/2010/wordml" xmlns:wpg="http://schemas.microsoft.com/office/word/2010/wordprocessingGroup" xmlns:wpi="http://schemas.microsoft.com/office/word/2010/wordprocessingInk" xmlns:wne="http://schemas.microsoft.com/office/word/2006/wordml" xmlns:wps="http://schemas.microsoft.com/office/word/2010/wordprocessingShape" mc:Ignorable="w14 wp14">
   <w:abstractNum w:abstractNumId="0">
+    <w:nsid w:val="FFFFFF89"/>
+    <w:multiLevelType w:val="singleLevel"/>
+    <w:tmpl w:val="1B3AE5CC"/>
+    <w:lvl w:ilvl="0">
+      <w:start w:val="1"/>
+      <w:numFmt w:val="bullet"/>
+      <w:pStyle w:val="ListBullet"/>
+      <w:lvlText w:val=""/>
+      <w:lvlJc w:val="left"/>
+      <w:pPr>
+        <w:tabs>
+          <w:tab w:val="num" w:pos="360"/>
+        </w:tabs>
+        <w:ind w:left="360" w:hanging="360"/>
+      </w:pPr>
+      <w:rPr>
+        <w:rFonts w:ascii="Symbol" w:hAnsi="Symbol" w:hint="default"/>
+      </w:rPr>
+    </w:lvl>
+  </w:abstractNum>
+  <w:abstractNum w:abstractNumId="1">
     <w:nsid w:val="10565376"/>
     <w:multiLevelType w:val="hybridMultilevel"/>
     <w:tmpl w:val="5418A808"/>
@@ -185,6 +676,9 @@
     </w:lvl>
   </w:abstractNum>
   <w:num w:numId="1">
+    <w:abstractNumId w:val="1"/>
+  </w:num>
+  <w:num w:numId="2">
     <w:abstractNumId w:val="0"/>
   </w:num>
 </w:numbering>
@@ -388,6 +882,30 @@
       <w:contextualSpacing/>
     </w:pPr>
   </w:style>
+  <w:style w:type="character" w:styleId="Hyperlink">
+    <w:name w:val="Hyperlink"/>
+    <w:basedOn w:val="DefaultParagraphFont"/>
+    <w:uiPriority w:val="99"/>
+    <w:unhideWhenUsed/>
+    <w:rsid w:val="0055793E"/>
+    <w:rPr>
+      <w:color w:val="0000FF" w:themeColor="hyperlink"/>
+      <w:u w:val="single"/>
+    </w:rPr>
+  </w:style>
+  <w:style w:type="paragraph" w:styleId="ListBullet">
+    <w:name w:val="List Bullet"/>
+    <w:basedOn w:val="Normal"/>
+    <w:uiPriority w:val="99"/>
+    <w:unhideWhenUsed/>
+    <w:rsid w:val="00DF52F8"/>
+    <w:pPr>
+      <w:numPr>
+        <w:numId w:val="2"/>
+      </w:numPr>
+      <w:contextualSpacing/>
+    </w:pPr>
+  </w:style>
 </w:styles>
 </file>
 
@@ -586,6 +1104,30 @@
     <w:rsid w:val="00CD61A1"/>
     <w:pPr>
       <w:ind w:left="720"/>
+      <w:contextualSpacing/>
+    </w:pPr>
+  </w:style>
+  <w:style w:type="character" w:styleId="Hyperlink">
+    <w:name w:val="Hyperlink"/>
+    <w:basedOn w:val="DefaultParagraphFont"/>
+    <w:uiPriority w:val="99"/>
+    <w:unhideWhenUsed/>
+    <w:rsid w:val="0055793E"/>
+    <w:rPr>
+      <w:color w:val="0000FF" w:themeColor="hyperlink"/>
+      <w:u w:val="single"/>
+    </w:rPr>
+  </w:style>
+  <w:style w:type="paragraph" w:styleId="ListBullet">
+    <w:name w:val="List Bullet"/>
+    <w:basedOn w:val="Normal"/>
+    <w:uiPriority w:val="99"/>
+    <w:unhideWhenUsed/>
+    <w:rsid w:val="00DF52F8"/>
+    <w:pPr>
+      <w:numPr>
+        <w:numId w:val="2"/>
+      </w:numPr>
       <w:contextualSpacing/>
     </w:pPr>
   </w:style>

</xml_diff>

<commit_message>
Created classes to store, save, and load .snd and .aiff files. Main now handles .aiff and .snd.
</commit_message>
<xml_diff>
--- a/convolution/docs/Report.docx
+++ b/convolution/docs/Report.docx
@@ -4,22 +4,990 @@
   <w:body>
     <w:p>
       <w:pPr>
-        <w:spacing w:after="0"/>
-        <w:rPr>
+        <w:pStyle w:val="Heading3"/>
+        <w:spacing w:before="0"/>
+      </w:pPr>
+      <w:r>
+        <w:t>Getting Started</w:t>
+      </w:r>
+    </w:p>
+    <w:p>
+      <w:pPr>
+        <w:spacing w:after="0"/>
+        <w:rPr>
+          <w:sz w:val="20"/>
+          <w:szCs w:val="20"/>
+        </w:rPr>
+      </w:pPr>
+    </w:p>
+    <w:p>
+      <w:pPr>
+        <w:spacing w:after="0"/>
+        <w:rPr>
+          <w:sz w:val="20"/>
+          <w:szCs w:val="20"/>
+        </w:rPr>
+      </w:pPr>
+      <w:r>
+        <w:rPr>
+          <w:sz w:val="20"/>
+          <w:szCs w:val="20"/>
+        </w:rPr>
+        <w:t>1) Configurations</w:t>
+      </w:r>
+    </w:p>
+    <w:p>
+      <w:pPr>
+        <w:spacing w:after="0"/>
+        <w:rPr>
+          <w:sz w:val="20"/>
+          <w:szCs w:val="20"/>
+        </w:rPr>
+      </w:pPr>
+      <w:r>
+        <w:rPr>
+          <w:sz w:val="20"/>
+          <w:szCs w:val="20"/>
+        </w:rPr>
+        <w:t xml:space="preserve"> - Open up Main.cpp. At the top of the file, there should be two </w:t>
+      </w:r>
+      <w:r>
+        <w:rPr>
+          <w:rFonts w:ascii="Consolas" w:hAnsi="Consolas" w:cs="Consolas"/>
+          <w:sz w:val="20"/>
+          <w:szCs w:val="20"/>
+        </w:rPr>
+        <w:t>#define</w:t>
+      </w:r>
+      <w:r>
+        <w:rPr>
+          <w:sz w:val="20"/>
+          <w:szCs w:val="20"/>
+        </w:rPr>
+        <w:t xml:space="preserve"> </w:t>
+      </w:r>
+      <w:r>
+        <w:rPr>
+          <w:sz w:val="20"/>
+          <w:szCs w:val="20"/>
+        </w:rPr>
+        <w:t xml:space="preserve">directives, </w:t>
+      </w:r>
+      <w:r>
+        <w:rPr>
+          <w:rFonts w:ascii="Consolas" w:hAnsi="Consolas" w:cs="Consolas"/>
+          <w:sz w:val="20"/>
+          <w:szCs w:val="20"/>
+        </w:rPr>
+        <w:t>FFT</w:t>
+      </w:r>
+      <w:r>
+        <w:rPr>
+          <w:sz w:val="20"/>
+          <w:szCs w:val="20"/>
+        </w:rPr>
+        <w:t xml:space="preserve"> and </w:t>
+      </w:r>
+      <w:r>
+        <w:rPr>
+          <w:rFonts w:ascii="Consolas" w:hAnsi="Consolas" w:cs="Consolas"/>
+          <w:sz w:val="20"/>
+          <w:szCs w:val="20"/>
+        </w:rPr>
+        <w:t>TESTS</w:t>
+      </w:r>
+      <w:r>
+        <w:rPr>
+          <w:sz w:val="20"/>
+          <w:szCs w:val="20"/>
+        </w:rPr>
+        <w:t>.</w:t>
+      </w:r>
+    </w:p>
+    <w:p>
+      <w:pPr>
+        <w:spacing w:after="0"/>
+        <w:rPr>
+          <w:rFonts w:ascii="Consolas" w:hAnsi="Consolas" w:cs="Consolas"/>
+          <w:sz w:val="20"/>
+          <w:szCs w:val="20"/>
+        </w:rPr>
+      </w:pPr>
+      <w:r>
+        <w:rPr>
+          <w:sz w:val="20"/>
+          <w:szCs w:val="20"/>
+        </w:rPr>
+        <w:t xml:space="preserve"> - To enable tests BEFORE executing the program, uncomment </w:t>
+      </w:r>
+      <w:r>
+        <w:rPr>
+          <w:rFonts w:ascii="Consolas" w:hAnsi="Consolas" w:cs="Consolas"/>
+          <w:sz w:val="20"/>
+          <w:szCs w:val="20"/>
+        </w:rPr>
+        <w:t>#define</w:t>
+      </w:r>
+      <w:r>
+        <w:rPr>
+          <w:rFonts w:cs="Arial"/>
+          <w:sz w:val="20"/>
+          <w:szCs w:val="20"/>
+        </w:rPr>
+        <w:t xml:space="preserve"> </w:t>
+      </w:r>
+      <w:r>
+        <w:rPr>
+          <w:rFonts w:ascii="Consolas" w:hAnsi="Consolas" w:cs="Consolas"/>
+          <w:sz w:val="20"/>
+          <w:szCs w:val="20"/>
+        </w:rPr>
+        <w:t>TESTS</w:t>
+      </w:r>
+      <w:r>
+        <w:rPr>
+          <w:rFonts w:ascii="Consolas" w:hAnsi="Consolas" w:cs="Consolas"/>
+          <w:sz w:val="20"/>
+          <w:szCs w:val="20"/>
+        </w:rPr>
+        <w:t>.</w:t>
+      </w:r>
+    </w:p>
+    <w:p>
+      <w:pPr>
+        <w:spacing w:after="0"/>
+        <w:rPr>
+          <w:sz w:val="20"/>
+          <w:szCs w:val="20"/>
+        </w:rPr>
+      </w:pPr>
+      <w:r>
+        <w:rPr>
+          <w:rFonts w:cs="Consolas"/>
+          <w:sz w:val="20"/>
+          <w:szCs w:val="20"/>
+        </w:rPr>
+        <w:tab/>
+        <w:t>- Note that tests will delay the execution of the program by at least a minute</w:t>
+      </w:r>
+    </w:p>
+    <w:p>
+      <w:pPr>
+        <w:spacing w:after="0"/>
+        <w:rPr>
+          <w:sz w:val="20"/>
+          <w:szCs w:val="20"/>
+        </w:rPr>
+      </w:pPr>
+      <w:r>
+        <w:rPr>
+          <w:sz w:val="20"/>
+          <w:szCs w:val="20"/>
+        </w:rPr>
+        <w:t xml:space="preserve"> - To use the algorithm based optimization, FFT Convolution, uncomment </w:t>
+      </w:r>
+      <w:r>
+        <w:rPr>
+          <w:rFonts w:ascii="Consolas" w:hAnsi="Consolas" w:cs="Consolas"/>
+          <w:sz w:val="20"/>
+          <w:szCs w:val="20"/>
+        </w:rPr>
+        <w:t>#define</w:t>
+      </w:r>
+      <w:r>
+        <w:rPr>
+          <w:rFonts w:cs="Consolas"/>
+          <w:sz w:val="20"/>
+          <w:szCs w:val="20"/>
+        </w:rPr>
+        <w:t xml:space="preserve"> </w:t>
+      </w:r>
+      <w:r>
+        <w:rPr>
+          <w:rFonts w:ascii="Consolas" w:hAnsi="Consolas" w:cs="Consolas"/>
+          <w:sz w:val="20"/>
+          <w:szCs w:val="20"/>
+        </w:rPr>
+        <w:t>FFT</w:t>
+      </w:r>
+    </w:p>
+    <w:p>
+      <w:pPr>
+        <w:spacing w:after="0"/>
+        <w:rPr>
+          <w:sz w:val="20"/>
+          <w:szCs w:val="20"/>
+        </w:rPr>
+      </w:pPr>
+    </w:p>
+    <w:p>
+      <w:pPr>
+        <w:spacing w:after="0"/>
+        <w:rPr>
+          <w:sz w:val="20"/>
+          <w:szCs w:val="20"/>
+        </w:rPr>
+      </w:pPr>
+      <w:r>
+        <w:rPr>
+          <w:sz w:val="20"/>
+          <w:szCs w:val="20"/>
+        </w:rPr>
+        <w:t>2) Compilation</w:t>
+      </w:r>
+    </w:p>
+    <w:p>
+      <w:pPr>
+        <w:spacing w:after="0"/>
+        <w:ind w:firstLine="720"/>
+        <w:rPr>
+          <w:rFonts w:ascii="Consolas" w:hAnsi="Consolas" w:cs="Consolas"/>
+          <w:sz w:val="20"/>
+          <w:szCs w:val="20"/>
+        </w:rPr>
+      </w:pPr>
+      <w:r>
+        <w:rPr>
+          <w:rFonts w:ascii="Consolas" w:hAnsi="Consolas" w:cs="Consolas"/>
+          <w:sz w:val="20"/>
+          <w:szCs w:val="20"/>
+        </w:rPr>
+        <w:t xml:space="preserve"> </w:t>
+      </w:r>
+      <w:proofErr w:type="gramStart"/>
+      <w:r>
+        <w:rPr>
+          <w:rFonts w:ascii="Consolas" w:hAnsi="Consolas" w:cs="Consolas"/>
+          <w:sz w:val="20"/>
+          <w:szCs w:val="20"/>
+        </w:rPr>
+        <w:t>g</w:t>
+      </w:r>
+      <w:proofErr w:type="gramEnd"/>
+      <w:r>
+        <w:rPr>
+          <w:rFonts w:ascii="Consolas" w:hAnsi="Consolas" w:cs="Consolas"/>
+          <w:sz w:val="20"/>
+          <w:szCs w:val="20"/>
+        </w:rPr>
+        <w:t>++ *.</w:t>
+      </w:r>
+      <w:proofErr w:type="spellStart"/>
+      <w:r>
+        <w:rPr>
+          <w:rFonts w:ascii="Consolas" w:hAnsi="Consolas" w:cs="Consolas"/>
+          <w:sz w:val="20"/>
+          <w:szCs w:val="20"/>
+        </w:rPr>
+        <w:t>cpp</w:t>
+      </w:r>
+      <w:proofErr w:type="spellEnd"/>
+      <w:r>
+        <w:rPr>
+          <w:rFonts w:ascii="Consolas" w:hAnsi="Consolas" w:cs="Consolas"/>
+          <w:sz w:val="20"/>
+          <w:szCs w:val="20"/>
+        </w:rPr>
+        <w:t xml:space="preserve"> –o a4</w:t>
+      </w:r>
+      <w:r>
+        <w:rPr>
+          <w:rFonts w:ascii="Consolas" w:hAnsi="Consolas" w:cs="Consolas"/>
+          <w:sz w:val="20"/>
+          <w:szCs w:val="20"/>
+        </w:rPr>
+        <w:tab/>
+      </w:r>
+      <w:r>
+        <w:rPr>
+          <w:rFonts w:cs="Consolas"/>
+          <w:sz w:val="20"/>
+          <w:szCs w:val="20"/>
+        </w:rPr>
+        <w:t>(or</w:t>
+      </w:r>
+      <w:r>
+        <w:rPr>
+          <w:rFonts w:ascii="Consolas" w:hAnsi="Consolas" w:cs="Consolas"/>
+          <w:sz w:val="20"/>
+          <w:szCs w:val="20"/>
+        </w:rPr>
+        <w:t xml:space="preserve"> g++-4 *.</w:t>
+      </w:r>
+      <w:proofErr w:type="spellStart"/>
+      <w:r>
+        <w:rPr>
+          <w:rFonts w:ascii="Consolas" w:hAnsi="Consolas" w:cs="Consolas"/>
+          <w:sz w:val="20"/>
+          <w:szCs w:val="20"/>
+        </w:rPr>
+        <w:t>cpp</w:t>
+      </w:r>
+      <w:proofErr w:type="spellEnd"/>
+      <w:r>
+        <w:rPr>
+          <w:rFonts w:ascii="Consolas" w:hAnsi="Consolas" w:cs="Consolas"/>
+          <w:sz w:val="20"/>
+          <w:szCs w:val="20"/>
+        </w:rPr>
+        <w:t xml:space="preserve"> –o a4 </w:t>
+      </w:r>
+      <w:r>
+        <w:rPr>
+          <w:rFonts w:cs="Consolas"/>
+          <w:sz w:val="20"/>
+          <w:szCs w:val="20"/>
+        </w:rPr>
+        <w:t>for 64-bit Windows Cygwin users)</w:t>
+      </w:r>
+    </w:p>
+    <w:p>
+      <w:pPr>
+        <w:spacing w:after="0"/>
+        <w:ind w:firstLine="720"/>
+        <w:rPr>
+          <w:rFonts w:ascii="Consolas" w:hAnsi="Consolas" w:cs="Consolas"/>
+          <w:sz w:val="20"/>
+          <w:szCs w:val="20"/>
+        </w:rPr>
+      </w:pPr>
+    </w:p>
+    <w:p>
+      <w:pPr>
+        <w:spacing w:after="0"/>
+        <w:rPr>
+          <w:sz w:val="20"/>
+          <w:szCs w:val="20"/>
+        </w:rPr>
+      </w:pPr>
+      <w:r>
+        <w:rPr>
+          <w:sz w:val="20"/>
+          <w:szCs w:val="20"/>
+        </w:rPr>
+        <w:t>3) Execution</w:t>
+      </w:r>
+    </w:p>
+    <w:p>
+      <w:pPr>
+        <w:spacing w:after="0"/>
+        <w:ind w:firstLine="720"/>
+        <w:rPr>
+          <w:rFonts w:ascii="Consolas" w:hAnsi="Consolas" w:cs="Consolas"/>
+          <w:sz w:val="20"/>
+          <w:szCs w:val="20"/>
+        </w:rPr>
+      </w:pPr>
+      <w:r>
+        <w:rPr>
+          <w:rFonts w:ascii="Consolas" w:hAnsi="Consolas" w:cs="Consolas"/>
+          <w:sz w:val="20"/>
+          <w:szCs w:val="20"/>
+        </w:rPr>
+        <w:t xml:space="preserve"> </w:t>
+      </w:r>
+      <w:proofErr w:type="gramStart"/>
+      <w:r>
+        <w:rPr>
+          <w:rFonts w:ascii="Consolas" w:hAnsi="Consolas" w:cs="Consolas"/>
+          <w:sz w:val="20"/>
+          <w:szCs w:val="20"/>
+        </w:rPr>
+        <w:t>./</w:t>
+      </w:r>
+      <w:proofErr w:type="gramEnd"/>
+      <w:r>
+        <w:rPr>
+          <w:rFonts w:ascii="Consolas" w:hAnsi="Consolas" w:cs="Consolas"/>
+          <w:sz w:val="20"/>
+          <w:szCs w:val="20"/>
+        </w:rPr>
+        <w:t>a4</w:t>
+      </w:r>
+      <w:r>
+        <w:rPr>
+          <w:rFonts w:ascii="Consolas" w:hAnsi="Consolas" w:cs="Consolas"/>
+          <w:sz w:val="20"/>
+          <w:szCs w:val="20"/>
+        </w:rPr>
+        <w:tab/>
+      </w:r>
+      <w:r>
+        <w:rPr>
+          <w:rFonts w:ascii="Consolas" w:hAnsi="Consolas" w:cs="Consolas"/>
+          <w:sz w:val="20"/>
+          <w:szCs w:val="20"/>
+        </w:rPr>
+        <w:tab/>
+      </w:r>
+      <w:r>
+        <w:rPr>
+          <w:rFonts w:ascii="Consolas" w:hAnsi="Consolas" w:cs="Consolas"/>
+          <w:sz w:val="20"/>
+          <w:szCs w:val="20"/>
+        </w:rPr>
+        <w:tab/>
+      </w:r>
+      <w:r>
+        <w:rPr>
+          <w:rFonts w:ascii="Calibri" w:hAnsi="Calibri" w:cs="Consolas"/>
+          <w:sz w:val="20"/>
+          <w:szCs w:val="20"/>
+        </w:rPr>
+        <w:t>(or</w:t>
+      </w:r>
+      <w:r>
+        <w:rPr>
+          <w:rFonts w:ascii="Consolas" w:hAnsi="Consolas" w:cs="Consolas"/>
+          <w:sz w:val="20"/>
+          <w:szCs w:val="20"/>
+        </w:rPr>
+        <w:t xml:space="preserve"> a4 </w:t>
+      </w:r>
+      <w:r>
+        <w:rPr>
+          <w:rFonts w:ascii="Calibri" w:hAnsi="Calibri" w:cs="Consolas"/>
+          <w:sz w:val="20"/>
+          <w:szCs w:val="20"/>
+        </w:rPr>
+        <w:t>for Windows users)</w:t>
+      </w:r>
+    </w:p>
+    <w:p>
+      <w:pPr>
+        <w:spacing w:after="0"/>
+        <w:rPr>
+          <w:b/>
           <w:sz w:val="20"/>
           <w:szCs w:val="20"/>
           <w:u w:val="single"/>
         </w:rPr>
       </w:pPr>
-      <w:r>
+    </w:p>
+    <w:p>
+      <w:pPr>
+        <w:pStyle w:val="Heading3"/>
+        <w:spacing w:before="0"/>
+      </w:pPr>
+      <w:r>
+        <w:t>What Works</w:t>
+      </w:r>
+    </w:p>
+    <w:p>
+      <w:pPr>
+        <w:pStyle w:val="ListBullet"/>
+        <w:numPr>
+          <w:ilvl w:val="0"/>
+          <w:numId w:val="0"/>
+        </w:numPr>
+        <w:ind w:left="360" w:hanging="360"/>
+      </w:pPr>
+    </w:p>
+    <w:p>
+      <w:pPr>
+        <w:pStyle w:val="ListBullet"/>
+      </w:pPr>
+      <w:r>
+        <w:t>Baseline Program (on .wav files)</w:t>
+      </w:r>
+    </w:p>
+    <w:p>
+      <w:pPr>
+        <w:pStyle w:val="ListBullet"/>
+      </w:pPr>
+      <w:r>
+        <w:t>Algorithm-Based Optimization version of Baseline (on .wav files)</w:t>
+      </w:r>
+    </w:p>
+    <w:p>
+      <w:pPr>
+        <w:pStyle w:val="ListBullet"/>
+      </w:pPr>
+      <w:r>
+        <w:t>Bonus #1: Stereo detection on Impulse Response (on .wav files)</w:t>
+      </w:r>
+    </w:p>
+    <w:p>
+      <w:pPr>
+        <w:pStyle w:val="ListBullet"/>
+        <w:numPr>
+          <w:ilvl w:val="0"/>
+          <w:numId w:val="0"/>
+        </w:numPr>
+        <w:spacing w:after="0"/>
+      </w:pPr>
+    </w:p>
+    <w:p>
+      <w:pPr>
+        <w:pStyle w:val="Heading3"/>
+        <w:spacing w:before="0"/>
+      </w:pPr>
+      <w:r>
+        <w:t>What Doesn’t Work</w:t>
+      </w:r>
+    </w:p>
+    <w:p>
+      <w:pPr>
+        <w:pStyle w:val="ListBullet"/>
+        <w:numPr>
+          <w:ilvl w:val="0"/>
+          <w:numId w:val="0"/>
+        </w:numPr>
+        <w:spacing w:after="0"/>
+        <w:ind w:left="360" w:hanging="360"/>
+      </w:pPr>
+    </w:p>
+    <w:p>
+      <w:pPr>
+        <w:pStyle w:val="ListBullet"/>
+        <w:spacing w:after="0"/>
+      </w:pPr>
+      <w:r>
+        <w:t xml:space="preserve">Bonus #2: Handle </w:t>
+      </w:r>
+      <w:proofErr w:type="spellStart"/>
+      <w:r>
+        <w:t>aiff</w:t>
+      </w:r>
+      <w:proofErr w:type="spellEnd"/>
+      <w:r>
+        <w:t xml:space="preserve"> and </w:t>
+      </w:r>
+      <w:proofErr w:type="spellStart"/>
+      <w:r>
+        <w:t>snd</w:t>
+      </w:r>
+      <w:proofErr w:type="spellEnd"/>
+      <w:r>
+        <w:t xml:space="preserve"> file formats</w:t>
+      </w:r>
+    </w:p>
+    <w:p>
+      <w:pPr>
+        <w:pStyle w:val="ListBullet"/>
+        <w:tabs>
+          <w:tab w:val="clear" w:pos="360"/>
+          <w:tab w:val="num" w:pos="720"/>
+        </w:tabs>
+        <w:ind w:left="720"/>
+      </w:pPr>
+      <w:r>
+        <w:t xml:space="preserve">Using a </w:t>
+      </w:r>
+      <w:proofErr w:type="spellStart"/>
+      <w:r>
+        <w:t>snd</w:t>
+      </w:r>
+      <w:proofErr w:type="spellEnd"/>
+      <w:r>
+        <w:t xml:space="preserve"> file as any input or output </w:t>
+      </w:r>
+      <w:r>
+        <w:t xml:space="preserve">file will </w:t>
+      </w:r>
+      <w:r>
+        <w:t xml:space="preserve">produce a </w:t>
+      </w:r>
+      <w:r>
+        <w:t>file</w:t>
+      </w:r>
+      <w:r>
+        <w:t xml:space="preserve"> that CAN be opened, but does not sound correct</w:t>
+      </w:r>
+      <w:r>
+        <w:t xml:space="preserve">. </w:t>
+      </w:r>
+    </w:p>
+    <w:p>
+      <w:pPr>
+        <w:pStyle w:val="ListBullet"/>
+        <w:tabs>
+          <w:tab w:val="clear" w:pos="360"/>
+          <w:tab w:val="num" w:pos="1080"/>
+        </w:tabs>
+        <w:ind w:left="1080"/>
+      </w:pPr>
+      <w:r>
+        <w:t xml:space="preserve">Only a wave </w:t>
+      </w:r>
+      <w:r>
+        <w:t>input /</w:t>
+      </w:r>
+      <w:r>
+        <w:t xml:space="preserve"> </w:t>
+      </w:r>
+      <w:proofErr w:type="spellStart"/>
+      <w:r>
+        <w:t>snd</w:t>
+      </w:r>
+      <w:proofErr w:type="spellEnd"/>
+      <w:r>
+        <w:t xml:space="preserve"> </w:t>
+      </w:r>
+      <w:r>
+        <w:t xml:space="preserve">impulse / wav output, </w:t>
+      </w:r>
+      <w:r>
+        <w:t>sounds close, but still not correct.</w:t>
+      </w:r>
+    </w:p>
+    <w:p>
+      <w:pPr>
+        <w:pStyle w:val="ListBullet"/>
+        <w:tabs>
+          <w:tab w:val="clear" w:pos="360"/>
+          <w:tab w:val="num" w:pos="720"/>
+        </w:tabs>
+        <w:ind w:left="720"/>
+      </w:pPr>
+      <w:r>
+        <w:t>Using a</w:t>
+      </w:r>
+      <w:r>
+        <w:t>n</w:t>
+      </w:r>
+      <w:r>
+        <w:t xml:space="preserve"> </w:t>
+      </w:r>
+      <w:proofErr w:type="spellStart"/>
+      <w:r>
+        <w:t>aiff</w:t>
+      </w:r>
+      <w:proofErr w:type="spellEnd"/>
+      <w:r>
+        <w:t xml:space="preserve"> file as any input or output file will either produce </w:t>
+      </w:r>
+      <w:r>
+        <w:t xml:space="preserve">(1) </w:t>
+      </w:r>
+      <w:r>
+        <w:t>a</w:t>
+      </w:r>
+      <w:r>
+        <w:t xml:space="preserve"> file that CANNOT be opened</w:t>
+      </w:r>
+      <w:r>
+        <w:t xml:space="preserve"> (only tested with Windows Media Player) or </w:t>
+      </w:r>
+      <w:r>
+        <w:t xml:space="preserve">(2) </w:t>
+      </w:r>
+      <w:r>
+        <w:t xml:space="preserve">an </w:t>
+      </w:r>
+      <w:proofErr w:type="spellStart"/>
+      <w:r>
+        <w:t>openable</w:t>
+      </w:r>
+      <w:proofErr w:type="spellEnd"/>
+      <w:r>
+        <w:t xml:space="preserve"> file that has </w:t>
+      </w:r>
+      <w:r>
+        <w:t>incorrect sounding output.</w:t>
+      </w:r>
+    </w:p>
+    <w:p>
+      <w:pPr>
+        <w:pStyle w:val="ListBullet"/>
+        <w:numPr>
+          <w:ilvl w:val="0"/>
+          <w:numId w:val="0"/>
+        </w:numPr>
+        <w:spacing w:after="0"/>
+        <w:ind w:left="360" w:hanging="360"/>
+      </w:pPr>
+    </w:p>
+    <w:p>
+      <w:pPr>
+        <w:pStyle w:val="Heading3"/>
+        <w:spacing w:before="0"/>
+      </w:pPr>
+      <w:r>
+        <w:t>Testing</w:t>
+      </w:r>
+    </w:p>
+    <w:p>
+      <w:pPr>
+        <w:spacing w:after="0"/>
+      </w:pPr>
+    </w:p>
+    <w:p>
+      <w:pPr>
+        <w:pStyle w:val="ListBullet"/>
+      </w:pPr>
+      <w:r>
+        <w:t>Unit tests are provided as a part of the regression tests. The main regression test is found in RegressionTest.cpp and compares the output of the baseline program, with the algorithm-based optimization version of the baseline program (i.e. using FFT convolution).</w:t>
+      </w:r>
+    </w:p>
+    <w:p>
+      <w:pPr>
+        <w:pStyle w:val="ListBullet"/>
+        <w:tabs>
+          <w:tab w:val="clear" w:pos="360"/>
+          <w:tab w:val="num" w:pos="720"/>
+        </w:tabs>
+        <w:ind w:left="720"/>
+      </w:pPr>
+      <w:r>
+        <w:t xml:space="preserve">After many sleepless nights with an unhealthy consumption of caffeine, I cannot get Bonus #2 working. As a result, I have not created any tests for </w:t>
+      </w:r>
+      <w:proofErr w:type="spellStart"/>
+      <w:r>
+        <w:t>snd</w:t>
+      </w:r>
+      <w:proofErr w:type="spellEnd"/>
+      <w:r>
+        <w:t xml:space="preserve"> or </w:t>
+      </w:r>
+      <w:proofErr w:type="spellStart"/>
+      <w:r>
+        <w:t>aiff</w:t>
+      </w:r>
+      <w:proofErr w:type="spellEnd"/>
+      <w:r>
+        <w:t xml:space="preserve"> files.</w:t>
+      </w:r>
+    </w:p>
+    <w:p>
+      <w:pPr>
+        <w:pStyle w:val="ListBullet"/>
+      </w:pPr>
+      <w:r>
+        <w:t>All tests were run after every optimization.</w:t>
+      </w:r>
+      <w:r>
+        <w:t xml:space="preserve"> </w:t>
+      </w:r>
+    </w:p>
+    <w:p>
+      <w:pPr>
+        <w:pStyle w:val="ListBullet"/>
+      </w:pPr>
+      <w:r>
+        <w:t>Files being used to test are kept constant throughout all optimizations.</w:t>
+      </w:r>
+    </w:p>
+    <w:p>
+      <w:pPr>
+        <w:pStyle w:val="ListBullet"/>
+        <w:tabs>
+          <w:tab w:val="clear" w:pos="360"/>
+          <w:tab w:val="num" w:pos="720"/>
+        </w:tabs>
+        <w:ind w:left="720"/>
+      </w:pPr>
+      <w:r>
+        <w:t>Dry Recording: testCase1.wav</w:t>
+      </w:r>
+    </w:p>
+    <w:p>
+      <w:pPr>
+        <w:pStyle w:val="ListBullet"/>
+        <w:tabs>
+          <w:tab w:val="clear" w:pos="360"/>
+          <w:tab w:val="num" w:pos="720"/>
+        </w:tabs>
+        <w:ind w:left="720"/>
+      </w:pPr>
+      <w:r>
+        <w:t>Impulse Response: Parking Garage.wav</w:t>
+      </w:r>
+    </w:p>
+    <w:p/>
+    <w:p/>
+    <w:p>
+      <w:pPr>
+        <w:pStyle w:val="Heading3"/>
+        <w:spacing w:before="0"/>
+      </w:pPr>
+      <w:r>
+        <w:t>Profiling</w:t>
+      </w:r>
+    </w:p>
+    <w:p>
+      <w:pPr>
+        <w:spacing w:after="0"/>
         <w:rPr>
           <w:b/>
           <w:sz w:val="20"/>
           <w:szCs w:val="20"/>
+        </w:rPr>
+      </w:pPr>
+    </w:p>
+    <w:p>
+      <w:pPr>
+        <w:spacing w:after="0"/>
+        <w:rPr>
+          <w:sz w:val="20"/>
+          <w:szCs w:val="20"/>
+        </w:rPr>
+      </w:pPr>
+      <w:r>
+        <w:rPr>
+          <w:b/>
+          <w:sz w:val="20"/>
+          <w:szCs w:val="20"/>
+        </w:rPr>
+        <w:t>Tool:</w:t>
+      </w:r>
+      <w:r>
+        <w:rPr>
+          <w:sz w:val="20"/>
+          <w:szCs w:val="20"/>
+        </w:rPr>
+        <w:t xml:space="preserve"> Microsoft Visual Studio Profiling Tools</w:t>
+      </w:r>
+      <w:r>
+        <w:rPr>
+          <w:sz w:val="20"/>
+          <w:szCs w:val="20"/>
+        </w:rPr>
+        <w:t xml:space="preserve"> (see </w:t>
+      </w:r>
+      <w:r>
+        <w:rPr>
+          <w:sz w:val="20"/>
+          <w:szCs w:val="20"/>
+        </w:rPr>
+        <w:t xml:space="preserve">References </w:t>
+      </w:r>
+      <w:r>
+        <w:rPr>
+          <w:sz w:val="20"/>
+          <w:szCs w:val="20"/>
+        </w:rPr>
+        <w:t>[0]</w:t>
+      </w:r>
+      <w:r>
+        <w:rPr>
+          <w:sz w:val="20"/>
+          <w:szCs w:val="20"/>
+        </w:rPr>
+        <w:t>)</w:t>
+      </w:r>
+    </w:p>
+    <w:p>
+      <w:pPr>
+        <w:spacing w:after="0"/>
+        <w:rPr>
+          <w:sz w:val="20"/>
+          <w:szCs w:val="20"/>
+        </w:rPr>
+      </w:pPr>
+      <w:r>
+        <w:rPr>
+          <w:b/>
+          <w:sz w:val="20"/>
+          <w:szCs w:val="20"/>
+        </w:rPr>
+        <w:t>Measurement</w:t>
+      </w:r>
+      <w:r>
+        <w:rPr>
+          <w:b/>
+          <w:sz w:val="20"/>
+          <w:szCs w:val="20"/>
+        </w:rPr>
+        <w:t>:</w:t>
+      </w:r>
+      <w:r>
+        <w:rPr>
+          <w:sz w:val="20"/>
+          <w:szCs w:val="20"/>
+        </w:rPr>
+        <w:t xml:space="preserve"> </w:t>
+      </w:r>
+      <w:r>
+        <w:rPr>
+          <w:i/>
+          <w:sz w:val="20"/>
+          <w:szCs w:val="20"/>
+        </w:rPr>
+        <w:t>Elapsed Inclusive</w:t>
+      </w:r>
+      <w:r>
+        <w:rPr>
+          <w:sz w:val="20"/>
+          <w:szCs w:val="20"/>
+        </w:rPr>
+        <w:t xml:space="preserve"> (for the whole program</w:t>
+      </w:r>
+      <w:r>
+        <w:rPr>
+          <w:sz w:val="20"/>
+          <w:szCs w:val="20"/>
+        </w:rPr>
+        <w:t xml:space="preserve">, see </w:t>
+      </w:r>
+      <w:r>
+        <w:rPr>
+          <w:sz w:val="20"/>
+          <w:szCs w:val="20"/>
+        </w:rPr>
+        <w:t xml:space="preserve">References </w:t>
+      </w:r>
+      <w:r>
+        <w:rPr>
+          <w:sz w:val="20"/>
+          <w:szCs w:val="20"/>
+        </w:rPr>
+        <w:t>[1]</w:t>
+      </w:r>
+      <w:r>
+        <w:rPr>
+          <w:sz w:val="20"/>
+          <w:szCs w:val="20"/>
+        </w:rPr>
+        <w:t>).</w:t>
+      </w:r>
+      <w:r>
+        <w:rPr>
+          <w:sz w:val="20"/>
+          <w:szCs w:val="20"/>
+        </w:rPr>
+        <w:t xml:space="preserve"> This includes function stack set up and tear downs and system calls. Tests are turned off before profiling so tests are not included.</w:t>
+      </w:r>
+    </w:p>
+    <w:p>
+      <w:pPr>
+        <w:spacing w:after="0"/>
+        <w:rPr>
+          <w:b/>
+          <w:sz w:val="20"/>
+          <w:szCs w:val="20"/>
           <w:u w:val="single"/>
         </w:rPr>
-        <w:t xml:space="preserve">Profiling </w:t>
-      </w:r>
+      </w:pPr>
+    </w:p>
+    <w:p>
+      <w:pPr>
+        <w:pStyle w:val="Heading3"/>
+        <w:rPr>
+          <w:b w:val="0"/>
+        </w:rPr>
+      </w:pPr>
+      <w:r>
+        <w:t>Optimizations Performed</w:t>
+      </w:r>
+    </w:p>
+    <w:p>
+      <w:pPr>
+        <w:spacing w:after="0"/>
+        <w:rPr>
+          <w:sz w:val="20"/>
+          <w:szCs w:val="20"/>
+        </w:rPr>
+      </w:pPr>
+    </w:p>
+    <w:p>
+      <w:pPr>
+        <w:spacing w:after="0"/>
+        <w:rPr>
+          <w:sz w:val="20"/>
+          <w:szCs w:val="20"/>
+        </w:rPr>
+      </w:pPr>
       <w:r>
         <w:rPr>
           <w:b/>
@@ -27,8 +995,17 @@
           <w:szCs w:val="20"/>
           <w:u w:val="single"/>
         </w:rPr>
-        <w:t>Measurement Technique</w:t>
-      </w:r>
+        <w:t>Template</w:t>
+      </w:r>
+    </w:p>
+    <w:p>
+      <w:pPr>
+        <w:spacing w:after="0"/>
+        <w:rPr>
+          <w:sz w:val="20"/>
+          <w:szCs w:val="20"/>
+        </w:rPr>
+      </w:pPr>
     </w:p>
     <w:p>
       <w:pPr>
@@ -44,124 +1021,18 @@
           <w:sz w:val="20"/>
           <w:szCs w:val="20"/>
         </w:rPr>
-        <w:t>Tool:</w:t>
-      </w:r>
-      <w:r>
-        <w:rPr>
-          <w:sz w:val="20"/>
-          <w:szCs w:val="20"/>
-        </w:rPr>
-        <w:t xml:space="preserve"> Microsoft Visual Studio Profiling Tools (</w:t>
-      </w:r>
-      <w:hyperlink r:id="rId6" w:history="1">
-        <w:r>
-          <w:rPr>
-            <w:rStyle w:val="Hyperlink"/>
-            <w:sz w:val="20"/>
-            <w:szCs w:val="20"/>
-          </w:rPr>
-          <w:t>http://msdn.microsoft.com/en-us/library/z9z62c29.aspx</w:t>
-        </w:r>
-      </w:hyperlink>
-      <w:r>
-        <w:rPr>
-          <w:sz w:val="20"/>
-          <w:szCs w:val="20"/>
-        </w:rPr>
-        <w:t>)</w:t>
-      </w:r>
-    </w:p>
-    <w:p>
-      <w:pPr>
-        <w:spacing w:after="0"/>
-        <w:rPr>
-          <w:sz w:val="20"/>
-          <w:szCs w:val="20"/>
-        </w:rPr>
-      </w:pPr>
+        <w:t xml:space="preserve">Code </w:t>
+      </w:r>
+      <w:proofErr w:type="gramStart"/>
       <w:r>
         <w:rPr>
           <w:b/>
           <w:sz w:val="20"/>
           <w:szCs w:val="20"/>
         </w:rPr>
-        <w:t>Time:</w:t>
-      </w:r>
-      <w:r>
-        <w:rPr>
-          <w:sz w:val="20"/>
-          <w:szCs w:val="20"/>
-        </w:rPr>
-        <w:t xml:space="preserve"> </w:t>
-      </w:r>
-      <w:r>
-        <w:rPr>
-          <w:i/>
-          <w:sz w:val="20"/>
-          <w:szCs w:val="20"/>
-        </w:rPr>
-        <w:t>Elapsed Inclusive</w:t>
-      </w:r>
-      <w:r>
-        <w:rPr>
-          <w:sz w:val="20"/>
-          <w:szCs w:val="20"/>
-        </w:rPr>
-        <w:t>.. This includes function stack set up and tear downs and system calls. Tests are turned off before profiling so tests are not included.</w:t>
-      </w:r>
-    </w:p>
-    <w:p>
-      <w:pPr>
-        <w:spacing w:after="0"/>
-        <w:rPr>
-          <w:sz w:val="20"/>
-          <w:szCs w:val="20"/>
-        </w:rPr>
-      </w:pPr>
-    </w:p>
-    <w:p>
-      <w:pPr>
-        <w:spacing w:after="0"/>
-        <w:rPr>
-          <w:sz w:val="20"/>
-          <w:szCs w:val="20"/>
-        </w:rPr>
-      </w:pPr>
-      <w:r>
-        <w:rPr>
-          <w:b/>
-          <w:sz w:val="20"/>
-          <w:szCs w:val="20"/>
-          <w:u w:val="single"/>
-        </w:rPr>
-        <w:t>Template</w:t>
-      </w:r>
-    </w:p>
-    <w:p>
-      <w:pPr>
-        <w:spacing w:after="0"/>
-        <w:rPr>
-          <w:sz w:val="20"/>
-          <w:szCs w:val="20"/>
-        </w:rPr>
-      </w:pPr>
-    </w:p>
-    <w:p>
-      <w:pPr>
-        <w:spacing w:after="0"/>
-        <w:rPr>
-          <w:sz w:val="20"/>
-          <w:szCs w:val="20"/>
-        </w:rPr>
-      </w:pPr>
-      <w:r>
-        <w:rPr>
-          <w:b/>
-          <w:sz w:val="20"/>
-          <w:szCs w:val="20"/>
-        </w:rPr>
-        <w:t>Code Before</w:t>
-      </w:r>
+        <w:t>Before</w:t>
+      </w:r>
+      <w:proofErr w:type="gramEnd"/>
       <w:r>
         <w:rPr>
           <w:sz w:val="20"/>
@@ -338,219 +1209,617 @@
           <w:szCs w:val="20"/>
         </w:rPr>
       </w:pPr>
-      <w:r>
-        <w:rPr>
-          <w:sz w:val="20"/>
-          <w:szCs w:val="20"/>
-        </w:rPr>
-        <w:t xml:space="preserve">*NOTE: These times are measured as </w:t>
-      </w:r>
-      <w:r>
-        <w:rPr>
-          <w:i/>
-          <w:sz w:val="20"/>
-          <w:szCs w:val="20"/>
-        </w:rPr>
-        <w:t xml:space="preserve">Elapsed Inclusive </w:t>
-      </w:r>
-      <w:r>
-        <w:rPr>
-          <w:sz w:val="20"/>
-          <w:szCs w:val="20"/>
-        </w:rPr>
-        <w:t xml:space="preserve">in the scope of the entire program (i.e. main()). </w:t>
-      </w:r>
-      <w:r>
-        <w:rPr>
-          <w:sz w:val="20"/>
-          <w:szCs w:val="20"/>
-        </w:rPr>
-        <w:t xml:space="preserve">This means the total time that is spent executing the </w:t>
-      </w:r>
-      <w:r>
-        <w:rPr>
-          <w:i/>
-          <w:sz w:val="20"/>
-          <w:szCs w:val="20"/>
-        </w:rPr>
-        <w:t>program</w:t>
-      </w:r>
-      <w:r>
-        <w:rPr>
-          <w:sz w:val="20"/>
-          <w:szCs w:val="20"/>
-        </w:rPr>
-        <w:t xml:space="preserve"> from start to finish is measured</w:t>
-      </w:r>
-      <w:r>
-        <w:rPr>
-          <w:sz w:val="20"/>
-          <w:szCs w:val="20"/>
-        </w:rPr>
-        <w:t>. This includes function stack set up and tear downs, as well as system calls. Tests are turned off before profiling so tests are not measured.</w:t>
-      </w:r>
-    </w:p>
-    <w:p>
-      <w:pPr>
-        <w:spacing w:after="0"/>
-        <w:rPr>
-          <w:sz w:val="20"/>
-          <w:szCs w:val="20"/>
-        </w:rPr>
-      </w:pPr>
-    </w:p>
-    <w:p>
-      <w:pPr>
-        <w:spacing w:after="0"/>
-        <w:rPr>
-          <w:b/>
-          <w:sz w:val="20"/>
-          <w:szCs w:val="20"/>
-        </w:rPr>
-      </w:pPr>
-      <w:r>
-        <w:rPr>
-          <w:sz w:val="20"/>
-          <w:szCs w:val="20"/>
-        </w:rPr>
-        <w:t>(If relevant)</w:t>
-      </w:r>
-      <w:r>
-        <w:rPr>
-          <w:sz w:val="20"/>
-          <w:szCs w:val="20"/>
-        </w:rPr>
-        <w:t xml:space="preserve"> </w:t>
-      </w:r>
-      <w:r>
-        <w:rPr>
-          <w:b/>
-          <w:sz w:val="20"/>
-          <w:szCs w:val="20"/>
-        </w:rPr>
-        <w:t xml:space="preserve">Total Time of Function Before: </w:t>
-      </w:r>
-      <w:r>
-        <w:rPr>
-          <w:b/>
-          <w:sz w:val="20"/>
-          <w:szCs w:val="20"/>
-        </w:rPr>
-        <w:tab/>
-      </w:r>
-      <w:r>
-        <w:rPr>
-          <w:b/>
-          <w:sz w:val="20"/>
-          <w:szCs w:val="20"/>
-        </w:rPr>
-        <w:tab/>
-      </w:r>
-      <w:r>
-        <w:rPr>
-          <w:b/>
-          <w:sz w:val="20"/>
-          <w:szCs w:val="20"/>
-        </w:rPr>
-        <w:t>Total Time of Function After:</w:t>
-      </w:r>
-    </w:p>
-    <w:p>
-      <w:pPr>
-        <w:spacing w:after="0"/>
-        <w:rPr>
-          <w:sz w:val="20"/>
-          <w:szCs w:val="20"/>
-        </w:rPr>
-      </w:pPr>
-      <w:r>
-        <w:rPr>
-          <w:sz w:val="20"/>
-          <w:szCs w:val="20"/>
-        </w:rPr>
-        <w:t xml:space="preserve">*NOTE: These times are measured as </w:t>
-      </w:r>
-      <w:r>
-        <w:rPr>
-          <w:i/>
-          <w:sz w:val="20"/>
-          <w:szCs w:val="20"/>
-        </w:rPr>
-        <w:t>Elapsed Inclusive</w:t>
-      </w:r>
-      <w:r>
-        <w:rPr>
-          <w:sz w:val="20"/>
-          <w:szCs w:val="20"/>
-        </w:rPr>
-        <w:t xml:space="preserve"> in the scope of the function. This means the total time that is spent executing this function, and all other functions this function calls, is measured.</w:t>
-      </w:r>
-      <w:r>
-        <w:rPr>
-          <w:sz w:val="20"/>
-          <w:szCs w:val="20"/>
-        </w:rPr>
-        <w:t xml:space="preserve"> Again, this includes the overhead of function calls and system calls. Tests are turned off before profiling so tests are not measured.</w:t>
-      </w:r>
-    </w:p>
-    <w:p>
-      <w:pPr>
-        <w:spacing w:after="0"/>
-        <w:rPr>
-          <w:sz w:val="20"/>
-          <w:szCs w:val="20"/>
-        </w:rPr>
-      </w:pPr>
-    </w:p>
-    <w:p>
-      <w:pPr>
-        <w:spacing w:after="0"/>
-        <w:rPr>
-          <w:b/>
-          <w:sz w:val="20"/>
-          <w:szCs w:val="20"/>
-        </w:rPr>
-      </w:pPr>
-      <w:r>
-        <w:rPr>
-          <w:b/>
-          <w:sz w:val="20"/>
-          <w:szCs w:val="20"/>
-        </w:rPr>
-        <w:t>Graph so far:</w:t>
-      </w:r>
-    </w:p>
-    <w:p>
-      <w:pPr>
-        <w:spacing w:after="0"/>
-        <w:rPr>
-          <w:sz w:val="20"/>
-          <w:szCs w:val="20"/>
-        </w:rPr>
-      </w:pPr>
-      <w:r>
-        <w:rPr>
-          <w:sz w:val="20"/>
-          <w:szCs w:val="20"/>
-        </w:rPr>
-        <w:t xml:space="preserve">This shows </w:t>
-      </w:r>
-      <w:r>
-        <w:rPr>
-          <w:sz w:val="20"/>
-          <w:szCs w:val="20"/>
-        </w:rPr>
-        <w:t>the trending total execution time of the program thus far.</w:t>
-      </w:r>
-      <w:r>
-        <w:rPr>
-          <w:sz w:val="20"/>
-          <w:szCs w:val="20"/>
-        </w:rPr>
-        <w:t xml:space="preserve"> Hopefully, this graph is just a downward slope.</w:t>
-      </w:r>
       <w:bookmarkStart w:id="0" w:name="_GoBack"/>
       <w:bookmarkEnd w:id="0"/>
+      <w:r>
+        <w:rPr>
+          <w:sz w:val="20"/>
+          <w:szCs w:val="20"/>
+        </w:rPr>
+        <w:t xml:space="preserve">These times are measured as </w:t>
+      </w:r>
+      <w:r>
+        <w:rPr>
+          <w:i/>
+          <w:sz w:val="20"/>
+          <w:szCs w:val="20"/>
+        </w:rPr>
+        <w:t xml:space="preserve">Elapsed Inclusive </w:t>
+      </w:r>
+      <w:r>
+        <w:rPr>
+          <w:sz w:val="20"/>
+          <w:szCs w:val="20"/>
+        </w:rPr>
+        <w:t xml:space="preserve">in the scope of the entire program (i.e. </w:t>
+      </w:r>
+      <w:proofErr w:type="gramStart"/>
+      <w:r>
+        <w:rPr>
+          <w:sz w:val="20"/>
+          <w:szCs w:val="20"/>
+        </w:rPr>
+        <w:t>main(</w:t>
+      </w:r>
+      <w:proofErr w:type="gramEnd"/>
+      <w:r>
+        <w:rPr>
+          <w:sz w:val="20"/>
+          <w:szCs w:val="20"/>
+        </w:rPr>
+        <w:t xml:space="preserve">)). This means </w:t>
+      </w:r>
+      <w:r>
+        <w:rPr>
+          <w:sz w:val="20"/>
+          <w:szCs w:val="20"/>
+        </w:rPr>
+        <w:t xml:space="preserve">that </w:t>
+      </w:r>
+      <w:r>
+        <w:rPr>
+          <w:sz w:val="20"/>
+          <w:szCs w:val="20"/>
+        </w:rPr>
+        <w:t xml:space="preserve">the total time that is spent executing the </w:t>
+      </w:r>
+      <w:r>
+        <w:rPr>
+          <w:i/>
+          <w:sz w:val="20"/>
+          <w:szCs w:val="20"/>
+        </w:rPr>
+        <w:t>program</w:t>
+      </w:r>
+      <w:r>
+        <w:rPr>
+          <w:sz w:val="20"/>
+          <w:szCs w:val="20"/>
+        </w:rPr>
+        <w:t xml:space="preserve"> from start to finish is measured. This includes function stack set up and tear downs, as well as system calls. Tests are turned off before profiling so tests are not measured.</w:t>
+      </w:r>
+    </w:p>
+    <w:p>
+      <w:pPr>
+        <w:spacing w:after="0"/>
+        <w:rPr>
+          <w:sz w:val="20"/>
+          <w:szCs w:val="20"/>
+        </w:rPr>
+      </w:pPr>
+    </w:p>
+    <w:p>
+      <w:pPr>
+        <w:spacing w:after="0"/>
+        <w:rPr>
+          <w:b/>
+          <w:sz w:val="20"/>
+          <w:szCs w:val="20"/>
+        </w:rPr>
+      </w:pPr>
+      <w:r>
+        <w:rPr>
+          <w:b/>
+          <w:sz w:val="20"/>
+          <w:szCs w:val="20"/>
+        </w:rPr>
+        <w:t>Graph so far:</w:t>
+      </w:r>
+    </w:p>
+    <w:p>
+      <w:pPr>
+        <w:spacing w:after="0"/>
+        <w:rPr>
+          <w:sz w:val="20"/>
+          <w:szCs w:val="20"/>
+        </w:rPr>
+      </w:pPr>
+      <w:r>
+        <w:rPr>
+          <w:sz w:val="20"/>
+          <w:szCs w:val="20"/>
+        </w:rPr>
+        <w:t xml:space="preserve">This shows </w:t>
+      </w:r>
+      <w:r>
+        <w:rPr>
+          <w:sz w:val="20"/>
+          <w:szCs w:val="20"/>
+        </w:rPr>
+        <w:t>the trending total execution time of the program thus far.</w:t>
+      </w:r>
+      <w:r>
+        <w:rPr>
+          <w:sz w:val="20"/>
+          <w:szCs w:val="20"/>
+        </w:rPr>
+        <w:t xml:space="preserve"> </w:t>
+      </w:r>
+      <w:r>
+        <w:rPr>
+          <w:sz w:val="20"/>
+          <w:szCs w:val="20"/>
+        </w:rPr>
+        <w:t>Ideally</w:t>
+      </w:r>
+      <w:r>
+        <w:rPr>
+          <w:sz w:val="20"/>
+          <w:szCs w:val="20"/>
+        </w:rPr>
+        <w:t>, this graph is just a downward slope.</w:t>
+      </w:r>
+    </w:p>
+    <w:p>
+      <w:pPr>
+        <w:spacing w:after="0"/>
+        <w:rPr>
+          <w:sz w:val="20"/>
+          <w:szCs w:val="20"/>
+        </w:rPr>
+      </w:pPr>
+    </w:p>
+    <w:p>
+      <w:pPr>
+        <w:spacing w:after="0"/>
+        <w:rPr>
+          <w:sz w:val="20"/>
+          <w:szCs w:val="20"/>
+        </w:rPr>
+      </w:pPr>
+      <w:r>
+        <w:rPr>
+          <w:b/>
+          <w:sz w:val="20"/>
+          <w:szCs w:val="20"/>
+        </w:rPr>
+        <w:t>Results:</w:t>
+      </w:r>
+    </w:p>
+    <w:p>
+      <w:pPr>
+        <w:spacing w:after="0"/>
+        <w:rPr>
+          <w:sz w:val="20"/>
+          <w:szCs w:val="20"/>
+        </w:rPr>
+      </w:pPr>
+      <w:r>
+        <w:rPr>
+          <w:sz w:val="20"/>
+          <w:szCs w:val="20"/>
+        </w:rPr>
+        <w:t>Execution Time decrease: This shows the amount of execution time in milliseconds this optimization has shaved off.</w:t>
+      </w:r>
+    </w:p>
+    <w:p>
+      <w:pPr>
+        <w:spacing w:after="0"/>
+        <w:rPr>
+          <w:sz w:val="20"/>
+          <w:szCs w:val="20"/>
+        </w:rPr>
+      </w:pPr>
+    </w:p>
+    <w:p>
+      <w:pPr>
+        <w:spacing w:after="0"/>
+        <w:rPr>
+          <w:sz w:val="20"/>
+          <w:szCs w:val="20"/>
+        </w:rPr>
+      </w:pPr>
+    </w:p>
+    <w:p>
+      <w:pPr>
+        <w:spacing w:after="0"/>
+        <w:rPr>
+          <w:sz w:val="20"/>
+          <w:szCs w:val="20"/>
+        </w:rPr>
+      </w:pPr>
+    </w:p>
+    <w:p>
+      <w:pPr>
+        <w:spacing w:after="0"/>
+        <w:rPr>
+          <w:sz w:val="20"/>
+          <w:szCs w:val="20"/>
+        </w:rPr>
+      </w:pPr>
+    </w:p>
+    <w:p>
+      <w:pPr>
+        <w:spacing w:after="0"/>
+        <w:rPr>
+          <w:sz w:val="20"/>
+          <w:szCs w:val="20"/>
+        </w:rPr>
+      </w:pPr>
+    </w:p>
+    <w:p>
+      <w:pPr>
+        <w:spacing w:after="0"/>
+        <w:rPr>
+          <w:sz w:val="20"/>
+          <w:szCs w:val="20"/>
+        </w:rPr>
+      </w:pPr>
+    </w:p>
+    <w:p>
+      <w:pPr>
+        <w:spacing w:after="0"/>
+        <w:rPr>
+          <w:sz w:val="20"/>
+          <w:szCs w:val="20"/>
+        </w:rPr>
+      </w:pPr>
+    </w:p>
+    <w:p>
+      <w:pPr>
+        <w:spacing w:after="0"/>
+        <w:rPr>
+          <w:sz w:val="20"/>
+          <w:szCs w:val="20"/>
+        </w:rPr>
+      </w:pPr>
+    </w:p>
+    <w:p>
+      <w:pPr>
+        <w:spacing w:after="0"/>
+        <w:rPr>
+          <w:sz w:val="20"/>
+          <w:szCs w:val="20"/>
+        </w:rPr>
+      </w:pPr>
+    </w:p>
+    <w:p>
+      <w:pPr>
+        <w:spacing w:after="0"/>
+        <w:rPr>
+          <w:sz w:val="20"/>
+          <w:szCs w:val="20"/>
+        </w:rPr>
+      </w:pPr>
+    </w:p>
+    <w:p>
+      <w:pPr>
+        <w:spacing w:after="0"/>
+        <w:rPr>
+          <w:sz w:val="20"/>
+          <w:szCs w:val="20"/>
+        </w:rPr>
+      </w:pPr>
+    </w:p>
+    <w:p>
+      <w:pPr>
+        <w:spacing w:after="0"/>
+        <w:rPr>
+          <w:sz w:val="20"/>
+          <w:szCs w:val="20"/>
+        </w:rPr>
+      </w:pPr>
+    </w:p>
+    <w:p>
+      <w:pPr>
+        <w:spacing w:after="0"/>
+        <w:rPr>
+          <w:sz w:val="20"/>
+          <w:szCs w:val="20"/>
+        </w:rPr>
+      </w:pPr>
+    </w:p>
+    <w:p>
+      <w:pPr>
+        <w:spacing w:after="0"/>
+        <w:rPr>
+          <w:sz w:val="20"/>
+          <w:szCs w:val="20"/>
+        </w:rPr>
+      </w:pPr>
+    </w:p>
+    <w:p>
+      <w:pPr>
+        <w:spacing w:after="0"/>
+        <w:rPr>
+          <w:sz w:val="20"/>
+          <w:szCs w:val="20"/>
+        </w:rPr>
+      </w:pPr>
+    </w:p>
+    <w:p>
+      <w:pPr>
+        <w:spacing w:after="0"/>
+        <w:rPr>
+          <w:sz w:val="20"/>
+          <w:szCs w:val="20"/>
+        </w:rPr>
+      </w:pPr>
+    </w:p>
+    <w:p>
+      <w:pPr>
+        <w:pStyle w:val="Heading3"/>
+      </w:pPr>
+      <w:r>
+        <w:lastRenderedPageBreak/>
+        <w:t>References</w:t>
+      </w:r>
+    </w:p>
+    <w:p>
+      <w:pPr>
+        <w:spacing w:after="0"/>
+      </w:pPr>
+      <w:r>
+        <w:t xml:space="preserve">Microsoft Visual Studio Profiling Tools: </w:t>
+      </w:r>
+      <w:r>
+        <w:t xml:space="preserve">[0] </w:t>
+      </w:r>
+      <w:hyperlink r:id="rId7" w:history="1">
+        <w:r>
+          <w:rPr>
+            <w:rStyle w:val="Hyperlink"/>
+          </w:rPr>
+          <w:t>http://msdn.microsoft.com/en-us/library/z9z62c29.aspx</w:t>
+        </w:r>
+      </w:hyperlink>
+    </w:p>
+    <w:p>
+      <w:r>
+        <w:t xml:space="preserve">                                        Documentation: </w:t>
+      </w:r>
+      <w:r>
+        <w:t xml:space="preserve">[1] </w:t>
+      </w:r>
+      <w:hyperlink r:id="rId8" w:history="1">
+        <w:r>
+          <w:rPr>
+            <w:rStyle w:val="Hyperlink"/>
+          </w:rPr>
+          <w:t>http://msdn.microsoft.com/en-us/library/dd264994.aspx</w:t>
+        </w:r>
+      </w:hyperlink>
+    </w:p>
+    <w:p>
+      <w:pPr>
+        <w:spacing w:after="0"/>
+      </w:pPr>
+      <w:proofErr w:type="spellStart"/>
+      <w:r>
+        <w:t>Snd</w:t>
+      </w:r>
+      <w:proofErr w:type="spellEnd"/>
+      <w:r>
+        <w:t xml:space="preserve"> File Format:</w:t>
+      </w:r>
+      <w:r>
+        <w:t xml:space="preserve">  </w:t>
+      </w:r>
+      <w:r>
+        <w:t xml:space="preserve"> </w:t>
+      </w:r>
+    </w:p>
+    <w:p>
+      <w:pPr>
+        <w:spacing w:after="0"/>
+        <w:ind w:left="720"/>
+        <w:rPr>
+          <w:rFonts w:cs="Consolas"/>
+          <w:color w:val="008000"/>
+        </w:rPr>
+      </w:pPr>
+      <w:r>
+        <w:rPr>
+          <w:rFonts w:cs="Consolas"/>
+        </w:rPr>
+        <w:t xml:space="preserve">[2] </w:t>
+      </w:r>
+      <w:hyperlink r:id="rId9" w:history="1">
+        <w:r>
+          <w:rPr>
+            <w:rStyle w:val="Hyperlink"/>
+            <w:rFonts w:cs="Consolas"/>
+          </w:rPr>
+          <w:t>http://sox.sourceforge.net/AudioFormats-11.html</w:t>
+        </w:r>
+      </w:hyperlink>
+    </w:p>
+    <w:p>
+      <w:pPr>
+        <w:spacing w:after="0"/>
+        <w:ind w:firstLine="720"/>
+        <w:rPr>
+          <w:rFonts w:cs="Consolas"/>
+          <w:color w:val="008000"/>
+        </w:rPr>
+      </w:pPr>
+      <w:r>
+        <w:rPr>
+          <w:rFonts w:cs="Consolas"/>
+        </w:rPr>
+        <w:t xml:space="preserve">[3] </w:t>
+      </w:r>
+      <w:hyperlink r:id="rId10" w:history="1">
+        <w:r>
+          <w:rPr>
+            <w:rStyle w:val="Hyperlink"/>
+            <w:rFonts w:cs="Consolas"/>
+          </w:rPr>
+          <w:t>http://en.wikipedia.org/wiki/Au_file_format</w:t>
+        </w:r>
+      </w:hyperlink>
+    </w:p>
+    <w:p>
+      <w:pPr>
+        <w:autoSpaceDE w:val="0"/>
+        <w:autoSpaceDN w:val="0"/>
+        <w:adjustRightInd w:val="0"/>
+        <w:spacing w:after="0" w:line="240" w:lineRule="auto"/>
+        <w:ind w:firstLine="720"/>
+        <w:rPr>
+          <w:rFonts w:cs="Consolas"/>
+          <w:color w:val="008000"/>
+        </w:rPr>
+      </w:pPr>
+      <w:r>
+        <w:rPr>
+          <w:rFonts w:cs="Consolas"/>
+        </w:rPr>
+        <w:t>[4]</w:t>
+      </w:r>
+      <w:r>
+        <w:rPr>
+          <w:rFonts w:cs="Consolas"/>
+        </w:rPr>
+        <w:t xml:space="preserve"> </w:t>
+      </w:r>
+      <w:hyperlink r:id="rId11" w:history="1">
+        <w:r>
+          <w:rPr>
+            <w:rStyle w:val="Hyperlink"/>
+            <w:rFonts w:cs="Consolas"/>
+          </w:rPr>
+          <w:t>http://www-mmsp.ece.mcgill.ca/documents/audioformats/AU/AU.html</w:t>
+        </w:r>
+      </w:hyperlink>
+    </w:p>
+    <w:p>
+      <w:pPr>
+        <w:autoSpaceDE w:val="0"/>
+        <w:autoSpaceDN w:val="0"/>
+        <w:adjustRightInd w:val="0"/>
+        <w:spacing w:after="0" w:line="240" w:lineRule="auto"/>
+        <w:rPr>
+          <w:rFonts w:cs="Consolas"/>
+          <w:color w:val="008000"/>
+        </w:rPr>
+      </w:pPr>
+    </w:p>
+    <w:p>
+      <w:pPr>
+        <w:autoSpaceDE w:val="0"/>
+        <w:autoSpaceDN w:val="0"/>
+        <w:adjustRightInd w:val="0"/>
+        <w:spacing w:after="0" w:line="240" w:lineRule="auto"/>
+      </w:pPr>
+      <w:proofErr w:type="spellStart"/>
+      <w:r>
+        <w:t>Aiff</w:t>
+      </w:r>
+      <w:proofErr w:type="spellEnd"/>
+      <w:r>
+        <w:t xml:space="preserve"> File Format:</w:t>
+      </w:r>
+    </w:p>
+    <w:p>
+      <w:pPr>
+        <w:autoSpaceDE w:val="0"/>
+        <w:autoSpaceDN w:val="0"/>
+        <w:adjustRightInd w:val="0"/>
+        <w:spacing w:after="0" w:line="240" w:lineRule="auto"/>
+      </w:pPr>
+      <w:r>
+        <w:t xml:space="preserve">               </w:t>
+      </w:r>
+      <w:r>
+        <w:t xml:space="preserve">[5] </w:t>
+      </w:r>
+      <w:hyperlink r:id="rId12" w:history="1">
+        <w:r>
+          <w:rPr>
+            <w:rStyle w:val="Hyperlink"/>
+            <w:rFonts w:cs="Consolas"/>
+          </w:rPr>
+          <w:t>http://www-mmsp.ece.mcgill.ca/Documents/AudioFormats/AIFF/Docs/AIFF-1.3.pdf</w:t>
+        </w:r>
+      </w:hyperlink>
+    </w:p>
+    <w:p>
+      <w:pPr>
+        <w:autoSpaceDE w:val="0"/>
+        <w:autoSpaceDN w:val="0"/>
+        <w:adjustRightInd w:val="0"/>
+        <w:spacing w:after="0" w:line="240" w:lineRule="auto"/>
+        <w:rPr>
+          <w:rFonts w:cs="Consolas"/>
+          <w:color w:val="008000"/>
+        </w:rPr>
+      </w:pPr>
+      <w:r>
+        <w:rPr>
+          <w:rFonts w:cs="Consolas"/>
+          <w:color w:val="008000"/>
+        </w:rPr>
+        <w:t xml:space="preserve">     </w:t>
+      </w:r>
+      <w:r>
+        <w:rPr>
+          <w:rFonts w:cs="Consolas"/>
+          <w:color w:val="008000"/>
+        </w:rPr>
+        <w:t xml:space="preserve">        </w:t>
+      </w:r>
+      <w:r>
+        <w:rPr>
+          <w:rFonts w:cs="Consolas"/>
+          <w:color w:val="008000"/>
+        </w:rPr>
+        <w:t xml:space="preserve"> </w:t>
+      </w:r>
+      <w:r>
+        <w:rPr>
+          <w:rFonts w:cs="Consolas"/>
+        </w:rPr>
+        <w:t xml:space="preserve"> </w:t>
+      </w:r>
+      <w:r>
+        <w:rPr>
+          <w:rFonts w:cs="Consolas"/>
+        </w:rPr>
+        <w:t xml:space="preserve">[6] </w:t>
+      </w:r>
+      <w:hyperlink r:id="rId13" w:history="1">
+        <w:r>
+          <w:rPr>
+            <w:rStyle w:val="Hyperlink"/>
+            <w:rFonts w:cs="Consolas"/>
+          </w:rPr>
+          <w:t>http://muratnkonar.com/aiff/index.html</w:t>
+        </w:r>
+      </w:hyperlink>
+    </w:p>
+    <w:p/>
+    <w:p>
+      <w:r>
+        <w:t xml:space="preserve">Leonard </w:t>
+      </w:r>
+      <w:proofErr w:type="spellStart"/>
+      <w:r>
+        <w:t>Manzara</w:t>
+      </w:r>
+      <w:proofErr w:type="spellEnd"/>
+      <w:r>
+        <w:t xml:space="preserve"> &amp; Abbas </w:t>
+      </w:r>
+      <w:proofErr w:type="spellStart"/>
+      <w:proofErr w:type="gramStart"/>
+      <w:r>
+        <w:t>Sarraf</w:t>
+      </w:r>
+      <w:proofErr w:type="spellEnd"/>
+      <w:r>
+        <w:t xml:space="preserve"> :</w:t>
+      </w:r>
+      <w:proofErr w:type="gramEnd"/>
+      <w:r>
+        <w:t xml:space="preserve"> Amazing</w:t>
+      </w:r>
+      <w:r>
+        <w:t xml:space="preserve"> and helpful</w:t>
+      </w:r>
+      <w:r>
+        <w:t xml:space="preserve"> professor and TA.</w:t>
+      </w:r>
     </w:p>
     <w:sectPr>
       <w:type w:val="continuous"/>
@@ -675,11 +1944,127 @@
       </w:pPr>
     </w:lvl>
   </w:abstractNum>
+  <w:abstractNum w:abstractNumId="2">
+    <w:nsid w:val="13590355"/>
+    <w:multiLevelType w:val="hybridMultilevel"/>
+    <w:tmpl w:val="209EA388"/>
+    <w:lvl w:ilvl="0" w:tplc="10090001">
+      <w:start w:val="1"/>
+      <w:numFmt w:val="bullet"/>
+      <w:lvlText w:val=""/>
+      <w:lvlJc w:val="left"/>
+      <w:pPr>
+        <w:ind w:left="720" w:hanging="360"/>
+      </w:pPr>
+      <w:rPr>
+        <w:rFonts w:ascii="Symbol" w:hAnsi="Symbol" w:hint="default"/>
+      </w:rPr>
+    </w:lvl>
+    <w:lvl w:ilvl="1" w:tplc="10090003" w:tentative="1">
+      <w:start w:val="1"/>
+      <w:numFmt w:val="bullet"/>
+      <w:lvlText w:val="o"/>
+      <w:lvlJc w:val="left"/>
+      <w:pPr>
+        <w:ind w:left="1440" w:hanging="360"/>
+      </w:pPr>
+      <w:rPr>
+        <w:rFonts w:ascii="Courier New" w:hAnsi="Courier New" w:cs="Courier New" w:hint="default"/>
+      </w:rPr>
+    </w:lvl>
+    <w:lvl w:ilvl="2" w:tplc="10090005" w:tentative="1">
+      <w:start w:val="1"/>
+      <w:numFmt w:val="bullet"/>
+      <w:lvlText w:val=""/>
+      <w:lvlJc w:val="left"/>
+      <w:pPr>
+        <w:ind w:left="2160" w:hanging="360"/>
+      </w:pPr>
+      <w:rPr>
+        <w:rFonts w:ascii="Wingdings" w:hAnsi="Wingdings" w:hint="default"/>
+      </w:rPr>
+    </w:lvl>
+    <w:lvl w:ilvl="3" w:tplc="10090001" w:tentative="1">
+      <w:start w:val="1"/>
+      <w:numFmt w:val="bullet"/>
+      <w:lvlText w:val=""/>
+      <w:lvlJc w:val="left"/>
+      <w:pPr>
+        <w:ind w:left="2880" w:hanging="360"/>
+      </w:pPr>
+      <w:rPr>
+        <w:rFonts w:ascii="Symbol" w:hAnsi="Symbol" w:hint="default"/>
+      </w:rPr>
+    </w:lvl>
+    <w:lvl w:ilvl="4" w:tplc="10090003" w:tentative="1">
+      <w:start w:val="1"/>
+      <w:numFmt w:val="bullet"/>
+      <w:lvlText w:val="o"/>
+      <w:lvlJc w:val="left"/>
+      <w:pPr>
+        <w:ind w:left="3600" w:hanging="360"/>
+      </w:pPr>
+      <w:rPr>
+        <w:rFonts w:ascii="Courier New" w:hAnsi="Courier New" w:cs="Courier New" w:hint="default"/>
+      </w:rPr>
+    </w:lvl>
+    <w:lvl w:ilvl="5" w:tplc="10090005" w:tentative="1">
+      <w:start w:val="1"/>
+      <w:numFmt w:val="bullet"/>
+      <w:lvlText w:val=""/>
+      <w:lvlJc w:val="left"/>
+      <w:pPr>
+        <w:ind w:left="4320" w:hanging="360"/>
+      </w:pPr>
+      <w:rPr>
+        <w:rFonts w:ascii="Wingdings" w:hAnsi="Wingdings" w:hint="default"/>
+      </w:rPr>
+    </w:lvl>
+    <w:lvl w:ilvl="6" w:tplc="10090001" w:tentative="1">
+      <w:start w:val="1"/>
+      <w:numFmt w:val="bullet"/>
+      <w:lvlText w:val=""/>
+      <w:lvlJc w:val="left"/>
+      <w:pPr>
+        <w:ind w:left="5040" w:hanging="360"/>
+      </w:pPr>
+      <w:rPr>
+        <w:rFonts w:ascii="Symbol" w:hAnsi="Symbol" w:hint="default"/>
+      </w:rPr>
+    </w:lvl>
+    <w:lvl w:ilvl="7" w:tplc="10090003" w:tentative="1">
+      <w:start w:val="1"/>
+      <w:numFmt w:val="bullet"/>
+      <w:lvlText w:val="o"/>
+      <w:lvlJc w:val="left"/>
+      <w:pPr>
+        <w:ind w:left="5760" w:hanging="360"/>
+      </w:pPr>
+      <w:rPr>
+        <w:rFonts w:ascii="Courier New" w:hAnsi="Courier New" w:cs="Courier New" w:hint="default"/>
+      </w:rPr>
+    </w:lvl>
+    <w:lvl w:ilvl="8" w:tplc="10090005" w:tentative="1">
+      <w:start w:val="1"/>
+      <w:numFmt w:val="bullet"/>
+      <w:lvlText w:val=""/>
+      <w:lvlJc w:val="left"/>
+      <w:pPr>
+        <w:ind w:left="6480" w:hanging="360"/>
+      </w:pPr>
+      <w:rPr>
+        <w:rFonts w:ascii="Wingdings" w:hAnsi="Wingdings" w:hint="default"/>
+      </w:rPr>
+    </w:lvl>
+  </w:abstractNum>
   <w:num w:numId="1">
     <w:abstractNumId w:val="1"/>
   </w:num>
   <w:num w:numId="2">
     <w:abstractNumId w:val="0"/>
+  </w:num>
+  <w:num w:numId="3">
+    <w:abstractNumId w:val="2"/>
   </w:num>
 </w:numbering>
 </file>
@@ -844,6 +2229,52 @@
     <w:name w:val="Normal"/>
     <w:qFormat/>
   </w:style>
+  <w:style w:type="paragraph" w:styleId="Heading2">
+    <w:name w:val="heading 2"/>
+    <w:basedOn w:val="Normal"/>
+    <w:next w:val="Normal"/>
+    <w:link w:val="Heading2Char"/>
+    <w:uiPriority w:val="9"/>
+    <w:unhideWhenUsed/>
+    <w:qFormat/>
+    <w:rsid w:val="003175E2"/>
+    <w:pPr>
+      <w:keepNext/>
+      <w:keepLines/>
+      <w:spacing w:before="200" w:after="0"/>
+      <w:outlineLvl w:val="1"/>
+    </w:pPr>
+    <w:rPr>
+      <w:rFonts w:asciiTheme="majorHAnsi" w:eastAsiaTheme="majorEastAsia" w:hAnsiTheme="majorHAnsi" w:cstheme="majorBidi"/>
+      <w:b/>
+      <w:bCs/>
+      <w:color w:val="4F81BD" w:themeColor="accent1"/>
+      <w:sz w:val="26"/>
+      <w:szCs w:val="26"/>
+    </w:rPr>
+  </w:style>
+  <w:style w:type="paragraph" w:styleId="Heading3">
+    <w:name w:val="heading 3"/>
+    <w:basedOn w:val="Normal"/>
+    <w:next w:val="Normal"/>
+    <w:link w:val="Heading3Char"/>
+    <w:uiPriority w:val="9"/>
+    <w:unhideWhenUsed/>
+    <w:qFormat/>
+    <w:rsid w:val="003175E2"/>
+    <w:pPr>
+      <w:keepNext/>
+      <w:keepLines/>
+      <w:spacing w:before="200" w:after="0"/>
+      <w:outlineLvl w:val="2"/>
+    </w:pPr>
+    <w:rPr>
+      <w:rFonts w:asciiTheme="majorHAnsi" w:eastAsiaTheme="majorEastAsia" w:hAnsiTheme="majorHAnsi" w:cstheme="majorBidi"/>
+      <w:b/>
+      <w:bCs/>
+      <w:color w:val="4F81BD" w:themeColor="accent1"/>
+    </w:rPr>
+  </w:style>
   <w:style w:type="character" w:default="1" w:styleId="DefaultParagraphFont">
     <w:name w:val="Default Paragraph Font"/>
     <w:uiPriority w:val="1"/>
@@ -905,6 +2336,46 @@
       </w:numPr>
       <w:contextualSpacing/>
     </w:pPr>
+  </w:style>
+  <w:style w:type="character" w:customStyle="1" w:styleId="Heading2Char">
+    <w:name w:val="Heading 2 Char"/>
+    <w:basedOn w:val="DefaultParagraphFont"/>
+    <w:link w:val="Heading2"/>
+    <w:uiPriority w:val="9"/>
+    <w:rsid w:val="003175E2"/>
+    <w:rPr>
+      <w:rFonts w:asciiTheme="majorHAnsi" w:eastAsiaTheme="majorEastAsia" w:hAnsiTheme="majorHAnsi" w:cstheme="majorBidi"/>
+      <w:b/>
+      <w:bCs/>
+      <w:color w:val="4F81BD" w:themeColor="accent1"/>
+      <w:sz w:val="26"/>
+      <w:szCs w:val="26"/>
+    </w:rPr>
+  </w:style>
+  <w:style w:type="character" w:customStyle="1" w:styleId="Heading3Char">
+    <w:name w:val="Heading 3 Char"/>
+    <w:basedOn w:val="DefaultParagraphFont"/>
+    <w:link w:val="Heading3"/>
+    <w:uiPriority w:val="9"/>
+    <w:rsid w:val="003175E2"/>
+    <w:rPr>
+      <w:rFonts w:asciiTheme="majorHAnsi" w:eastAsiaTheme="majorEastAsia" w:hAnsiTheme="majorHAnsi" w:cstheme="majorBidi"/>
+      <w:b/>
+      <w:bCs/>
+      <w:color w:val="4F81BD" w:themeColor="accent1"/>
+    </w:rPr>
+  </w:style>
+  <w:style w:type="character" w:styleId="FollowedHyperlink">
+    <w:name w:val="FollowedHyperlink"/>
+    <w:basedOn w:val="DefaultParagraphFont"/>
+    <w:uiPriority w:val="99"/>
+    <w:semiHidden/>
+    <w:unhideWhenUsed/>
+    <w:rsid w:val="001C61A2"/>
+    <w:rPr>
+      <w:color w:val="800080" w:themeColor="followedHyperlink"/>
+      <w:u w:val="single"/>
+    </w:rPr>
   </w:style>
 </w:styles>
 </file>
@@ -1069,6 +2540,52 @@
     <w:name w:val="Normal"/>
     <w:qFormat/>
   </w:style>
+  <w:style w:type="paragraph" w:styleId="Heading2">
+    <w:name w:val="heading 2"/>
+    <w:basedOn w:val="Normal"/>
+    <w:next w:val="Normal"/>
+    <w:link w:val="Heading2Char"/>
+    <w:uiPriority w:val="9"/>
+    <w:unhideWhenUsed/>
+    <w:qFormat/>
+    <w:rsid w:val="003175E2"/>
+    <w:pPr>
+      <w:keepNext/>
+      <w:keepLines/>
+      <w:spacing w:before="200" w:after="0"/>
+      <w:outlineLvl w:val="1"/>
+    </w:pPr>
+    <w:rPr>
+      <w:rFonts w:asciiTheme="majorHAnsi" w:eastAsiaTheme="majorEastAsia" w:hAnsiTheme="majorHAnsi" w:cstheme="majorBidi"/>
+      <w:b/>
+      <w:bCs/>
+      <w:color w:val="4F81BD" w:themeColor="accent1"/>
+      <w:sz w:val="26"/>
+      <w:szCs w:val="26"/>
+    </w:rPr>
+  </w:style>
+  <w:style w:type="paragraph" w:styleId="Heading3">
+    <w:name w:val="heading 3"/>
+    <w:basedOn w:val="Normal"/>
+    <w:next w:val="Normal"/>
+    <w:link w:val="Heading3Char"/>
+    <w:uiPriority w:val="9"/>
+    <w:unhideWhenUsed/>
+    <w:qFormat/>
+    <w:rsid w:val="003175E2"/>
+    <w:pPr>
+      <w:keepNext/>
+      <w:keepLines/>
+      <w:spacing w:before="200" w:after="0"/>
+      <w:outlineLvl w:val="2"/>
+    </w:pPr>
+    <w:rPr>
+      <w:rFonts w:asciiTheme="majorHAnsi" w:eastAsiaTheme="majorEastAsia" w:hAnsiTheme="majorHAnsi" w:cstheme="majorBidi"/>
+      <w:b/>
+      <w:bCs/>
+      <w:color w:val="4F81BD" w:themeColor="accent1"/>
+    </w:rPr>
+  </w:style>
   <w:style w:type="character" w:default="1" w:styleId="DefaultParagraphFont">
     <w:name w:val="Default Paragraph Font"/>
     <w:uiPriority w:val="1"/>
@@ -1130,6 +2647,46 @@
       </w:numPr>
       <w:contextualSpacing/>
     </w:pPr>
+  </w:style>
+  <w:style w:type="character" w:customStyle="1" w:styleId="Heading2Char">
+    <w:name w:val="Heading 2 Char"/>
+    <w:basedOn w:val="DefaultParagraphFont"/>
+    <w:link w:val="Heading2"/>
+    <w:uiPriority w:val="9"/>
+    <w:rsid w:val="003175E2"/>
+    <w:rPr>
+      <w:rFonts w:asciiTheme="majorHAnsi" w:eastAsiaTheme="majorEastAsia" w:hAnsiTheme="majorHAnsi" w:cstheme="majorBidi"/>
+      <w:b/>
+      <w:bCs/>
+      <w:color w:val="4F81BD" w:themeColor="accent1"/>
+      <w:sz w:val="26"/>
+      <w:szCs w:val="26"/>
+    </w:rPr>
+  </w:style>
+  <w:style w:type="character" w:customStyle="1" w:styleId="Heading3Char">
+    <w:name w:val="Heading 3 Char"/>
+    <w:basedOn w:val="DefaultParagraphFont"/>
+    <w:link w:val="Heading3"/>
+    <w:uiPriority w:val="9"/>
+    <w:rsid w:val="003175E2"/>
+    <w:rPr>
+      <w:rFonts w:asciiTheme="majorHAnsi" w:eastAsiaTheme="majorEastAsia" w:hAnsiTheme="majorHAnsi" w:cstheme="majorBidi"/>
+      <w:b/>
+      <w:bCs/>
+      <w:color w:val="4F81BD" w:themeColor="accent1"/>
+    </w:rPr>
+  </w:style>
+  <w:style w:type="character" w:styleId="FollowedHyperlink">
+    <w:name w:val="FollowedHyperlink"/>
+    <w:basedOn w:val="DefaultParagraphFont"/>
+    <w:uiPriority w:val="99"/>
+    <w:semiHidden/>
+    <w:unhideWhenUsed/>
+    <w:rsid w:val="001C61A2"/>
+    <w:rPr>
+      <w:color w:val="800080" w:themeColor="followedHyperlink"/>
+      <w:u w:val="single"/>
+    </w:rPr>
   </w:style>
 </w:styles>
 </file>
@@ -1417,4 +2974,16 @@
   <a:objectDefaults/>
   <a:extraClrSchemeLst/>
 </a:theme>
+</file>
+
+<file path=customXml/item1.xml><?xml version="1.0" encoding="utf-8"?>
+<b:Sources xmlns:b="http://schemas.openxmlformats.org/officeDocument/2006/bibliography" xmlns="http://schemas.openxmlformats.org/officeDocument/2006/bibliography" SelectedStyle="\APA.XSL" StyleName="APA"/>
+</file>
+
+<file path=customXml/itemProps1.xml><?xml version="1.0" encoding="utf-8"?>
+<ds:datastoreItem xmlns:ds="http://schemas.openxmlformats.org/officeDocument/2006/customXml" ds:itemID="{8F6F1E99-2D4C-45DF-80EF-32D689502534}">
+  <ds:schemaRefs>
+    <ds:schemaRef ds:uri="http://schemas.openxmlformats.org/officeDocument/2006/bibliography"/>
+  </ds:schemaRefs>
+</ds:datastoreItem>
 </file>
</xml_diff>

<commit_message>
Extracted intermediate FFT convolution work (four1, normalizing, etc) from main into Convolver::fftConvolve
</commit_message>
<xml_diff>
--- a/convolution/docs/Report.docx
+++ b/convolution/docs/Report.docx
@@ -452,6 +452,17 @@
         </w:rPr>
         <w:t>for Windows users)</w:t>
       </w:r>
+    </w:p>
+    <w:p>
+      <w:pPr>
+        <w:spacing w:after="0"/>
+        <w:rPr>
+          <w:b/>
+          <w:sz w:val="20"/>
+          <w:szCs w:val="20"/>
+          <w:u w:val="single"/>
+        </w:rPr>
+      </w:pPr>
     </w:p>
     <w:p>
       <w:pPr>
@@ -690,6 +701,77 @@
     <w:p>
       <w:pPr>
         <w:pStyle w:val="ListBullet"/>
+        <w:tabs>
+          <w:tab w:val="clear" w:pos="360"/>
+          <w:tab w:val="num" w:pos="720"/>
+        </w:tabs>
+        <w:ind w:left="720"/>
+      </w:pPr>
+      <w:r>
+        <w:t xml:space="preserve">NOTE: I used </w:t>
+      </w:r>
+      <w:proofErr w:type="spellStart"/>
+      <w:r>
+        <w:t>sox</w:t>
+      </w:r>
+      <w:proofErr w:type="spellEnd"/>
+      <w:r>
+        <w:t xml:space="preserve"> to convert the dry recording and impulse responses from wave to </w:t>
+      </w:r>
+      <w:proofErr w:type="spellStart"/>
+      <w:r>
+        <w:t>snd</w:t>
+      </w:r>
+      <w:proofErr w:type="spellEnd"/>
+      <w:r>
+        <w:t xml:space="preserve"> and </w:t>
+      </w:r>
+      <w:proofErr w:type="spellStart"/>
+      <w:r>
+        <w:t>aiff</w:t>
+      </w:r>
+      <w:proofErr w:type="spellEnd"/>
+      <w:r>
+        <w:t xml:space="preserve">. It is possible that I used </w:t>
+      </w:r>
+      <w:proofErr w:type="spellStart"/>
+      <w:r>
+        <w:t>sox</w:t>
+      </w:r>
+      <w:proofErr w:type="spellEnd"/>
+      <w:r>
+        <w:t xml:space="preserve"> incorrectly (</w:t>
+      </w:r>
+      <w:r>
+        <w:t xml:space="preserve">maybe </w:t>
+      </w:r>
+      <w:r>
+        <w:t>I didn’t set endian, b</w:t>
+      </w:r>
+      <w:r>
+        <w:t>,</w:t>
+      </w:r>
+      <w:r>
+        <w:t xml:space="preserve"> or c</w:t>
+      </w:r>
+      <w:r>
+        <w:t xml:space="preserve"> flags correctly, </w:t>
+      </w:r>
+      <w:r>
+        <w:t xml:space="preserve">or </w:t>
+      </w:r>
+      <w:r>
+        <w:t>maybe more flags needed to be set</w:t>
+      </w:r>
+      <w:bookmarkStart w:id="0" w:name="_GoBack"/>
+      <w:bookmarkEnd w:id="0"/>
+      <w:r>
+        <w:t>) and that may have contributed to my strange outputs.</w:t>
+      </w:r>
+    </w:p>
+    <w:p>
+      <w:pPr>
+        <w:pStyle w:val="ListBullet"/>
         <w:numPr>
           <w:ilvl w:val="0"/>
           <w:numId w:val="0"/>
@@ -778,6 +860,7 @@
         <w:ind w:left="720"/>
       </w:pPr>
       <w:r>
+        <w:lastRenderedPageBreak/>
         <w:t>Dry Recording: testCase1.wav</w:t>
       </w:r>
     </w:p>
@@ -1209,8 +1292,6 @@
           <w:szCs w:val="20"/>
         </w:rPr>
       </w:pPr>
-      <w:bookmarkStart w:id="0" w:name="_GoBack"/>
-      <w:bookmarkEnd w:id="0"/>
       <w:r>
         <w:rPr>
           <w:sz w:val="20"/>
@@ -1538,10 +1619,26 @@
     </w:p>
     <w:p>
       <w:pPr>
+        <w:spacing w:after="0"/>
+        <w:rPr>
+          <w:sz w:val="20"/>
+          <w:szCs w:val="20"/>
+        </w:rPr>
+      </w:pPr>
+      <w:r>
+        <w:rPr>
+          <w:b/>
+          <w:sz w:val="20"/>
+          <w:szCs w:val="20"/>
+        </w:rPr>
+        <w:t>Algorithm Based Optimization – FFT Convolution</w:t>
+      </w:r>
+    </w:p>
+    <w:p>
+      <w:pPr>
         <w:pStyle w:val="Heading3"/>
       </w:pPr>
       <w:r>
-        <w:lastRenderedPageBreak/>
         <w:t>References</w:t>
       </w:r>
     </w:p>
@@ -2981,7 +3078,7 @@
 </file>
 
 <file path=customXml/itemProps1.xml><?xml version="1.0" encoding="utf-8"?>
-<ds:datastoreItem xmlns:ds="http://schemas.openxmlformats.org/officeDocument/2006/customXml" ds:itemID="{8F6F1E99-2D4C-45DF-80EF-32D689502534}">
+<ds:datastoreItem xmlns:ds="http://schemas.openxmlformats.org/officeDocument/2006/customXml" ds:itemID="{79126DDC-081B-4A71-855E-B75185F2EA95}">
   <ds:schemaRefs>
     <ds:schemaRef ds:uri="http://schemas.openxmlformats.org/officeDocument/2006/bibliography"/>
   </ds:schemaRefs>

</xml_diff>

<commit_message>
Fixed endian-ness bug for SND files. Data bug persists.
</commit_message>
<xml_diff>
--- a/convolution/docs/Report.docx
+++ b/convolution/docs/Report.docx
@@ -252,55 +252,113 @@
           <w:sz w:val="20"/>
           <w:szCs w:val="20"/>
         </w:rPr>
-        <w:t xml:space="preserve"> </w:t>
-      </w:r>
-      <w:proofErr w:type="gramStart"/>
+        <w:t xml:space="preserve"> g++ *.cpp –o a4</w:t>
+      </w:r>
       <w:r>
         <w:rPr>
           <w:rFonts w:ascii="Consolas" w:hAnsi="Consolas" w:cs="Consolas"/>
           <w:sz w:val="20"/>
           <w:szCs w:val="20"/>
         </w:rPr>
-        <w:t>g</w:t>
-      </w:r>
-      <w:proofErr w:type="gramEnd"/>
+        <w:tab/>
+      </w:r>
+      <w:r>
+        <w:rPr>
+          <w:rFonts w:cs="Consolas"/>
+          <w:sz w:val="20"/>
+          <w:szCs w:val="20"/>
+        </w:rPr>
+        <w:t>(or</w:t>
+      </w:r>
       <w:r>
         <w:rPr>
           <w:rFonts w:ascii="Consolas" w:hAnsi="Consolas" w:cs="Consolas"/>
           <w:sz w:val="20"/>
           <w:szCs w:val="20"/>
         </w:rPr>
-        <w:t>++ *.</w:t>
-      </w:r>
-      <w:proofErr w:type="spellStart"/>
-      <w:r>
+        <w:t xml:space="preserve"> g++-4 *.cpp –o a4 </w:t>
+      </w:r>
+      <w:r>
+        <w:rPr>
+          <w:rFonts w:cs="Consolas"/>
+          <w:sz w:val="20"/>
+          <w:szCs w:val="20"/>
+        </w:rPr>
+        <w:t>for 64-bit Windows Cygwin users)</w:t>
+      </w:r>
+    </w:p>
+    <w:p>
+      <w:pPr>
+        <w:spacing w:after="0"/>
+        <w:ind w:firstLine="720"/>
         <w:rPr>
           <w:rFonts w:ascii="Consolas" w:hAnsi="Consolas" w:cs="Consolas"/>
           <w:sz w:val="20"/>
           <w:szCs w:val="20"/>
         </w:rPr>
-        <w:t>cpp</w:t>
-      </w:r>
-      <w:proofErr w:type="spellEnd"/>
-      <w:r>
+      </w:pPr>
+    </w:p>
+    <w:p>
+      <w:pPr>
+        <w:spacing w:after="0"/>
+        <w:rPr>
+          <w:sz w:val="20"/>
+          <w:szCs w:val="20"/>
+        </w:rPr>
+      </w:pPr>
+      <w:r>
+        <w:rPr>
+          <w:sz w:val="20"/>
+          <w:szCs w:val="20"/>
+        </w:rPr>
+        <w:t>3) Execution</w:t>
+      </w:r>
+    </w:p>
+    <w:p>
+      <w:pPr>
+        <w:spacing w:after="0"/>
+        <w:ind w:firstLine="720"/>
         <w:rPr>
           <w:rFonts w:ascii="Consolas" w:hAnsi="Consolas" w:cs="Consolas"/>
           <w:sz w:val="20"/>
           <w:szCs w:val="20"/>
         </w:rPr>
-        <w:t xml:space="preserve"> –o a4</w:t>
-      </w:r>
+      </w:pPr>
       <w:r>
         <w:rPr>
           <w:rFonts w:ascii="Consolas" w:hAnsi="Consolas" w:cs="Consolas"/>
           <w:sz w:val="20"/>
           <w:szCs w:val="20"/>
         </w:rPr>
+        <w:t xml:space="preserve"> ./a4</w:t>
+      </w:r>
+      <w:r>
+        <w:rPr>
+          <w:rFonts w:ascii="Consolas" w:hAnsi="Consolas" w:cs="Consolas"/>
+          <w:sz w:val="20"/>
+          <w:szCs w:val="20"/>
+        </w:rPr>
         <w:tab/>
       </w:r>
       <w:r>
         <w:rPr>
-          <w:rFonts w:cs="Consolas"/>
+          <w:rFonts w:ascii="Consolas" w:hAnsi="Consolas" w:cs="Consolas"/>
+          <w:sz w:val="20"/>
+          <w:szCs w:val="20"/>
+        </w:rPr>
+        <w:tab/>
+      </w:r>
+      <w:r>
+        <w:rPr>
+          <w:rFonts w:ascii="Consolas" w:hAnsi="Consolas" w:cs="Consolas"/>
+          <w:sz w:val="20"/>
+          <w:szCs w:val="20"/>
+        </w:rPr>
+        <w:tab/>
+      </w:r>
+      <w:r>
+        <w:rPr>
+          <w:rFonts w:ascii="Calibri" w:hAnsi="Calibri" w:cs="Consolas"/>
           <w:sz w:val="20"/>
           <w:szCs w:val="20"/>
         </w:rPr>
@@ -312,121 +370,7 @@
           <w:sz w:val="20"/>
           <w:szCs w:val="20"/>
         </w:rPr>
-        <w:t xml:space="preserve"> g++-4 *.</w:t>
-      </w:r>
-      <w:proofErr w:type="spellStart"/>
-      <w:r>
-        <w:rPr>
-          <w:rFonts w:ascii="Consolas" w:hAnsi="Consolas" w:cs="Consolas"/>
-          <w:sz w:val="20"/>
-          <w:szCs w:val="20"/>
-        </w:rPr>
-        <w:t>cpp</w:t>
-      </w:r>
-      <w:proofErr w:type="spellEnd"/>
-      <w:r>
-        <w:rPr>
-          <w:rFonts w:ascii="Consolas" w:hAnsi="Consolas" w:cs="Consolas"/>
-          <w:sz w:val="20"/>
-          <w:szCs w:val="20"/>
-        </w:rPr>
-        <w:t xml:space="preserve"> –o a4 </w:t>
-      </w:r>
-      <w:r>
-        <w:rPr>
-          <w:rFonts w:cs="Consolas"/>
-          <w:sz w:val="20"/>
-          <w:szCs w:val="20"/>
-        </w:rPr>
-        <w:t>for 64-bit Windows Cygwin users)</w:t>
-      </w:r>
-    </w:p>
-    <w:p>
-      <w:pPr>
-        <w:spacing w:after="0"/>
-        <w:ind w:firstLine="720"/>
-        <w:rPr>
-          <w:rFonts w:ascii="Consolas" w:hAnsi="Consolas" w:cs="Consolas"/>
-          <w:sz w:val="20"/>
-          <w:szCs w:val="20"/>
-        </w:rPr>
-      </w:pPr>
-    </w:p>
-    <w:p>
-      <w:pPr>
-        <w:spacing w:after="0"/>
-        <w:rPr>
-          <w:sz w:val="20"/>
-          <w:szCs w:val="20"/>
-        </w:rPr>
-      </w:pPr>
-      <w:r>
-        <w:rPr>
-          <w:sz w:val="20"/>
-          <w:szCs w:val="20"/>
-        </w:rPr>
-        <w:t>3) Execution</w:t>
-      </w:r>
-    </w:p>
-    <w:p>
-      <w:pPr>
-        <w:spacing w:after="0"/>
-        <w:ind w:firstLine="720"/>
-        <w:rPr>
-          <w:rFonts w:ascii="Consolas" w:hAnsi="Consolas" w:cs="Consolas"/>
-          <w:sz w:val="20"/>
-          <w:szCs w:val="20"/>
-        </w:rPr>
-      </w:pPr>
-      <w:r>
-        <w:rPr>
-          <w:rFonts w:ascii="Consolas" w:hAnsi="Consolas" w:cs="Consolas"/>
-          <w:sz w:val="20"/>
-          <w:szCs w:val="20"/>
-        </w:rPr>
-        <w:t xml:space="preserve"> </w:t>
-      </w:r>
-      <w:proofErr w:type="gramStart"/>
-      <w:r>
-        <w:rPr>
-          <w:rFonts w:ascii="Consolas" w:hAnsi="Consolas" w:cs="Consolas"/>
-          <w:sz w:val="20"/>
-          <w:szCs w:val="20"/>
-        </w:rPr>
-        <w:t>./</w:t>
-      </w:r>
-      <w:proofErr w:type="gramEnd"/>
-      <w:r>
-        <w:rPr>
-          <w:rFonts w:ascii="Consolas" w:hAnsi="Consolas" w:cs="Consolas"/>
-          <w:sz w:val="20"/>
-          <w:szCs w:val="20"/>
-        </w:rPr>
-        <w:t>a4</w:t>
-      </w:r>
-      <w:r>
-        <w:rPr>
-          <w:rFonts w:ascii="Consolas" w:hAnsi="Consolas" w:cs="Consolas"/>
-          <w:sz w:val="20"/>
-          <w:szCs w:val="20"/>
-        </w:rPr>
-        <w:tab/>
-      </w:r>
-      <w:r>
-        <w:rPr>
-          <w:rFonts w:ascii="Consolas" w:hAnsi="Consolas" w:cs="Consolas"/>
-          <w:sz w:val="20"/>
-          <w:szCs w:val="20"/>
-        </w:rPr>
-        <w:tab/>
-      </w:r>
-      <w:r>
-        <w:rPr>
-          <w:rFonts w:ascii="Consolas" w:hAnsi="Consolas" w:cs="Consolas"/>
-          <w:sz w:val="20"/>
-          <w:szCs w:val="20"/>
-        </w:rPr>
-        <w:tab/>
+        <w:t xml:space="preserve"> a4 </w:t>
       </w:r>
       <w:r>
         <w:rPr>
@@ -434,35 +378,8 @@
           <w:sz w:val="20"/>
           <w:szCs w:val="20"/>
         </w:rPr>
-        <w:t>(or</w:t>
-      </w:r>
-      <w:r>
-        <w:rPr>
-          <w:rFonts w:ascii="Consolas" w:hAnsi="Consolas" w:cs="Consolas"/>
-          <w:sz w:val="20"/>
-          <w:szCs w:val="20"/>
-        </w:rPr>
-        <w:t xml:space="preserve"> a4 </w:t>
-      </w:r>
-      <w:r>
-        <w:rPr>
-          <w:rFonts w:ascii="Calibri" w:hAnsi="Calibri" w:cs="Consolas"/>
-          <w:sz w:val="20"/>
-          <w:szCs w:val="20"/>
-        </w:rPr>
         <w:t>for Windows users)</w:t>
       </w:r>
-    </w:p>
-    <w:p>
-      <w:pPr>
-        <w:spacing w:after="0"/>
-        <w:rPr>
-          <w:b/>
-          <w:sz w:val="20"/>
-          <w:szCs w:val="20"/>
-          <w:u w:val="single"/>
-        </w:rPr>
-      </w:pPr>
     </w:p>
     <w:p>
       <w:pPr>
@@ -556,21 +473,11 @@
       <w:r>
         <w:t xml:space="preserve">Bonus #2: Handle </w:t>
       </w:r>
-      <w:proofErr w:type="spellStart"/>
       <w:r>
         <w:t>aiff</w:t>
       </w:r>
-      <w:proofErr w:type="spellEnd"/>
-      <w:r>
-        <w:t xml:space="preserve"> and </w:t>
-      </w:r>
-      <w:proofErr w:type="spellStart"/>
-      <w:r>
-        <w:t>snd</w:t>
-      </w:r>
-      <w:proofErr w:type="spellEnd"/>
-      <w:r>
-        <w:t xml:space="preserve"> file formats</w:t>
+      <w:r>
+        <w:t xml:space="preserve"> and snd file formats</w:t>
       </w:r>
     </w:p>
     <w:p>
@@ -583,15 +490,7 @@
         <w:ind w:left="720"/>
       </w:pPr>
       <w:r>
-        <w:t xml:space="preserve">Using a </w:t>
-      </w:r>
-      <w:proofErr w:type="spellStart"/>
-      <w:r>
-        <w:t>snd</w:t>
-      </w:r>
-      <w:proofErr w:type="spellEnd"/>
-      <w:r>
-        <w:t xml:space="preserve"> file as any input or output </w:t>
+        <w:t xml:space="preserve">Using a snd file as any input or output </w:t>
       </w:r>
       <w:r>
         <w:t xml:space="preserve">file will </w:t>
@@ -625,21 +524,26 @@
         <w:t>input /</w:t>
       </w:r>
       <w:r>
-        <w:t xml:space="preserve"> </w:t>
-      </w:r>
-      <w:proofErr w:type="spellStart"/>
-      <w:r>
-        <w:t>snd</w:t>
-      </w:r>
-      <w:proofErr w:type="spellEnd"/>
-      <w:r>
-        <w:t xml:space="preserve"> </w:t>
+        <w:t xml:space="preserve"> snd </w:t>
       </w:r>
       <w:r>
         <w:t xml:space="preserve">impulse / wav output, </w:t>
       </w:r>
       <w:r>
         <w:t>sounds close, but still not correct.</w:t>
+      </w:r>
+    </w:p>
+    <w:p>
+      <w:pPr>
+        <w:pStyle w:val="ListBullet"/>
+        <w:tabs>
+          <w:tab w:val="clear" w:pos="360"/>
+          <w:tab w:val="num" w:pos="1080"/>
+        </w:tabs>
+        <w:ind w:left="1080"/>
+      </w:pPr>
+      <w:r>
+        <w:t>I narrowed the reason down to reading the SND file data. Everything else works because I tried creating an SND file with WAVE data and it works. Therefore I’m reading the SND file data incorrectly, but I’m not sure why what I have is wrong.</w:t>
       </w:r>
     </w:p>
     <w:p>
@@ -658,15 +562,7 @@
         <w:t>n</w:t>
       </w:r>
       <w:r>
-        <w:t xml:space="preserve"> </w:t>
-      </w:r>
-      <w:proofErr w:type="spellStart"/>
-      <w:r>
-        <w:t>aiff</w:t>
-      </w:r>
-      <w:proofErr w:type="spellEnd"/>
-      <w:r>
-        <w:t xml:space="preserve"> file as any input or output file will either produce </w:t>
+        <w:t xml:space="preserve"> aiff file as any input or output file will either produce </w:t>
       </w:r>
       <w:r>
         <w:t xml:space="preserve">(1) </w:t>
@@ -686,16 +582,37 @@
       <w:r>
         <w:t xml:space="preserve">an </w:t>
       </w:r>
-      <w:proofErr w:type="spellStart"/>
-      <w:r>
-        <w:t>openable</w:t>
-      </w:r>
-      <w:proofErr w:type="spellEnd"/>
-      <w:r>
-        <w:t xml:space="preserve"> file that has </w:t>
+      <w:r>
+        <w:t xml:space="preserve">openable file that has </w:t>
       </w:r>
       <w:r>
         <w:t>incorrect sounding output.</w:t>
+      </w:r>
+    </w:p>
+    <w:p>
+      <w:pPr>
+        <w:pStyle w:val="ListBullet"/>
+        <w:tabs>
+          <w:tab w:val="clear" w:pos="360"/>
+          <w:tab w:val="num" w:pos="1080"/>
+        </w:tabs>
+        <w:ind w:left="1080"/>
+      </w:pPr>
+      <w:r>
+        <w:t>I didn’t have much time to test this further, so I’m not sure why it doesn’t work.</w:t>
+      </w:r>
+    </w:p>
+    <w:p>
+      <w:pPr>
+        <w:pStyle w:val="ListBullet"/>
+        <w:tabs>
+          <w:tab w:val="clear" w:pos="360"/>
+          <w:tab w:val="num" w:pos="1080"/>
+        </w:tabs>
+        <w:ind w:left="1080"/>
+      </w:pPr>
+      <w:r>
+        <w:t>It may have to do with the fact that I just made a barebones AIFF file (all chunks except Common and Sound Data are optional, see References [5]). I tested opening the sound files with Windows Media Player, and it may have relied on these extra chunks.</w:t>
       </w:r>
     </w:p>
     <w:p>
@@ -708,39 +625,7 @@
         <w:ind w:left="720"/>
       </w:pPr>
       <w:r>
-        <w:t xml:space="preserve">NOTE: I used </w:t>
-      </w:r>
-      <w:proofErr w:type="spellStart"/>
-      <w:r>
-        <w:t>sox</w:t>
-      </w:r>
-      <w:proofErr w:type="spellEnd"/>
-      <w:r>
-        <w:t xml:space="preserve"> to convert the dry recording and impulse responses from wave to </w:t>
-      </w:r>
-      <w:proofErr w:type="spellStart"/>
-      <w:r>
-        <w:t>snd</w:t>
-      </w:r>
-      <w:proofErr w:type="spellEnd"/>
-      <w:r>
-        <w:t xml:space="preserve"> and </w:t>
-      </w:r>
-      <w:proofErr w:type="spellStart"/>
-      <w:r>
-        <w:t>aiff</w:t>
-      </w:r>
-      <w:proofErr w:type="spellEnd"/>
-      <w:r>
-        <w:t xml:space="preserve">. It is possible that I used </w:t>
-      </w:r>
-      <w:proofErr w:type="spellStart"/>
-      <w:r>
-        <w:t>sox</w:t>
-      </w:r>
-      <w:proofErr w:type="spellEnd"/>
-      <w:r>
-        <w:t xml:space="preserve"> incorrectly (</w:t>
+        <w:t>NOTE: I used sox to convert the dry recording and impulse responses from wave to snd and aiff. It is possible that I used sox incorrectly (</w:t>
       </w:r>
       <w:r>
         <w:t xml:space="preserve">maybe </w:t>
@@ -752,7 +637,10 @@
         <w:t>,</w:t>
       </w:r>
       <w:r>
-        <w:t xml:space="preserve"> or c</w:t>
+        <w:t xml:space="preserve"> c</w:t>
+      </w:r>
+      <w:r>
+        <w:t>, or r</w:t>
       </w:r>
       <w:r>
         <w:t xml:space="preserve"> flags correctly, </w:t>
@@ -763,8 +651,6 @@
       <w:r>
         <w:t>maybe more flags needed to be set</w:t>
       </w:r>
-      <w:bookmarkStart w:id="0" w:name="_GoBack"/>
-      <w:bookmarkEnd w:id="0"/>
       <w:r>
         <w:t>) and that may have contributed to my strange outputs.</w:t>
       </w:r>
@@ -782,10 +668,33 @@
     </w:p>
     <w:p>
       <w:pPr>
+        <w:pStyle w:val="ListBullet"/>
+        <w:numPr>
+          <w:ilvl w:val="0"/>
+          <w:numId w:val="0"/>
+        </w:numPr>
+        <w:spacing w:after="0"/>
+        <w:ind w:left="360" w:hanging="360"/>
+      </w:pPr>
+    </w:p>
+    <w:p>
+      <w:pPr>
+        <w:pStyle w:val="ListBullet"/>
+        <w:numPr>
+          <w:ilvl w:val="0"/>
+          <w:numId w:val="0"/>
+        </w:numPr>
+        <w:spacing w:after="0"/>
+        <w:ind w:left="360" w:hanging="360"/>
+      </w:pPr>
+    </w:p>
+    <w:p>
+      <w:pPr>
         <w:pStyle w:val="Heading3"/>
         <w:spacing w:before="0"/>
       </w:pPr>
       <w:r>
+        <w:lastRenderedPageBreak/>
         <w:t>Testing</w:t>
       </w:r>
     </w:p>
@@ -797,9 +706,13 @@
     <w:p>
       <w:pPr>
         <w:pStyle w:val="ListBullet"/>
-      </w:pPr>
-      <w:r>
-        <w:t>Unit tests are provided as a part of the regression tests. The main regression test is found in RegressionTest.cpp and compares the output of the baseline program, with the algorithm-based optimization version of the baseline program (i.e. using FFT convolution).</w:t>
+        <w:ind w:left="720"/>
+      </w:pPr>
+      <w:r>
+        <w:t>Unit tests are provided</w:t>
+      </w:r>
+      <w:r>
+        <w:t xml:space="preserve">. four1 FFT and IFFT, and convolve/fftConvolve wrappers that take SoundFile* are more difficult to test, and they are not tested directly. </w:t>
       </w:r>
     </w:p>
     <w:p>
@@ -809,45 +722,19 @@
           <w:tab w:val="clear" w:pos="360"/>
           <w:tab w:val="num" w:pos="720"/>
         </w:tabs>
-        <w:ind w:left="720"/>
-      </w:pPr>
-      <w:r>
-        <w:t xml:space="preserve">After many sleepless nights with an unhealthy consumption of caffeine, I cannot get Bonus #2 working. As a result, I have not created any tests for </w:t>
-      </w:r>
-      <w:proofErr w:type="spellStart"/>
-      <w:r>
-        <w:t>snd</w:t>
-      </w:r>
-      <w:proofErr w:type="spellEnd"/>
-      <w:r>
-        <w:t xml:space="preserve"> or </w:t>
-      </w:r>
-      <w:proofErr w:type="spellStart"/>
-      <w:r>
-        <w:t>aiff</w:t>
-      </w:r>
-      <w:proofErr w:type="spellEnd"/>
-      <w:r>
-        <w:t xml:space="preserve"> files.</w:t>
-      </w:r>
-    </w:p>
-    <w:p>
-      <w:pPr>
-        <w:pStyle w:val="ListBullet"/>
-      </w:pPr>
-      <w:r>
-        <w:t>All tests were run after every optimization.</w:t>
-      </w:r>
-      <w:r>
-        <w:t xml:space="preserve"> </w:t>
-      </w:r>
-    </w:p>
-    <w:p>
-      <w:pPr>
-        <w:pStyle w:val="ListBullet"/>
-      </w:pPr>
-      <w:r>
-        <w:t>Files being used to test are kept constant throughout all optimizations.</w:t>
+        <w:ind w:left="1080"/>
+      </w:pPr>
+      <w:r>
+        <w:t xml:space="preserve">However, these convolve/fftConvolve wrappers are wrapping convolve/fftConvolve methods that take double* signals. These lower level methods </w:t>
+      </w:r>
+      <w:r>
+        <w:rPr>
+          <w:i/>
+        </w:rPr>
+        <w:t>are</w:t>
+      </w:r>
+      <w:r>
+        <w:t xml:space="preserve"> tested. </w:t>
       </w:r>
     </w:p>
     <w:p>
@@ -857,34 +744,128 @@
           <w:tab w:val="clear" w:pos="360"/>
           <w:tab w:val="num" w:pos="720"/>
         </w:tabs>
-        <w:ind w:left="720"/>
-      </w:pPr>
-      <w:r>
-        <w:lastRenderedPageBreak/>
-        <w:t>Dry Recording: testCase1.wav</w:t>
+        <w:ind w:left="1080"/>
+      </w:pPr>
+      <w:r>
+        <w:t>Four1 is indirectly tested through the regression test.</w:t>
       </w:r>
     </w:p>
     <w:p>
       <w:pPr>
         <w:pStyle w:val="ListBullet"/>
-        <w:tabs>
-          <w:tab w:val="clear" w:pos="360"/>
-          <w:tab w:val="num" w:pos="720"/>
-        </w:tabs>
-        <w:ind w:left="720"/>
-      </w:pPr>
-      <w:r>
-        <w:t>Impulse Response: Parking Garage.wav</w:t>
+      </w:pPr>
+      <w:r>
+        <w:t>The main regression test is found in RegressionTest.cpp and compares the output of the baseline program, with the algorithm-based optimization version of the baseline program (i.e. using FFT convolution).</w:t>
+      </w:r>
+    </w:p>
+    <w:p>
+      <w:pPr>
+        <w:pStyle w:val="ListBullet"/>
+      </w:pPr>
+      <w:r>
+        <w:t>All tests were run after every optimization.</w:t>
+      </w:r>
+      <w:r>
+        <w:t xml:space="preserve"> </w:t>
+      </w:r>
+    </w:p>
+    <w:p>
+      <w:pPr>
+        <w:pStyle w:val="ListBullet"/>
+        <w:numPr>
+          <w:ilvl w:val="0"/>
+          <w:numId w:val="0"/>
+        </w:numPr>
+        <w:ind w:left="360" w:hanging="360"/>
+      </w:pPr>
+    </w:p>
+    <w:p>
+      <w:pPr>
+        <w:pStyle w:val="ListBullet"/>
+        <w:numPr>
+          <w:ilvl w:val="0"/>
+          <w:numId w:val="0"/>
+        </w:numPr>
+        <w:ind w:left="360" w:hanging="360"/>
+        <w:rPr>
+          <w:b/>
+        </w:rPr>
+      </w:pPr>
+      <w:r>
+        <w:rPr>
+          <w:b/>
+        </w:rPr>
+        <w:t>Testing Constants</w:t>
+      </w:r>
+      <w:r>
+        <w:rPr>
+          <w:b/>
+        </w:rPr>
+        <w:t xml:space="preserve"> and Inputs</w:t>
+      </w:r>
+    </w:p>
+    <w:p>
+      <w:pPr>
+        <w:pStyle w:val="ListBullet"/>
+        <w:rPr>
+          <w:b/>
+        </w:rPr>
+      </w:pPr>
+      <w:r>
+        <w:t xml:space="preserve">Dry Recording: </w:t>
+      </w:r>
+      <w:r>
+        <w:rPr>
+          <w:b/>
+        </w:rPr>
+        <w:t>testCase1.wav</w:t>
+      </w:r>
+      <w:r>
+        <w:t xml:space="preserve"> – Mono 16-bit Sample Size</w:t>
+      </w:r>
+    </w:p>
+    <w:p>
+      <w:pPr>
+        <w:pStyle w:val="ListBullet"/>
+      </w:pPr>
+      <w:r>
+        <w:t xml:space="preserve">Impulse Response: </w:t>
+      </w:r>
+      <w:r>
+        <w:rPr>
+          <w:b/>
+        </w:rPr>
+        <w:t>Parking Garage.wav</w:t>
+      </w:r>
+      <w:r>
+        <w:t xml:space="preserve"> </w:t>
+      </w:r>
+      <w:r>
+        <w:t>– Mono 16-bit Sample Size</w:t>
       </w:r>
     </w:p>
     <w:p/>
     <w:p/>
+    <w:p/>
+    <w:p/>
+    <w:p/>
+    <w:p/>
+    <w:p/>
+    <w:p/>
+    <w:p/>
+    <w:p/>
+    <w:p/>
+    <w:p/>
+    <w:p/>
+    <w:p/>
+    <w:p/>
     <w:p>
       <w:pPr>
         <w:pStyle w:val="Heading3"/>
         <w:spacing w:before="0"/>
       </w:pPr>
       <w:r>
+        <w:lastRenderedPageBreak/>
         <w:t>Profiling</w:t>
       </w:r>
     </w:p>
@@ -1104,18 +1085,53 @@
           <w:sz w:val="20"/>
           <w:szCs w:val="20"/>
         </w:rPr>
-        <w:t xml:space="preserve">Code </w:t>
-      </w:r>
-      <w:proofErr w:type="gramStart"/>
+        <w:t>Code Before</w:t>
+      </w:r>
+      <w:r>
+        <w:rPr>
+          <w:sz w:val="20"/>
+          <w:szCs w:val="20"/>
+        </w:rPr>
+        <w:tab/>
+      </w:r>
+      <w:r>
+        <w:rPr>
+          <w:sz w:val="20"/>
+          <w:szCs w:val="20"/>
+        </w:rPr>
+        <w:tab/>
+      </w:r>
+      <w:r>
+        <w:rPr>
+          <w:sz w:val="20"/>
+          <w:szCs w:val="20"/>
+        </w:rPr>
+        <w:tab/>
+      </w:r>
       <w:r>
         <w:rPr>
           <w:b/>
           <w:sz w:val="20"/>
           <w:szCs w:val="20"/>
         </w:rPr>
-        <w:t>Before</w:t>
-      </w:r>
-      <w:proofErr w:type="gramEnd"/>
+        <w:t>Code After</w:t>
+      </w:r>
+    </w:p>
+    <w:p>
+      <w:pPr>
+        <w:spacing w:after="0"/>
+        <w:rPr>
+          <w:sz w:val="20"/>
+          <w:szCs w:val="20"/>
+        </w:rPr>
+      </w:pPr>
+      <w:r>
+        <w:rPr>
+          <w:sz w:val="20"/>
+          <w:szCs w:val="20"/>
+        </w:rPr>
+        <w:t xml:space="preserve">&lt;CODE BEFORE&gt; </w:t>
+      </w:r>
       <w:r>
         <w:rPr>
           <w:sz w:val="20"/>
@@ -1136,14 +1152,7 @@
           <w:szCs w:val="20"/>
         </w:rPr>
         <w:tab/>
-      </w:r>
-      <w:r>
-        <w:rPr>
-          <w:b/>
-          <w:sz w:val="20"/>
-          <w:szCs w:val="20"/>
-        </w:rPr>
-        <w:t>Code After</w:t>
+        <w:t>&lt;CODE AFTER&gt;</w:t>
       </w:r>
     </w:p>
     <w:p>
@@ -1312,23 +1321,7 @@
           <w:sz w:val="20"/>
           <w:szCs w:val="20"/>
         </w:rPr>
-        <w:t xml:space="preserve">in the scope of the entire program (i.e. </w:t>
-      </w:r>
-      <w:proofErr w:type="gramStart"/>
-      <w:r>
-        <w:rPr>
-          <w:sz w:val="20"/>
-          <w:szCs w:val="20"/>
-        </w:rPr>
-        <w:t>main(</w:t>
-      </w:r>
-      <w:proofErr w:type="gramEnd"/>
-      <w:r>
-        <w:rPr>
-          <w:sz w:val="20"/>
-          <w:szCs w:val="20"/>
-        </w:rPr>
-        <w:t xml:space="preserve">)). This means </w:t>
+        <w:t xml:space="preserve">in the scope of the entire program (i.e. main()). This means </w:t>
       </w:r>
       <w:r>
         <w:rPr>
@@ -1454,191 +1447,437 @@
           <w:sz w:val="20"/>
           <w:szCs w:val="20"/>
         </w:rPr>
-        <w:t>Results:</w:t>
-      </w:r>
-    </w:p>
-    <w:p>
-      <w:pPr>
-        <w:spacing w:after="0"/>
-        <w:rPr>
-          <w:sz w:val="20"/>
-          <w:szCs w:val="20"/>
-        </w:rPr>
-      </w:pPr>
-      <w:r>
-        <w:rPr>
-          <w:sz w:val="20"/>
-          <w:szCs w:val="20"/>
-        </w:rPr>
-        <w:t>Execution Time decrease: This shows the amount of execution time in milliseconds this optimization has shaved off.</w:t>
-      </w:r>
-    </w:p>
-    <w:p>
-      <w:pPr>
-        <w:spacing w:after="0"/>
-        <w:rPr>
-          <w:sz w:val="20"/>
-          <w:szCs w:val="20"/>
-        </w:rPr>
-      </w:pPr>
-    </w:p>
-    <w:p>
-      <w:pPr>
-        <w:spacing w:after="0"/>
-        <w:rPr>
-          <w:sz w:val="20"/>
-          <w:szCs w:val="20"/>
-        </w:rPr>
-      </w:pPr>
-    </w:p>
-    <w:p>
-      <w:pPr>
-        <w:spacing w:after="0"/>
-        <w:rPr>
-          <w:sz w:val="20"/>
-          <w:szCs w:val="20"/>
-        </w:rPr>
-      </w:pPr>
-    </w:p>
-    <w:p>
-      <w:pPr>
-        <w:spacing w:after="0"/>
-        <w:rPr>
-          <w:sz w:val="20"/>
-          <w:szCs w:val="20"/>
-        </w:rPr>
-      </w:pPr>
-    </w:p>
-    <w:p>
-      <w:pPr>
-        <w:spacing w:after="0"/>
-        <w:rPr>
-          <w:sz w:val="20"/>
-          <w:szCs w:val="20"/>
-        </w:rPr>
-      </w:pPr>
-    </w:p>
-    <w:p>
-      <w:pPr>
-        <w:spacing w:after="0"/>
-        <w:rPr>
-          <w:sz w:val="20"/>
-          <w:szCs w:val="20"/>
-        </w:rPr>
-      </w:pPr>
-    </w:p>
-    <w:p>
-      <w:pPr>
-        <w:spacing w:after="0"/>
-        <w:rPr>
-          <w:sz w:val="20"/>
-          <w:szCs w:val="20"/>
-        </w:rPr>
-      </w:pPr>
-    </w:p>
-    <w:p>
-      <w:pPr>
-        <w:spacing w:after="0"/>
-        <w:rPr>
-          <w:sz w:val="20"/>
-          <w:szCs w:val="20"/>
-        </w:rPr>
-      </w:pPr>
-    </w:p>
-    <w:p>
-      <w:pPr>
-        <w:spacing w:after="0"/>
-        <w:rPr>
-          <w:sz w:val="20"/>
-          <w:szCs w:val="20"/>
-        </w:rPr>
-      </w:pPr>
-    </w:p>
-    <w:p>
-      <w:pPr>
-        <w:spacing w:after="0"/>
-        <w:rPr>
-          <w:sz w:val="20"/>
-          <w:szCs w:val="20"/>
-        </w:rPr>
-      </w:pPr>
-    </w:p>
-    <w:p>
-      <w:pPr>
-        <w:spacing w:after="0"/>
-        <w:rPr>
-          <w:sz w:val="20"/>
-          <w:szCs w:val="20"/>
-        </w:rPr>
-      </w:pPr>
-    </w:p>
-    <w:p>
-      <w:pPr>
-        <w:spacing w:after="0"/>
-        <w:rPr>
-          <w:sz w:val="20"/>
-          <w:szCs w:val="20"/>
-        </w:rPr>
-      </w:pPr>
-    </w:p>
-    <w:p>
-      <w:pPr>
-        <w:spacing w:after="0"/>
-        <w:rPr>
-          <w:sz w:val="20"/>
-          <w:szCs w:val="20"/>
-        </w:rPr>
-      </w:pPr>
-    </w:p>
-    <w:p>
-      <w:pPr>
-        <w:spacing w:after="0"/>
-        <w:rPr>
-          <w:sz w:val="20"/>
-          <w:szCs w:val="20"/>
-        </w:rPr>
-      </w:pPr>
-    </w:p>
-    <w:p>
-      <w:pPr>
-        <w:spacing w:after="0"/>
-        <w:rPr>
-          <w:sz w:val="20"/>
-          <w:szCs w:val="20"/>
-        </w:rPr>
-      </w:pPr>
-    </w:p>
-    <w:p>
-      <w:pPr>
-        <w:spacing w:after="0"/>
-        <w:rPr>
-          <w:sz w:val="20"/>
-          <w:szCs w:val="20"/>
-        </w:rPr>
-      </w:pPr>
-    </w:p>
-    <w:p>
-      <w:pPr>
-        <w:spacing w:after="0"/>
-        <w:rPr>
-          <w:sz w:val="20"/>
-          <w:szCs w:val="20"/>
-        </w:rPr>
-      </w:pPr>
-      <w:r>
+        <w:t>Execution Time decrease:</w:t>
+      </w:r>
+      <w:r>
+        <w:rPr>
+          <w:sz w:val="20"/>
+          <w:szCs w:val="20"/>
+        </w:rPr>
+        <w:t xml:space="preserve"> This shows the amount of execution time in milliseconds this optimization has shaved off.</w:t>
+      </w:r>
+      <w:r>
+        <w:rPr>
+          <w:sz w:val="20"/>
+          <w:szCs w:val="20"/>
+        </w:rPr>
+        <w:t xml:space="preserve"> This can be thought of as how much faster execution is after this optimization</w:t>
+      </w:r>
+      <w:bookmarkStart w:id="0" w:name="_GoBack"/>
+      <w:bookmarkEnd w:id="0"/>
+      <w:r>
+        <w:rPr>
+          <w:sz w:val="20"/>
+          <w:szCs w:val="20"/>
+        </w:rPr>
+        <w:t>.</w:t>
+      </w:r>
+    </w:p>
+    <w:p>
+      <w:pPr>
+        <w:spacing w:after="0"/>
+        <w:rPr>
+          <w:sz w:val="20"/>
+          <w:szCs w:val="20"/>
+        </w:rPr>
+      </w:pPr>
+    </w:p>
+    <w:p>
+      <w:pPr>
+        <w:spacing w:after="0"/>
+        <w:rPr>
+          <w:sz w:val="20"/>
+          <w:szCs w:val="20"/>
+        </w:rPr>
+      </w:pPr>
+    </w:p>
+    <w:p>
+      <w:pPr>
+        <w:spacing w:after="0"/>
+        <w:rPr>
+          <w:sz w:val="20"/>
+          <w:szCs w:val="20"/>
+        </w:rPr>
+      </w:pPr>
+    </w:p>
+    <w:p>
+      <w:pPr>
+        <w:spacing w:after="0"/>
+        <w:rPr>
+          <w:sz w:val="20"/>
+          <w:szCs w:val="20"/>
+        </w:rPr>
+      </w:pPr>
+    </w:p>
+    <w:p>
+      <w:pPr>
+        <w:spacing w:after="0"/>
+        <w:rPr>
+          <w:sz w:val="20"/>
+          <w:szCs w:val="20"/>
+        </w:rPr>
+      </w:pPr>
+    </w:p>
+    <w:p>
+      <w:pPr>
+        <w:spacing w:after="0"/>
+        <w:rPr>
+          <w:sz w:val="20"/>
+          <w:szCs w:val="20"/>
+        </w:rPr>
+      </w:pPr>
+    </w:p>
+    <w:p>
+      <w:pPr>
+        <w:spacing w:after="0"/>
+        <w:rPr>
+          <w:sz w:val="20"/>
+          <w:szCs w:val="20"/>
+        </w:rPr>
+      </w:pPr>
+    </w:p>
+    <w:p>
+      <w:pPr>
+        <w:spacing w:after="0"/>
+        <w:rPr>
+          <w:sz w:val="20"/>
+          <w:szCs w:val="20"/>
+        </w:rPr>
+      </w:pPr>
+    </w:p>
+    <w:p>
+      <w:pPr>
+        <w:spacing w:after="0"/>
+        <w:rPr>
+          <w:sz w:val="20"/>
+          <w:szCs w:val="20"/>
+        </w:rPr>
+      </w:pPr>
+    </w:p>
+    <w:p>
+      <w:pPr>
+        <w:spacing w:after="0"/>
+        <w:rPr>
+          <w:sz w:val="20"/>
+          <w:szCs w:val="20"/>
+        </w:rPr>
+      </w:pPr>
+    </w:p>
+    <w:p>
+      <w:pPr>
+        <w:spacing w:after="0"/>
+        <w:rPr>
+          <w:sz w:val="20"/>
+          <w:szCs w:val="20"/>
+        </w:rPr>
+      </w:pPr>
+    </w:p>
+    <w:p>
+      <w:pPr>
+        <w:spacing w:after="0"/>
+        <w:rPr>
+          <w:sz w:val="20"/>
+          <w:szCs w:val="20"/>
+        </w:rPr>
+      </w:pPr>
+    </w:p>
+    <w:p>
+      <w:pPr>
+        <w:spacing w:after="0"/>
+        <w:rPr>
+          <w:sz w:val="20"/>
+          <w:szCs w:val="20"/>
+        </w:rPr>
+      </w:pPr>
+    </w:p>
+    <w:p>
+      <w:pPr>
+        <w:spacing w:after="0"/>
+        <w:rPr>
+          <w:sz w:val="20"/>
+          <w:szCs w:val="20"/>
+        </w:rPr>
+      </w:pPr>
+    </w:p>
+    <w:p>
+      <w:pPr>
+        <w:spacing w:after="0"/>
+        <w:rPr>
+          <w:sz w:val="20"/>
+          <w:szCs w:val="20"/>
+        </w:rPr>
+      </w:pPr>
+    </w:p>
+    <w:p>
+      <w:pPr>
+        <w:spacing w:after="0"/>
+        <w:rPr>
+          <w:sz w:val="20"/>
+          <w:szCs w:val="20"/>
+        </w:rPr>
+      </w:pPr>
+    </w:p>
+    <w:p>
+      <w:pPr>
+        <w:spacing w:after="0"/>
+        <w:rPr>
+          <w:sz w:val="20"/>
+          <w:szCs w:val="20"/>
+        </w:rPr>
+      </w:pPr>
+    </w:p>
+    <w:p>
+      <w:pPr>
+        <w:spacing w:after="0"/>
         <w:rPr>
           <w:b/>
           <w:sz w:val="20"/>
           <w:szCs w:val="20"/>
-        </w:rPr>
+          <w:u w:val="single"/>
+        </w:rPr>
+      </w:pPr>
+      <w:r>
+        <w:rPr>
+          <w:b/>
+          <w:sz w:val="20"/>
+          <w:szCs w:val="20"/>
+          <w:u w:val="single"/>
+        </w:rPr>
+        <w:lastRenderedPageBreak/>
         <w:t>Algorithm Based Optimization – FFT Convolution</w:t>
       </w:r>
     </w:p>
     <w:p>
       <w:pPr>
+        <w:spacing w:after="0"/>
+        <w:rPr>
+          <w:b/>
+          <w:sz w:val="20"/>
+          <w:szCs w:val="20"/>
+          <w:u w:val="single"/>
+        </w:rPr>
+      </w:pPr>
+    </w:p>
+    <w:p>
+      <w:pPr>
+        <w:spacing w:after="0"/>
+        <w:rPr>
+          <w:sz w:val="20"/>
+          <w:szCs w:val="20"/>
+        </w:rPr>
+      </w:pPr>
+    </w:p>
+    <w:p>
+      <w:pPr>
         <w:pStyle w:val="Heading3"/>
-      </w:pPr>
-      <w:r>
+        <w:rPr>
+          <w:u w:val="single"/>
+        </w:rPr>
+      </w:pPr>
+    </w:p>
+    <w:p>
+      <w:pPr>
+        <w:pStyle w:val="Heading3"/>
+        <w:rPr>
+          <w:u w:val="single"/>
+        </w:rPr>
+      </w:pPr>
+    </w:p>
+    <w:p>
+      <w:pPr>
+        <w:pStyle w:val="Heading3"/>
+        <w:rPr>
+          <w:u w:val="single"/>
+        </w:rPr>
+      </w:pPr>
+    </w:p>
+    <w:p>
+      <w:pPr>
+        <w:pStyle w:val="Heading3"/>
+        <w:rPr>
+          <w:u w:val="single"/>
+        </w:rPr>
+      </w:pPr>
+    </w:p>
+    <w:p>
+      <w:pPr>
+        <w:pStyle w:val="Heading3"/>
+        <w:rPr>
+          <w:u w:val="single"/>
+        </w:rPr>
+      </w:pPr>
+    </w:p>
+    <w:p>
+      <w:pPr>
+        <w:pStyle w:val="Heading3"/>
+        <w:rPr>
+          <w:u w:val="single"/>
+        </w:rPr>
+      </w:pPr>
+    </w:p>
+    <w:p>
+      <w:pPr>
+        <w:pStyle w:val="Heading3"/>
+        <w:rPr>
+          <w:u w:val="single"/>
+        </w:rPr>
+      </w:pPr>
+    </w:p>
+    <w:p>
+      <w:pPr>
+        <w:pStyle w:val="Heading3"/>
+        <w:rPr>
+          <w:u w:val="single"/>
+        </w:rPr>
+      </w:pPr>
+    </w:p>
+    <w:p>
+      <w:pPr>
+        <w:pStyle w:val="Heading3"/>
+        <w:rPr>
+          <w:u w:val="single"/>
+        </w:rPr>
+      </w:pPr>
+    </w:p>
+    <w:p>
+      <w:pPr>
+        <w:pStyle w:val="Heading3"/>
+        <w:rPr>
+          <w:u w:val="single"/>
+        </w:rPr>
+      </w:pPr>
+    </w:p>
+    <w:p>
+      <w:pPr>
+        <w:pStyle w:val="Heading3"/>
+        <w:rPr>
+          <w:u w:val="single"/>
+        </w:rPr>
+      </w:pPr>
+    </w:p>
+    <w:p>
+      <w:pPr>
+        <w:pStyle w:val="Heading3"/>
+        <w:rPr>
+          <w:u w:val="single"/>
+        </w:rPr>
+      </w:pPr>
+    </w:p>
+    <w:p>
+      <w:pPr>
+        <w:pStyle w:val="Heading3"/>
+        <w:rPr>
+          <w:u w:val="single"/>
+        </w:rPr>
+      </w:pPr>
+    </w:p>
+    <w:p>
+      <w:pPr>
+        <w:pStyle w:val="Heading3"/>
+        <w:rPr>
+          <w:u w:val="single"/>
+        </w:rPr>
+      </w:pPr>
+    </w:p>
+    <w:p>
+      <w:pPr>
+        <w:pStyle w:val="Heading3"/>
+        <w:rPr>
+          <w:u w:val="single"/>
+        </w:rPr>
+      </w:pPr>
+    </w:p>
+    <w:p>
+      <w:pPr>
+        <w:pStyle w:val="Heading3"/>
+        <w:rPr>
+          <w:u w:val="single"/>
+        </w:rPr>
+      </w:pPr>
+    </w:p>
+    <w:p>
+      <w:pPr>
+        <w:pStyle w:val="Heading3"/>
+        <w:rPr>
+          <w:u w:val="single"/>
+        </w:rPr>
+      </w:pPr>
+    </w:p>
+    <w:p>
+      <w:pPr>
+        <w:pStyle w:val="Heading3"/>
+        <w:rPr>
+          <w:u w:val="single"/>
+        </w:rPr>
+      </w:pPr>
+    </w:p>
+    <w:p>
+      <w:pPr>
+        <w:pStyle w:val="Heading3"/>
+        <w:rPr>
+          <w:u w:val="single"/>
+        </w:rPr>
+      </w:pPr>
+    </w:p>
+    <w:p>
+      <w:pPr>
+        <w:pStyle w:val="Heading3"/>
+        <w:rPr>
+          <w:u w:val="single"/>
+        </w:rPr>
+      </w:pPr>
+    </w:p>
+    <w:p>
+      <w:pPr>
+        <w:pStyle w:val="Heading3"/>
+        <w:rPr>
+          <w:u w:val="single"/>
+        </w:rPr>
+      </w:pPr>
+    </w:p>
+    <w:p>
+      <w:pPr>
+        <w:pStyle w:val="Heading3"/>
+        <w:rPr>
+          <w:u w:val="single"/>
+        </w:rPr>
+      </w:pPr>
+    </w:p>
+    <w:p>
+      <w:pPr>
+        <w:pStyle w:val="Heading3"/>
+        <w:rPr>
+          <w:u w:val="single"/>
+        </w:rPr>
+      </w:pPr>
+    </w:p>
+    <w:p>
+      <w:pPr>
+        <w:pStyle w:val="Heading3"/>
+        <w:rPr>
+          <w:u w:val="single"/>
+        </w:rPr>
+      </w:pPr>
+    </w:p>
+    <w:p>
+      <w:pPr>
+        <w:pStyle w:val="Heading3"/>
+        <w:rPr>
+          <w:u w:val="single"/>
+        </w:rPr>
+      </w:pPr>
+    </w:p>
+    <w:p>
+      <w:pPr>
+        <w:pStyle w:val="Heading3"/>
+      </w:pPr>
+    </w:p>
+    <w:p>
+      <w:pPr>
+        <w:pStyle w:val="Heading3"/>
+      </w:pPr>
+      <w:r>
+        <w:lastRenderedPageBreak/>
         <w:t>References</w:t>
       </w:r>
     </w:p>
@@ -1681,13 +1920,8 @@
       <w:pPr>
         <w:spacing w:after="0"/>
       </w:pPr>
-      <w:proofErr w:type="spellStart"/>
-      <w:r>
-        <w:t>Snd</w:t>
-      </w:r>
-      <w:proofErr w:type="spellEnd"/>
-      <w:r>
-        <w:t xml:space="preserve"> File Format:</w:t>
+      <w:r>
+        <w:t>Snd File Format:</w:t>
       </w:r>
       <w:r>
         <w:t xml:space="preserve">  </w:t>
@@ -1799,13 +2033,8 @@
         <w:adjustRightInd w:val="0"/>
         <w:spacing w:after="0" w:line="240" w:lineRule="auto"/>
       </w:pPr>
-      <w:proofErr w:type="spellStart"/>
-      <w:r>
-        <w:t>Aiff</w:t>
-      </w:r>
-      <w:proofErr w:type="spellEnd"/>
-      <w:r>
-        <w:t xml:space="preserve"> File Format:</w:t>
+      <w:r>
+        <w:t>Aiff File Format:</w:t>
       </w:r>
     </w:p>
     <w:p>
@@ -1888,28 +2117,7 @@
     <w:p/>
     <w:p>
       <w:r>
-        <w:t xml:space="preserve">Leonard </w:t>
-      </w:r>
-      <w:proofErr w:type="spellStart"/>
-      <w:r>
-        <w:t>Manzara</w:t>
-      </w:r>
-      <w:proofErr w:type="spellEnd"/>
-      <w:r>
-        <w:t xml:space="preserve"> &amp; Abbas </w:t>
-      </w:r>
-      <w:proofErr w:type="spellStart"/>
-      <w:proofErr w:type="gramStart"/>
-      <w:r>
-        <w:t>Sarraf</w:t>
-      </w:r>
-      <w:proofErr w:type="spellEnd"/>
-      <w:r>
-        <w:t xml:space="preserve"> :</w:t>
-      </w:r>
-      <w:proofErr w:type="gramEnd"/>
-      <w:r>
-        <w:t xml:space="preserve"> Amazing</w:t>
+        <w:t>Leonard Manzara &amp; Abbas Sarraf : Amazing</w:t>
       </w:r>
       <w:r>
         <w:t xml:space="preserve"> and helpful</w:t>
@@ -3078,7 +3286,7 @@
 </file>
 
 <file path=customXml/itemProps1.xml><?xml version="1.0" encoding="utf-8"?>
-<ds:datastoreItem xmlns:ds="http://schemas.openxmlformats.org/officeDocument/2006/customXml" ds:itemID="{79126DDC-081B-4A71-855E-B75185F2EA95}">
+<ds:datastoreItem xmlns:ds="http://schemas.openxmlformats.org/officeDocument/2006/customXml" ds:itemID="{FFFF56F4-3E0D-4054-A604-2BB0FB954336}">
   <ds:schemaRefs>
     <ds:schemaRef ds:uri="http://schemas.openxmlformats.org/officeDocument/2006/bibliography"/>
   </ds:schemaRefs>

</xml_diff>

<commit_message>
'Partial Unrolling' optimization successful.
</commit_message>
<xml_diff>
--- a/convolution/docs/Report.docx
+++ b/convolution/docs/Report.docx
@@ -960,12 +960,27 @@
       <w:pPr>
         <w:spacing w:after="0"/>
         <w:rPr>
-          <w:b/>
-          <w:sz w:val="20"/>
-          <w:szCs w:val="20"/>
-          <w:u w:val="single"/>
-        </w:rPr>
-      </w:pPr>
+          <w:sz w:val="20"/>
+          <w:szCs w:val="20"/>
+        </w:rPr>
+      </w:pPr>
+      <w:r>
+        <w:rPr>
+          <w:b/>
+          <w:sz w:val="20"/>
+          <w:szCs w:val="20"/>
+        </w:rPr>
+        <w:t>Recording</w:t>
+      </w:r>
+      <w:r>
+        <w:rPr>
+          <w:sz w:val="20"/>
+          <w:szCs w:val="20"/>
+        </w:rPr>
+        <w:t>: Each profiling session was run 10 times and the best time was recorded in this report.</w:t>
+      </w:r>
+      <w:bookmarkStart w:id="0" w:name="_GoBack"/>
+      <w:bookmarkEnd w:id="0"/>
     </w:p>
     <w:p>
       <w:pPr>
@@ -3714,6 +3729,7 @@
           <w:p>
             <w:pPr>
               <w:rPr>
+                <w:b/>
                 <w:sz w:val="20"/>
                 <w:szCs w:val="20"/>
               </w:rPr>
@@ -3744,7 +3760,15 @@
                 <w:sz w:val="20"/>
                 <w:szCs w:val="20"/>
               </w:rPr>
-              <w:t>359,525.44</w:t>
+              <w:t>359</w:t>
+            </w:r>
+            <w:r>
+              <w:rPr>
+                <w:rFonts w:eastAsia="Times New Roman" w:cs="Tahoma"/>
+                <w:sz w:val="20"/>
+                <w:szCs w:val="20"/>
+              </w:rPr>
+              <w:t>525.44</w:t>
             </w:r>
           </w:p>
         </w:tc>
@@ -3766,6 +3790,13 @@
                 <w:sz w:val="20"/>
                 <w:szCs w:val="20"/>
               </w:rPr>
+              <w:t xml:space="preserve">Algorithm-Based Optimization - </w:t>
+            </w:r>
+            <w:r>
+              <w:rPr>
+                <w:sz w:val="20"/>
+                <w:szCs w:val="20"/>
+              </w:rPr>
               <w:t>FFT Convolution</w:t>
             </w:r>
           </w:p>
@@ -3788,7 +3819,7 @@
                 <w:sz w:val="20"/>
                 <w:szCs w:val="20"/>
               </w:rPr>
-              <w:t>9,184.23</w:t>
+              <w:t>9184.23</w:t>
             </w:r>
           </w:p>
         </w:tc>
@@ -7941,6 +7972,7 @@
           <w:p>
             <w:pPr>
               <w:rPr>
+                <w:b/>
                 <w:sz w:val="20"/>
                 <w:szCs w:val="20"/>
               </w:rPr>
@@ -7971,7 +8003,69 @@
                 <w:sz w:val="20"/>
                 <w:szCs w:val="20"/>
               </w:rPr>
-              <w:t>359,525.44</w:t>
+              <w:t>359</w:t>
+            </w:r>
+            <w:r>
+              <w:rPr>
+                <w:rFonts w:eastAsia="Times New Roman" w:cs="Tahoma"/>
+                <w:sz w:val="20"/>
+                <w:szCs w:val="20"/>
+              </w:rPr>
+              <w:t>525.44</w:t>
+            </w:r>
+          </w:p>
+        </w:tc>
+      </w:tr>
+      <w:tr>
+        <w:trPr>
+          <w:trHeight w:val="143"/>
+        </w:trPr>
+        <w:tc>
+          <w:tcPr>
+            <w:tcW w:w="4788" w:type="dxa"/>
+          </w:tcPr>
+          <w:p>
+            <w:pPr>
+              <w:rPr>
+                <w:sz w:val="20"/>
+                <w:szCs w:val="20"/>
+              </w:rPr>
+            </w:pPr>
+            <w:r>
+              <w:rPr>
+                <w:sz w:val="20"/>
+                <w:szCs w:val="20"/>
+              </w:rPr>
+              <w:t xml:space="preserve">Algorithm-Based Optimization - </w:t>
+            </w:r>
+            <w:r>
+              <w:rPr>
+                <w:sz w:val="20"/>
+                <w:szCs w:val="20"/>
+              </w:rPr>
+              <w:t>FFT Convolution</w:t>
+            </w:r>
+          </w:p>
+        </w:tc>
+        <w:tc>
+          <w:tcPr>
+            <w:tcW w:w="4788" w:type="dxa"/>
+          </w:tcPr>
+          <w:p>
+            <w:pPr>
+              <w:rPr>
+                <w:rFonts w:eastAsia="Times New Roman" w:cs="Tahoma"/>
+                <w:sz w:val="20"/>
+                <w:szCs w:val="20"/>
+              </w:rPr>
+            </w:pPr>
+            <w:r>
+              <w:rPr>
+                <w:rFonts w:eastAsia="Times New Roman" w:cs="Tahoma"/>
+                <w:sz w:val="20"/>
+                <w:szCs w:val="20"/>
+              </w:rPr>
+              <w:t>9184.23</w:t>
             </w:r>
           </w:p>
         </w:tc>
@@ -7993,50 +8087,6 @@
                 <w:sz w:val="20"/>
                 <w:szCs w:val="20"/>
               </w:rPr>
-              <w:t>FFT Convolution</w:t>
-            </w:r>
-          </w:p>
-        </w:tc>
-        <w:tc>
-          <w:tcPr>
-            <w:tcW w:w="4788" w:type="dxa"/>
-          </w:tcPr>
-          <w:p>
-            <w:pPr>
-              <w:rPr>
-                <w:rFonts w:eastAsia="Times New Roman" w:cs="Tahoma"/>
-                <w:sz w:val="20"/>
-                <w:szCs w:val="20"/>
-              </w:rPr>
-            </w:pPr>
-            <w:r>
-              <w:rPr>
-                <w:rFonts w:eastAsia="Times New Roman" w:cs="Tahoma"/>
-                <w:sz w:val="20"/>
-                <w:szCs w:val="20"/>
-              </w:rPr>
-              <w:t>9,184.23</w:t>
-            </w:r>
-          </w:p>
-        </w:tc>
-      </w:tr>
-      <w:tr>
-        <w:tc>
-          <w:tcPr>
-            <w:tcW w:w="4788" w:type="dxa"/>
-          </w:tcPr>
-          <w:p>
-            <w:pPr>
-              <w:rPr>
-                <w:sz w:val="20"/>
-                <w:szCs w:val="20"/>
-              </w:rPr>
-            </w:pPr>
-            <w:r>
-              <w:rPr>
-                <w:sz w:val="20"/>
-                <w:szCs w:val="20"/>
-              </w:rPr>
               <w:t>Eliminate Common Subexpressions</w:t>
             </w:r>
           </w:p>
@@ -8058,7 +8108,14 @@
                 <w:sz w:val="20"/>
                 <w:szCs w:val="20"/>
               </w:rPr>
-              <w:t>8,792.83</w:t>
+              <w:t>8</w:t>
+            </w:r>
+            <w:r>
+              <w:rPr>
+                <w:sz w:val="20"/>
+                <w:szCs w:val="20"/>
+              </w:rPr>
+              <w:t>792.83</w:t>
             </w:r>
           </w:p>
         </w:tc>
@@ -9128,7 +9185,15 @@
                 <w:sz w:val="20"/>
                 <w:szCs w:val="20"/>
               </w:rPr>
-              <w:t>359,525.44</w:t>
+              <w:t>359</w:t>
+            </w:r>
+            <w:r>
+              <w:rPr>
+                <w:rFonts w:eastAsia="Times New Roman" w:cs="Tahoma"/>
+                <w:sz w:val="20"/>
+                <w:szCs w:val="20"/>
+              </w:rPr>
+              <w:t>525.44</w:t>
             </w:r>
           </w:p>
         </w:tc>
@@ -9150,6 +9215,13 @@
                 <w:sz w:val="20"/>
                 <w:szCs w:val="20"/>
               </w:rPr>
+              <w:t xml:space="preserve">Algorithm-Based Optimization - </w:t>
+            </w:r>
+            <w:r>
+              <w:rPr>
+                <w:sz w:val="20"/>
+                <w:szCs w:val="20"/>
+              </w:rPr>
               <w:t>FFT Convolution</w:t>
             </w:r>
           </w:p>
@@ -9172,7 +9244,7 @@
                 <w:sz w:val="20"/>
                 <w:szCs w:val="20"/>
               </w:rPr>
-              <w:t>9,184.23</w:t>
+              <w:t>9184.23</w:t>
             </w:r>
           </w:p>
         </w:tc>
@@ -9215,7 +9287,14 @@
                 <w:sz w:val="20"/>
                 <w:szCs w:val="20"/>
               </w:rPr>
-              <w:t>8,792.83</w:t>
+              <w:t>8</w:t>
+            </w:r>
+            <w:r>
+              <w:rPr>
+                <w:sz w:val="20"/>
+                <w:szCs w:val="20"/>
+              </w:rPr>
+              <w:t>792.83</w:t>
             </w:r>
           </w:p>
         </w:tc>
@@ -9259,7 +9338,7 @@
                 <w:sz w:val="20"/>
                 <w:szCs w:val="20"/>
               </w:rPr>
-              <w:t>8,5</w:t>
+              <w:t>8</w:t>
             </w:r>
             <w:r>
               <w:rPr>
@@ -9267,15 +9346,7 @@
                 <w:sz w:val="20"/>
                 <w:szCs w:val="20"/>
               </w:rPr>
-              <w:t>5</w:t>
-            </w:r>
-            <w:r>
-              <w:rPr>
-                <w:rFonts w:eastAsia="Times New Roman" w:cs="Tahoma"/>
-                <w:sz w:val="20"/>
-                <w:szCs w:val="20"/>
-              </w:rPr>
-              <w:t>3.74</w:t>
+              <w:t>553.74</w:t>
             </w:r>
           </w:p>
         </w:tc>
@@ -11795,7 +11866,15 @@
                 <w:sz w:val="20"/>
                 <w:szCs w:val="20"/>
               </w:rPr>
-              <w:t>359,525.44</w:t>
+              <w:t>359</w:t>
+            </w:r>
+            <w:r>
+              <w:rPr>
+                <w:rFonts w:eastAsia="Times New Roman" w:cs="Tahoma"/>
+                <w:sz w:val="20"/>
+                <w:szCs w:val="20"/>
+              </w:rPr>
+              <w:t>525.44</w:t>
             </w:r>
           </w:p>
         </w:tc>
@@ -11817,6 +11896,13 @@
                 <w:sz w:val="20"/>
                 <w:szCs w:val="20"/>
               </w:rPr>
+              <w:t xml:space="preserve">Algorithm-Based Optimization - </w:t>
+            </w:r>
+            <w:r>
+              <w:rPr>
+                <w:sz w:val="20"/>
+                <w:szCs w:val="20"/>
+              </w:rPr>
               <w:t>FFT Convolution</w:t>
             </w:r>
           </w:p>
@@ -11839,7 +11925,7 @@
                 <w:sz w:val="20"/>
                 <w:szCs w:val="20"/>
               </w:rPr>
-              <w:t>9,184.23</w:t>
+              <w:t>9184.23</w:t>
             </w:r>
           </w:p>
         </w:tc>
@@ -11882,7 +11968,14 @@
                 <w:sz w:val="20"/>
                 <w:szCs w:val="20"/>
               </w:rPr>
-              <w:t>8,792.83</w:t>
+              <w:t>8</w:t>
+            </w:r>
+            <w:r>
+              <w:rPr>
+                <w:sz w:val="20"/>
+                <w:szCs w:val="20"/>
+              </w:rPr>
+              <w:t>792.83</w:t>
             </w:r>
           </w:p>
         </w:tc>
@@ -11926,7 +12019,15 @@
                 <w:sz w:val="20"/>
                 <w:szCs w:val="20"/>
               </w:rPr>
-              <w:t>8,553.74</w:t>
+              <w:t>8</w:t>
+            </w:r>
+            <w:r>
+              <w:rPr>
+                <w:rFonts w:eastAsia="Times New Roman" w:cs="Tahoma"/>
+                <w:sz w:val="20"/>
+                <w:szCs w:val="20"/>
+              </w:rPr>
+              <w:t>553.74</w:t>
             </w:r>
           </w:p>
         </w:tc>
@@ -11969,7 +12070,14 @@
                 <w:sz w:val="20"/>
                 <w:szCs w:val="20"/>
               </w:rPr>
-              <w:t>8,277.55</w:t>
+              <w:t>8</w:t>
+            </w:r>
+            <w:r>
+              <w:rPr>
+                <w:sz w:val="20"/>
+                <w:szCs w:val="20"/>
+              </w:rPr>
+              <w:t>277.55</w:t>
             </w:r>
           </w:p>
         </w:tc>
@@ -13478,7 +13586,15 @@
                 <w:sz w:val="20"/>
                 <w:szCs w:val="20"/>
               </w:rPr>
-              <w:t>359,525.44</w:t>
+              <w:t>359</w:t>
+            </w:r>
+            <w:r>
+              <w:rPr>
+                <w:rFonts w:eastAsia="Times New Roman" w:cs="Tahoma"/>
+                <w:sz w:val="20"/>
+                <w:szCs w:val="20"/>
+              </w:rPr>
+              <w:t>525.44</w:t>
             </w:r>
           </w:p>
         </w:tc>
@@ -13500,6 +13616,13 @@
                 <w:sz w:val="20"/>
                 <w:szCs w:val="20"/>
               </w:rPr>
+              <w:t xml:space="preserve">Algorithm-Based Optimization - </w:t>
+            </w:r>
+            <w:r>
+              <w:rPr>
+                <w:sz w:val="20"/>
+                <w:szCs w:val="20"/>
+              </w:rPr>
               <w:t>FFT Convolution</w:t>
             </w:r>
           </w:p>
@@ -13522,7 +13645,7 @@
                 <w:sz w:val="20"/>
                 <w:szCs w:val="20"/>
               </w:rPr>
-              <w:t>9,184.23</w:t>
+              <w:t>9184.23</w:t>
             </w:r>
           </w:p>
         </w:tc>
@@ -13565,7 +13688,14 @@
                 <w:sz w:val="20"/>
                 <w:szCs w:val="20"/>
               </w:rPr>
-              <w:t>8,792.83</w:t>
+              <w:t>8</w:t>
+            </w:r>
+            <w:r>
+              <w:rPr>
+                <w:sz w:val="20"/>
+                <w:szCs w:val="20"/>
+              </w:rPr>
+              <w:t>792.83</w:t>
             </w:r>
           </w:p>
         </w:tc>
@@ -13609,7 +13739,15 @@
                 <w:sz w:val="20"/>
                 <w:szCs w:val="20"/>
               </w:rPr>
-              <w:t>8,553.74</w:t>
+              <w:t>8</w:t>
+            </w:r>
+            <w:r>
+              <w:rPr>
+                <w:rFonts w:eastAsia="Times New Roman" w:cs="Tahoma"/>
+                <w:sz w:val="20"/>
+                <w:szCs w:val="20"/>
+              </w:rPr>
+              <w:t>553.74</w:t>
             </w:r>
           </w:p>
         </w:tc>
@@ -13652,7 +13790,14 @@
                 <w:sz w:val="20"/>
                 <w:szCs w:val="20"/>
               </w:rPr>
-              <w:t>8,277.55</w:t>
+              <w:t>8</w:t>
+            </w:r>
+            <w:r>
+              <w:rPr>
+                <w:sz w:val="20"/>
+                <w:szCs w:val="20"/>
+              </w:rPr>
+              <w:t>277.55</w:t>
             </w:r>
           </w:p>
         </w:tc>
@@ -15091,8 +15236,6 @@
         </w:rPr>
         <w:t>227.18 ms</w:t>
       </w:r>
-      <w:bookmarkStart w:id="0" w:name="_GoBack"/>
-      <w:bookmarkEnd w:id="0"/>
     </w:p>
     <w:p>
       <w:pPr>
@@ -15233,7 +15376,7 @@
                 <w:sz w:val="20"/>
                 <w:szCs w:val="20"/>
               </w:rPr>
-              <w:t>359,525.44</w:t>
+              <w:t>359525.44</w:t>
             </w:r>
           </w:p>
         </w:tc>
@@ -15255,6 +15398,13 @@
                 <w:sz w:val="20"/>
                 <w:szCs w:val="20"/>
               </w:rPr>
+              <w:t xml:space="preserve">Algorithm-Based Optimization - </w:t>
+            </w:r>
+            <w:r>
+              <w:rPr>
+                <w:sz w:val="20"/>
+                <w:szCs w:val="20"/>
+              </w:rPr>
               <w:t>FFT Convolution</w:t>
             </w:r>
           </w:p>
@@ -15277,7 +15427,7 @@
                 <w:sz w:val="20"/>
                 <w:szCs w:val="20"/>
               </w:rPr>
-              <w:t>9,184.23</w:t>
+              <w:t>9184.23</w:t>
             </w:r>
           </w:p>
         </w:tc>
@@ -15320,7 +15470,14 @@
                 <w:sz w:val="20"/>
                 <w:szCs w:val="20"/>
               </w:rPr>
-              <w:t>8,792.83</w:t>
+              <w:t>8</w:t>
+            </w:r>
+            <w:r>
+              <w:rPr>
+                <w:sz w:val="20"/>
+                <w:szCs w:val="20"/>
+              </w:rPr>
+              <w:t>792.83</w:t>
             </w:r>
           </w:p>
         </w:tc>
@@ -15364,7 +15521,15 @@
                 <w:sz w:val="20"/>
                 <w:szCs w:val="20"/>
               </w:rPr>
-              <w:t>8,553.74</w:t>
+              <w:t>8</w:t>
+            </w:r>
+            <w:r>
+              <w:rPr>
+                <w:rFonts w:eastAsia="Times New Roman" w:cs="Tahoma"/>
+                <w:sz w:val="20"/>
+                <w:szCs w:val="20"/>
+              </w:rPr>
+              <w:t>553.74</w:t>
             </w:r>
           </w:p>
         </w:tc>
@@ -15407,7 +15572,14 @@
                 <w:sz w:val="20"/>
                 <w:szCs w:val="20"/>
               </w:rPr>
-              <w:t>8,277.55</w:t>
+              <w:t>8</w:t>
+            </w:r>
+            <w:r>
+              <w:rPr>
+                <w:sz w:val="20"/>
+                <w:szCs w:val="20"/>
+              </w:rPr>
+              <w:t>277.55</w:t>
             </w:r>
           </w:p>
         </w:tc>
@@ -15486,6 +15658,20 @@
                 <w:szCs w:val="20"/>
               </w:rPr>
             </w:pPr>
+            <w:r>
+              <w:rPr>
+                <w:sz w:val="20"/>
+                <w:szCs w:val="20"/>
+              </w:rPr>
+              <w:t>7</w:t>
+            </w:r>
+            <w:r>
+              <w:rPr>
+                <w:sz w:val="20"/>
+                <w:szCs w:val="20"/>
+              </w:rPr>
+              <w:t>866.74</w:t>
+            </w:r>
           </w:p>
         </w:tc>
       </w:tr>
@@ -15624,24 +15810,6 @@
           <w:szCs w:val="20"/>
         </w:rPr>
       </w:pPr>
-    </w:p>
-    <w:p>
-      <w:pPr>
-        <w:spacing w:after="0"/>
-        <w:rPr>
-          <w:sz w:val="20"/>
-          <w:szCs w:val="20"/>
-        </w:rPr>
-      </w:pPr>
-    </w:p>
-    <w:p>
-      <w:pPr>
-        <w:spacing w:after="0"/>
-        <w:rPr>
-          <w:sz w:val="20"/>
-          <w:szCs w:val="20"/>
-        </w:rPr>
-      </w:pPr>
       <w:r>
         <w:rPr>
           <w:b/>
@@ -15649,6 +15817,7 @@
           <w:szCs w:val="20"/>
           <w:u w:val="single"/>
         </w:rPr>
+        <w:lastRenderedPageBreak/>
         <w:t>Code Tuning</w:t>
       </w:r>
       <w:r>
@@ -15801,18 +15970,18 @@
         <mc:AlternateContent>
           <mc:Choice Requires="wps">
             <w:drawing>
-              <wp:anchor distT="0" distB="0" distL="114300" distR="114300" simplePos="0" relativeHeight="251679744" behindDoc="0" locked="0" layoutInCell="1" allowOverlap="1" wp14:anchorId="2BB5BFA3" wp14:editId="76858FD3">
+              <wp:anchor distT="0" distB="0" distL="114300" distR="114300" simplePos="0" relativeHeight="251680768" behindDoc="0" locked="0" layoutInCell="1" allowOverlap="1" wp14:anchorId="3A3597B4" wp14:editId="3509AC82">
                 <wp:simplePos x="0" y="0"/>
                 <wp:positionH relativeFrom="column">
-                  <wp:posOffset>0</wp:posOffset>
+                  <wp:posOffset>3232785</wp:posOffset>
                 </wp:positionH>
                 <wp:positionV relativeFrom="paragraph">
-                  <wp:posOffset>13970</wp:posOffset>
+                  <wp:posOffset>20955</wp:posOffset>
                 </wp:positionV>
-                <wp:extent cx="3174365" cy="1755140"/>
-                <wp:effectExtent l="0" t="0" r="26035" b="16510"/>
+                <wp:extent cx="3174365" cy="1104265"/>
+                <wp:effectExtent l="0" t="0" r="26035" b="19685"/>
                 <wp:wrapNone/>
-                <wp:docPr id="12" name="Text Box 12"/>
+                <wp:docPr id="13" name="Text Box 2"/>
                 <wp:cNvGraphicFramePr>
                   <a:graphicFrameLocks xmlns:a="http://schemas.openxmlformats.org/drawingml/2006/main"/>
                 </wp:cNvGraphicFramePr>
@@ -15825,7 +15994,7 @@
                       <wps:spPr bwMode="auto">
                         <a:xfrm>
                           <a:off x="0" y="0"/>
-                          <a:ext cx="3174365" cy="1755140"/>
+                          <a:ext cx="3174365" cy="1104265"/>
                         </a:xfrm>
                         <a:prstGeom prst="rect">
                           <a:avLst/>
@@ -15846,101 +16015,358 @@
                         <w:txbxContent>
                           <w:p>
                             <w:pPr>
-                              <w:spacing w:after="0"/>
-                              <w:rPr>
-                                <w:sz w:val="20"/>
+                              <w:autoSpaceDE w:val="0"/>
+                              <w:autoSpaceDN w:val="0"/>
+                              <w:adjustRightInd w:val="0"/>
+                              <w:spacing w:after="0" w:line="240" w:lineRule="auto"/>
+                              <w:rPr>
+                                <w:rFonts w:ascii="Consolas" w:hAnsi="Consolas" w:cs="Consolas"/>
+                                <w:color w:val="008000"/>
+                                <w:sz w:val="16"/>
+                                <w:szCs w:val="16"/>
                               </w:rPr>
                             </w:pPr>
+                            <w:r>
+                              <w:rPr>
+                                <w:rFonts w:ascii="Consolas" w:hAnsi="Consolas" w:cs="Consolas"/>
+                                <w:color w:val="008000"/>
+                                <w:sz w:val="16"/>
+                                <w:szCs w:val="16"/>
+                              </w:rPr>
+                              <w:t xml:space="preserve">// </w:t>
+                            </w:r>
+                            <w:r>
+                              <w:rPr>
+                                <w:rFonts w:ascii="Consolas" w:hAnsi="Consolas" w:cs="Consolas"/>
+                                <w:color w:val="008000"/>
+                                <w:sz w:val="16"/>
+                                <w:szCs w:val="16"/>
+                              </w:rPr>
+                              <w:t>Make each iteration do the work of two iterations</w:t>
+                            </w:r>
                           </w:p>
-                        </w:txbxContent>
-                      </wps:txbx>
-                      <wps:bodyPr rot="0" vert="horz" wrap="square" lIns="91440" tIns="45720" rIns="91440" bIns="45720" anchor="t" anchorCtr="0">
-                        <a:noAutofit/>
-                      </wps:bodyPr>
-                    </wps:wsp>
-                  </a:graphicData>
-                </a:graphic>
-                <wp14:sizeRelH relativeFrom="margin">
-                  <wp14:pctWidth>0</wp14:pctWidth>
-                </wp14:sizeRelH>
-                <wp14:sizeRelV relativeFrom="margin">
-                  <wp14:pctHeight>0</wp14:pctHeight>
-                </wp14:sizeRelV>
-              </wp:anchor>
-            </w:drawing>
-          </mc:Choice>
-          <mc:Fallback>
-            <w:pict>
-              <v:shape id="Text Box 12" o:spid="_x0000_s1038" type="#_x0000_t202" style="position:absolute;margin-left:0;margin-top:1.1pt;width:249.95pt;height:138.2pt;z-index:251679744;visibility:visible;mso-wrap-style:square;mso-width-percent:0;mso-height-percent:0;mso-wrap-distance-left:9pt;mso-wrap-distance-top:0;mso-wrap-distance-right:9pt;mso-wrap-distance-bottom:0;mso-position-horizontal:absolute;mso-position-horizontal-relative:text;mso-position-vertical:absolute;mso-position-vertical-relative:text;mso-width-percent:0;mso-height-percent:0;mso-width-relative:margin;mso-height-relative:margin;v-text-anchor:top" o:gfxdata="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">
-                <v:textbox>
-                  <w:txbxContent>
-                    <w:p>
-                      <w:pPr>
-                        <w:spacing w:after="0"/>
-                        <w:rPr>
-                          <w:sz w:val="20"/>
-                        </w:rPr>
-                      </w:pPr>
-                    </w:p>
-                  </w:txbxContent>
-                </v:textbox>
-              </v:shape>
-            </w:pict>
-          </mc:Fallback>
-        </mc:AlternateContent>
-      </w:r>
-      <w:r>
-        <w:rPr>
-          <w:noProof/>
-          <w:sz w:val="20"/>
-          <w:szCs w:val="20"/>
-        </w:rPr>
-        <mc:AlternateContent>
-          <mc:Choice Requires="wps">
-            <w:drawing>
-              <wp:anchor distT="0" distB="0" distL="114300" distR="114300" simplePos="0" relativeHeight="251680768" behindDoc="0" locked="0" layoutInCell="1" allowOverlap="1" wp14:anchorId="7CEB9A05" wp14:editId="7580A222">
-                <wp:simplePos x="0" y="0"/>
-                <wp:positionH relativeFrom="column">
-                  <wp:posOffset>3233318</wp:posOffset>
-                </wp:positionH>
-                <wp:positionV relativeFrom="paragraph">
-                  <wp:posOffset>21285</wp:posOffset>
-                </wp:positionV>
-                <wp:extent cx="3174365" cy="1748333"/>
-                <wp:effectExtent l="0" t="0" r="26035" b="23495"/>
-                <wp:wrapNone/>
-                <wp:docPr id="13" name="Text Box 2"/>
-                <wp:cNvGraphicFramePr>
-                  <a:graphicFrameLocks xmlns:a="http://schemas.openxmlformats.org/drawingml/2006/main"/>
-                </wp:cNvGraphicFramePr>
-                <a:graphic xmlns:a="http://schemas.openxmlformats.org/drawingml/2006/main">
-                  <a:graphicData uri="http://schemas.microsoft.com/office/word/2010/wordprocessingShape">
-                    <wps:wsp>
-                      <wps:cNvSpPr txBox="1">
-                        <a:spLocks noChangeArrowheads="1"/>
-                      </wps:cNvSpPr>
-                      <wps:spPr bwMode="auto">
-                        <a:xfrm>
-                          <a:off x="0" y="0"/>
-                          <a:ext cx="3174365" cy="1748333"/>
-                        </a:xfrm>
-                        <a:prstGeom prst="rect">
-                          <a:avLst/>
-                        </a:prstGeom>
-                        <a:solidFill>
-                          <a:srgbClr val="FFFFFF"/>
-                        </a:solidFill>
-                        <a:ln w="9525">
-                          <a:solidFill>
-                            <a:srgbClr val="000000"/>
-                          </a:solidFill>
-                          <a:miter lim="800000"/>
-                          <a:headEnd/>
-                          <a:tailEnd/>
-                        </a:ln>
-                      </wps:spPr>
-                      <wps:txbx>
-                        <w:txbxContent>
+                          <w:p>
+                            <w:pPr>
+                              <w:autoSpaceDE w:val="0"/>
+                              <w:autoSpaceDN w:val="0"/>
+                              <w:adjustRightInd w:val="0"/>
+                              <w:spacing w:after="0" w:line="240" w:lineRule="auto"/>
+                              <w:rPr>
+                                <w:rFonts w:ascii="Consolas" w:hAnsi="Consolas" w:cs="Consolas"/>
+                                <w:sz w:val="16"/>
+                                <w:szCs w:val="16"/>
+                              </w:rPr>
+                            </w:pPr>
+                            <w:r>
+                              <w:rPr>
+                                <w:rFonts w:ascii="Consolas" w:hAnsi="Consolas" w:cs="Consolas"/>
+                                <w:color w:val="0000FF"/>
+                                <w:sz w:val="16"/>
+                                <w:szCs w:val="16"/>
+                              </w:rPr>
+                              <w:t>int</w:t>
+                            </w:r>
+                            <w:r>
+                              <w:rPr>
+                                <w:rFonts w:ascii="Consolas" w:hAnsi="Consolas" w:cs="Consolas"/>
+                                <w:sz w:val="16"/>
+                                <w:szCs w:val="16"/>
+                              </w:rPr>
+                              <w:t xml:space="preserve"> </w:t>
+                            </w:r>
+                            <w:r>
+                              <w:rPr>
+                                <w:rFonts w:ascii="Consolas" w:hAnsi="Consolas" w:cs="Consolas"/>
+                                <w:sz w:val="16"/>
+                                <w:szCs w:val="16"/>
+                              </w:rPr>
+                              <w:t>i</w:t>
+                            </w:r>
+                            <w:r>
+                              <w:rPr>
+                                <w:rFonts w:ascii="Consolas" w:hAnsi="Consolas" w:cs="Consolas"/>
+                                <w:sz w:val="16"/>
+                                <w:szCs w:val="16"/>
+                              </w:rPr>
+                              <w:t>;</w:t>
+                            </w:r>
+                          </w:p>
+                          <w:p>
+                            <w:pPr>
+                              <w:autoSpaceDE w:val="0"/>
+                              <w:autoSpaceDN w:val="0"/>
+                              <w:adjustRightInd w:val="0"/>
+                              <w:spacing w:after="0" w:line="240" w:lineRule="auto"/>
+                              <w:rPr>
+                                <w:rFonts w:ascii="Consolas" w:hAnsi="Consolas" w:cs="Consolas"/>
+                                <w:sz w:val="16"/>
+                                <w:szCs w:val="16"/>
+                              </w:rPr>
+                            </w:pPr>
+                            <w:r>
+                              <w:rPr>
+                                <w:rFonts w:ascii="Consolas" w:hAnsi="Consolas" w:cs="Consolas"/>
+                                <w:color w:val="0000FF"/>
+                                <w:sz w:val="16"/>
+                                <w:szCs w:val="16"/>
+                              </w:rPr>
+                              <w:t>for</w:t>
+                            </w:r>
+                            <w:r>
+                              <w:rPr>
+                                <w:rFonts w:ascii="Consolas" w:hAnsi="Consolas" w:cs="Consolas"/>
+                                <w:sz w:val="16"/>
+                                <w:szCs w:val="16"/>
+                              </w:rPr>
+                              <w:t xml:space="preserve"> (i = 0; i &lt; len</w:t>
+                            </w:r>
+                            <w:r>
+                              <w:rPr>
+                                <w:rFonts w:ascii="Consolas" w:hAnsi="Consolas" w:cs="Consolas"/>
+                                <w:sz w:val="16"/>
+                                <w:szCs w:val="16"/>
+                              </w:rPr>
+                              <w:t>-1</w:t>
+                            </w:r>
+                            <w:r>
+                              <w:rPr>
+                                <w:rFonts w:ascii="Consolas" w:hAnsi="Consolas" w:cs="Consolas"/>
+                                <w:sz w:val="16"/>
+                                <w:szCs w:val="16"/>
+                              </w:rPr>
+                              <w:t>; i+</w:t>
+                            </w:r>
+                            <w:r>
+                              <w:rPr>
+                                <w:rFonts w:ascii="Consolas" w:hAnsi="Consolas" w:cs="Consolas"/>
+                                <w:sz w:val="16"/>
+                                <w:szCs w:val="16"/>
+                              </w:rPr>
+                              <w:t>=2</w:t>
+                            </w:r>
+                            <w:r>
+                              <w:rPr>
+                                <w:rFonts w:ascii="Consolas" w:hAnsi="Consolas" w:cs="Consolas"/>
+                                <w:sz w:val="16"/>
+                                <w:szCs w:val="16"/>
+                              </w:rPr>
+                              <w:t>) {</w:t>
+                            </w:r>
+                          </w:p>
+                          <w:p>
+                            <w:pPr>
+                              <w:autoSpaceDE w:val="0"/>
+                              <w:autoSpaceDN w:val="0"/>
+                              <w:adjustRightInd w:val="0"/>
+                              <w:spacing w:after="0" w:line="240" w:lineRule="auto"/>
+                              <w:rPr>
+                                <w:rFonts w:ascii="Consolas" w:hAnsi="Consolas" w:cs="Consolas"/>
+                                <w:sz w:val="16"/>
+                                <w:szCs w:val="16"/>
+                              </w:rPr>
+                            </w:pPr>
+                            <w:r>
+                              <w:rPr>
+                                <w:rFonts w:ascii="Consolas" w:hAnsi="Consolas" w:cs="Consolas"/>
+                                <w:sz w:val="16"/>
+                                <w:szCs w:val="16"/>
+                              </w:rPr>
+                              <w:t xml:space="preserve">    </w:t>
+                            </w:r>
+                            <w:r>
+                              <w:rPr>
+                                <w:rFonts w:ascii="Consolas" w:hAnsi="Consolas" w:cs="Consolas"/>
+                                <w:sz w:val="16"/>
+                                <w:szCs w:val="16"/>
+                              </w:rPr>
+                              <w:t>signal[i] = (</w:t>
+                            </w:r>
+                            <w:r>
+                              <w:rPr>
+                                <w:rFonts w:ascii="Consolas" w:hAnsi="Consolas" w:cs="Consolas"/>
+                                <w:color w:val="0000FF"/>
+                                <w:sz w:val="16"/>
+                                <w:szCs w:val="16"/>
+                              </w:rPr>
+                              <w:t>double</w:t>
+                            </w:r>
+                            <w:r>
+                              <w:rPr>
+                                <w:rFonts w:ascii="Consolas" w:hAnsi="Consolas" w:cs="Consolas"/>
+                                <w:sz w:val="16"/>
+                                <w:szCs w:val="16"/>
+                              </w:rPr>
+                              <w:t>) data[i] / min;</w:t>
+                            </w:r>
+                          </w:p>
+                          <w:p>
+                            <w:pPr>
+                              <w:autoSpaceDE w:val="0"/>
+                              <w:autoSpaceDN w:val="0"/>
+                              <w:adjustRightInd w:val="0"/>
+                              <w:spacing w:after="0" w:line="240" w:lineRule="auto"/>
+                              <w:rPr>
+                                <w:rFonts w:ascii="Consolas" w:hAnsi="Consolas" w:cs="Consolas"/>
+                                <w:sz w:val="16"/>
+                                <w:szCs w:val="16"/>
+                              </w:rPr>
+                            </w:pPr>
+                            <w:r>
+                              <w:rPr>
+                                <w:rFonts w:ascii="Consolas" w:hAnsi="Consolas" w:cs="Consolas"/>
+                                <w:sz w:val="16"/>
+                                <w:szCs w:val="16"/>
+                              </w:rPr>
+                              <w:t xml:space="preserve">    signal[i+1] = </w:t>
+                            </w:r>
+                            <w:r>
+                              <w:rPr>
+                                <w:rFonts w:ascii="Consolas" w:hAnsi="Consolas" w:cs="Consolas"/>
+                                <w:sz w:val="16"/>
+                                <w:szCs w:val="16"/>
+                              </w:rPr>
+                              <w:t>(</w:t>
+                            </w:r>
+                            <w:r>
+                              <w:rPr>
+                                <w:rFonts w:ascii="Consolas" w:hAnsi="Consolas" w:cs="Consolas"/>
+                                <w:color w:val="0000FF"/>
+                                <w:sz w:val="16"/>
+                                <w:szCs w:val="16"/>
+                              </w:rPr>
+                              <w:t>double</w:t>
+                            </w:r>
+                            <w:r>
+                              <w:rPr>
+                                <w:rFonts w:ascii="Consolas" w:hAnsi="Consolas" w:cs="Consolas"/>
+                                <w:sz w:val="16"/>
+                                <w:szCs w:val="16"/>
+                              </w:rPr>
+                              <w:t>) data[i] / min;</w:t>
+                            </w:r>
+                          </w:p>
+                          <w:p>
+                            <w:pPr>
+                              <w:autoSpaceDE w:val="0"/>
+                              <w:autoSpaceDN w:val="0"/>
+                              <w:adjustRightInd w:val="0"/>
+                              <w:spacing w:after="0" w:line="240" w:lineRule="auto"/>
+                              <w:rPr>
+                                <w:rFonts w:ascii="Consolas" w:hAnsi="Consolas" w:cs="Consolas"/>
+                                <w:sz w:val="16"/>
+                                <w:szCs w:val="16"/>
+                              </w:rPr>
+                            </w:pPr>
+                            <w:r>
+                              <w:rPr>
+                                <w:rFonts w:ascii="Consolas" w:hAnsi="Consolas" w:cs="Consolas"/>
+                                <w:sz w:val="16"/>
+                                <w:szCs w:val="16"/>
+                              </w:rPr>
+                              <w:t>}</w:t>
+                            </w:r>
+                          </w:p>
+                          <w:p>
+                            <w:pPr>
+                              <w:autoSpaceDE w:val="0"/>
+                              <w:autoSpaceDN w:val="0"/>
+                              <w:adjustRightInd w:val="0"/>
+                              <w:spacing w:after="0" w:line="240" w:lineRule="auto"/>
+                              <w:rPr>
+                                <w:rFonts w:ascii="Consolas" w:hAnsi="Consolas" w:cs="Consolas"/>
+                                <w:sz w:val="16"/>
+                                <w:szCs w:val="16"/>
+                              </w:rPr>
+                            </w:pPr>
+                            <w:r>
+                              <w:rPr>
+                                <w:rFonts w:ascii="Consolas" w:hAnsi="Consolas" w:cs="Consolas"/>
+                                <w:color w:val="0000FF"/>
+                                <w:sz w:val="19"/>
+                                <w:szCs w:val="19"/>
+                              </w:rPr>
+                              <w:t>if</w:t>
+                            </w:r>
+                            <w:r>
+                              <w:rPr>
+                                <w:rFonts w:ascii="Consolas" w:hAnsi="Consolas" w:cs="Consolas"/>
+                                <w:color w:val="0000FF"/>
+                                <w:sz w:val="19"/>
+                                <w:szCs w:val="19"/>
+                              </w:rPr>
+                              <w:t xml:space="preserve"> </w:t>
+                            </w:r>
+                            <w:r>
+                              <w:rPr>
+                                <w:rFonts w:ascii="Consolas" w:hAnsi="Consolas" w:cs="Consolas"/>
+                                <w:sz w:val="16"/>
+                                <w:szCs w:val="16"/>
+                              </w:rPr>
+                              <w:t xml:space="preserve">(i </w:t>
+                            </w:r>
+                            <w:r>
+                              <w:rPr>
+                                <w:rFonts w:ascii="Consolas" w:hAnsi="Consolas" w:cs="Consolas"/>
+                                <w:sz w:val="16"/>
+                                <w:szCs w:val="16"/>
+                              </w:rPr>
+                              <w:t>== len</w:t>
+                            </w:r>
+                            <w:r>
+                              <w:rPr>
+                                <w:rFonts w:ascii="Consolas" w:hAnsi="Consolas" w:cs="Consolas"/>
+                                <w:sz w:val="16"/>
+                                <w:szCs w:val="16"/>
+                              </w:rPr>
+                              <w:t>-1)</w:t>
+                            </w:r>
+                          </w:p>
+                          <w:p>
+                            <w:pPr>
+                              <w:autoSpaceDE w:val="0"/>
+                              <w:autoSpaceDN w:val="0"/>
+                              <w:adjustRightInd w:val="0"/>
+                              <w:spacing w:after="0" w:line="240" w:lineRule="auto"/>
+                              <w:rPr>
+                                <w:rFonts w:ascii="Consolas" w:hAnsi="Consolas" w:cs="Consolas"/>
+                                <w:sz w:val="16"/>
+                                <w:szCs w:val="16"/>
+                              </w:rPr>
+                            </w:pPr>
+                            <w:r>
+                              <w:rPr>
+                                <w:rFonts w:ascii="Consolas" w:hAnsi="Consolas" w:cs="Consolas"/>
+                                <w:sz w:val="16"/>
+                                <w:szCs w:val="16"/>
+                              </w:rPr>
+                              <w:t xml:space="preserve">    signal[i] = </w:t>
+                            </w:r>
+                            <w:r>
+                              <w:rPr>
+                                <w:rFonts w:ascii="Consolas" w:hAnsi="Consolas" w:cs="Consolas"/>
+                                <w:sz w:val="16"/>
+                                <w:szCs w:val="16"/>
+                              </w:rPr>
+                              <w:t>(</w:t>
+                            </w:r>
+                            <w:r>
+                              <w:rPr>
+                                <w:rFonts w:ascii="Consolas" w:hAnsi="Consolas" w:cs="Consolas"/>
+                                <w:color w:val="0000FF"/>
+                                <w:sz w:val="16"/>
+                                <w:szCs w:val="16"/>
+                              </w:rPr>
+                              <w:t>double</w:t>
+                            </w:r>
+                            <w:r>
+                              <w:rPr>
+                                <w:rFonts w:ascii="Consolas" w:hAnsi="Consolas" w:cs="Consolas"/>
+                                <w:sz w:val="16"/>
+                                <w:szCs w:val="16"/>
+                              </w:rPr>
+                              <w:t>) data[i] / min;</w:t>
+                            </w:r>
+                          </w:p>
                           <w:p>
                             <w:pPr>
                               <w:spacing w:after="0"/>
@@ -15973,9 +16399,363 @@
           </mc:Choice>
           <mc:Fallback>
             <w:pict>
-              <v:shape id="_x0000_s1039" type="#_x0000_t202" style="position:absolute;margin-left:254.6pt;margin-top:1.7pt;width:249.95pt;height:137.65pt;z-index:251680768;visibility:visible;mso-wrap-style:square;mso-width-percent:0;mso-height-percent:0;mso-wrap-distance-left:9pt;mso-wrap-distance-top:0;mso-wrap-distance-right:9pt;mso-wrap-distance-bottom:0;mso-position-horizontal:absolute;mso-position-horizontal-relative:text;mso-position-vertical:absolute;mso-position-vertical-relative:text;mso-width-percent:0;mso-height-percent:0;mso-width-relative:margin;mso-height-relative:margin;v-text-anchor:top" o:gfxdata="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">
+              <v:shape id="_x0000_s1038" type="#_x0000_t202" style="position:absolute;margin-left:254.55pt;margin-top:1.65pt;width:249.95pt;height:86.95pt;z-index:251680768;visibility:visible;mso-wrap-style:square;mso-width-percent:0;mso-height-percent:0;mso-wrap-distance-left:9pt;mso-wrap-distance-top:0;mso-wrap-distance-right:9pt;mso-wrap-distance-bottom:0;mso-position-horizontal:absolute;mso-position-horizontal-relative:text;mso-position-vertical:absolute;mso-position-vertical-relative:text;mso-width-percent:0;mso-height-percent:0;mso-width-relative:margin;mso-height-relative:margin;v-text-anchor:top" o:gfxdata="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">
                 <v:textbox>
                   <w:txbxContent>
+                    <w:p>
+                      <w:pPr>
+                        <w:autoSpaceDE w:val="0"/>
+                        <w:autoSpaceDN w:val="0"/>
+                        <w:adjustRightInd w:val="0"/>
+                        <w:spacing w:after="0" w:line="240" w:lineRule="auto"/>
+                        <w:rPr>
+                          <w:rFonts w:ascii="Consolas" w:hAnsi="Consolas" w:cs="Consolas"/>
+                          <w:color w:val="008000"/>
+                          <w:sz w:val="16"/>
+                          <w:szCs w:val="16"/>
+                        </w:rPr>
+                      </w:pPr>
+                      <w:r>
+                        <w:rPr>
+                          <w:rFonts w:ascii="Consolas" w:hAnsi="Consolas" w:cs="Consolas"/>
+                          <w:color w:val="008000"/>
+                          <w:sz w:val="16"/>
+                          <w:szCs w:val="16"/>
+                        </w:rPr>
+                        <w:t xml:space="preserve">// </w:t>
+                      </w:r>
+                      <w:r>
+                        <w:rPr>
+                          <w:rFonts w:ascii="Consolas" w:hAnsi="Consolas" w:cs="Consolas"/>
+                          <w:color w:val="008000"/>
+                          <w:sz w:val="16"/>
+                          <w:szCs w:val="16"/>
+                        </w:rPr>
+                        <w:t>Make each iteration do the work of two iterations</w:t>
+                      </w:r>
+                    </w:p>
+                    <w:p>
+                      <w:pPr>
+                        <w:autoSpaceDE w:val="0"/>
+                        <w:autoSpaceDN w:val="0"/>
+                        <w:adjustRightInd w:val="0"/>
+                        <w:spacing w:after="0" w:line="240" w:lineRule="auto"/>
+                        <w:rPr>
+                          <w:rFonts w:ascii="Consolas" w:hAnsi="Consolas" w:cs="Consolas"/>
+                          <w:sz w:val="16"/>
+                          <w:szCs w:val="16"/>
+                        </w:rPr>
+                      </w:pPr>
+                      <w:r>
+                        <w:rPr>
+                          <w:rFonts w:ascii="Consolas" w:hAnsi="Consolas" w:cs="Consolas"/>
+                          <w:color w:val="0000FF"/>
+                          <w:sz w:val="16"/>
+                          <w:szCs w:val="16"/>
+                        </w:rPr>
+                        <w:t>int</w:t>
+                      </w:r>
+                      <w:r>
+                        <w:rPr>
+                          <w:rFonts w:ascii="Consolas" w:hAnsi="Consolas" w:cs="Consolas"/>
+                          <w:sz w:val="16"/>
+                          <w:szCs w:val="16"/>
+                        </w:rPr>
+                        <w:t xml:space="preserve"> </w:t>
+                      </w:r>
+                      <w:r>
+                        <w:rPr>
+                          <w:rFonts w:ascii="Consolas" w:hAnsi="Consolas" w:cs="Consolas"/>
+                          <w:sz w:val="16"/>
+                          <w:szCs w:val="16"/>
+                        </w:rPr>
+                        <w:t>i</w:t>
+                      </w:r>
+                      <w:r>
+                        <w:rPr>
+                          <w:rFonts w:ascii="Consolas" w:hAnsi="Consolas" w:cs="Consolas"/>
+                          <w:sz w:val="16"/>
+                          <w:szCs w:val="16"/>
+                        </w:rPr>
+                        <w:t>;</w:t>
+                      </w:r>
+                    </w:p>
+                    <w:p>
+                      <w:pPr>
+                        <w:autoSpaceDE w:val="0"/>
+                        <w:autoSpaceDN w:val="0"/>
+                        <w:adjustRightInd w:val="0"/>
+                        <w:spacing w:after="0" w:line="240" w:lineRule="auto"/>
+                        <w:rPr>
+                          <w:rFonts w:ascii="Consolas" w:hAnsi="Consolas" w:cs="Consolas"/>
+                          <w:sz w:val="16"/>
+                          <w:szCs w:val="16"/>
+                        </w:rPr>
+                      </w:pPr>
+                      <w:r>
+                        <w:rPr>
+                          <w:rFonts w:ascii="Consolas" w:hAnsi="Consolas" w:cs="Consolas"/>
+                          <w:color w:val="0000FF"/>
+                          <w:sz w:val="16"/>
+                          <w:szCs w:val="16"/>
+                        </w:rPr>
+                        <w:t>for</w:t>
+                      </w:r>
+                      <w:r>
+                        <w:rPr>
+                          <w:rFonts w:ascii="Consolas" w:hAnsi="Consolas" w:cs="Consolas"/>
+                          <w:sz w:val="16"/>
+                          <w:szCs w:val="16"/>
+                        </w:rPr>
+                        <w:t xml:space="preserve"> (i = 0; i &lt; len</w:t>
+                      </w:r>
+                      <w:r>
+                        <w:rPr>
+                          <w:rFonts w:ascii="Consolas" w:hAnsi="Consolas" w:cs="Consolas"/>
+                          <w:sz w:val="16"/>
+                          <w:szCs w:val="16"/>
+                        </w:rPr>
+                        <w:t>-1</w:t>
+                      </w:r>
+                      <w:r>
+                        <w:rPr>
+                          <w:rFonts w:ascii="Consolas" w:hAnsi="Consolas" w:cs="Consolas"/>
+                          <w:sz w:val="16"/>
+                          <w:szCs w:val="16"/>
+                        </w:rPr>
+                        <w:t>; i+</w:t>
+                      </w:r>
+                      <w:r>
+                        <w:rPr>
+                          <w:rFonts w:ascii="Consolas" w:hAnsi="Consolas" w:cs="Consolas"/>
+                          <w:sz w:val="16"/>
+                          <w:szCs w:val="16"/>
+                        </w:rPr>
+                        <w:t>=2</w:t>
+                      </w:r>
+                      <w:r>
+                        <w:rPr>
+                          <w:rFonts w:ascii="Consolas" w:hAnsi="Consolas" w:cs="Consolas"/>
+                          <w:sz w:val="16"/>
+                          <w:szCs w:val="16"/>
+                        </w:rPr>
+                        <w:t>) {</w:t>
+                      </w:r>
+                    </w:p>
+                    <w:p>
+                      <w:pPr>
+                        <w:autoSpaceDE w:val="0"/>
+                        <w:autoSpaceDN w:val="0"/>
+                        <w:adjustRightInd w:val="0"/>
+                        <w:spacing w:after="0" w:line="240" w:lineRule="auto"/>
+                        <w:rPr>
+                          <w:rFonts w:ascii="Consolas" w:hAnsi="Consolas" w:cs="Consolas"/>
+                          <w:sz w:val="16"/>
+                          <w:szCs w:val="16"/>
+                        </w:rPr>
+                      </w:pPr>
+                      <w:r>
+                        <w:rPr>
+                          <w:rFonts w:ascii="Consolas" w:hAnsi="Consolas" w:cs="Consolas"/>
+                          <w:sz w:val="16"/>
+                          <w:szCs w:val="16"/>
+                        </w:rPr>
+                        <w:t xml:space="preserve">    </w:t>
+                      </w:r>
+                      <w:r>
+                        <w:rPr>
+                          <w:rFonts w:ascii="Consolas" w:hAnsi="Consolas" w:cs="Consolas"/>
+                          <w:sz w:val="16"/>
+                          <w:szCs w:val="16"/>
+                        </w:rPr>
+                        <w:t>signal[i] = (</w:t>
+                      </w:r>
+                      <w:r>
+                        <w:rPr>
+                          <w:rFonts w:ascii="Consolas" w:hAnsi="Consolas" w:cs="Consolas"/>
+                          <w:color w:val="0000FF"/>
+                          <w:sz w:val="16"/>
+                          <w:szCs w:val="16"/>
+                        </w:rPr>
+                        <w:t>double</w:t>
+                      </w:r>
+                      <w:r>
+                        <w:rPr>
+                          <w:rFonts w:ascii="Consolas" w:hAnsi="Consolas" w:cs="Consolas"/>
+                          <w:sz w:val="16"/>
+                          <w:szCs w:val="16"/>
+                        </w:rPr>
+                        <w:t>) data[i] / min;</w:t>
+                      </w:r>
+                    </w:p>
+                    <w:p>
+                      <w:pPr>
+                        <w:autoSpaceDE w:val="0"/>
+                        <w:autoSpaceDN w:val="0"/>
+                        <w:adjustRightInd w:val="0"/>
+                        <w:spacing w:after="0" w:line="240" w:lineRule="auto"/>
+                        <w:rPr>
+                          <w:rFonts w:ascii="Consolas" w:hAnsi="Consolas" w:cs="Consolas"/>
+                          <w:sz w:val="16"/>
+                          <w:szCs w:val="16"/>
+                        </w:rPr>
+                      </w:pPr>
+                      <w:r>
+                        <w:rPr>
+                          <w:rFonts w:ascii="Consolas" w:hAnsi="Consolas" w:cs="Consolas"/>
+                          <w:sz w:val="16"/>
+                          <w:szCs w:val="16"/>
+                        </w:rPr>
+                        <w:t xml:space="preserve">    signal[i+1] = </w:t>
+                      </w:r>
+                      <w:r>
+                        <w:rPr>
+                          <w:rFonts w:ascii="Consolas" w:hAnsi="Consolas" w:cs="Consolas"/>
+                          <w:sz w:val="16"/>
+                          <w:szCs w:val="16"/>
+                        </w:rPr>
+                        <w:t>(</w:t>
+                      </w:r>
+                      <w:r>
+                        <w:rPr>
+                          <w:rFonts w:ascii="Consolas" w:hAnsi="Consolas" w:cs="Consolas"/>
+                          <w:color w:val="0000FF"/>
+                          <w:sz w:val="16"/>
+                          <w:szCs w:val="16"/>
+                        </w:rPr>
+                        <w:t>double</w:t>
+                      </w:r>
+                      <w:r>
+                        <w:rPr>
+                          <w:rFonts w:ascii="Consolas" w:hAnsi="Consolas" w:cs="Consolas"/>
+                          <w:sz w:val="16"/>
+                          <w:szCs w:val="16"/>
+                        </w:rPr>
+                        <w:t>) data[i] / min;</w:t>
+                      </w:r>
+                    </w:p>
+                    <w:p>
+                      <w:pPr>
+                        <w:autoSpaceDE w:val="0"/>
+                        <w:autoSpaceDN w:val="0"/>
+                        <w:adjustRightInd w:val="0"/>
+                        <w:spacing w:after="0" w:line="240" w:lineRule="auto"/>
+                        <w:rPr>
+                          <w:rFonts w:ascii="Consolas" w:hAnsi="Consolas" w:cs="Consolas"/>
+                          <w:sz w:val="16"/>
+                          <w:szCs w:val="16"/>
+                        </w:rPr>
+                      </w:pPr>
+                      <w:r>
+                        <w:rPr>
+                          <w:rFonts w:ascii="Consolas" w:hAnsi="Consolas" w:cs="Consolas"/>
+                          <w:sz w:val="16"/>
+                          <w:szCs w:val="16"/>
+                        </w:rPr>
+                        <w:t>}</w:t>
+                      </w:r>
+                    </w:p>
+                    <w:p>
+                      <w:pPr>
+                        <w:autoSpaceDE w:val="0"/>
+                        <w:autoSpaceDN w:val="0"/>
+                        <w:adjustRightInd w:val="0"/>
+                        <w:spacing w:after="0" w:line="240" w:lineRule="auto"/>
+                        <w:rPr>
+                          <w:rFonts w:ascii="Consolas" w:hAnsi="Consolas" w:cs="Consolas"/>
+                          <w:sz w:val="16"/>
+                          <w:szCs w:val="16"/>
+                        </w:rPr>
+                      </w:pPr>
+                      <w:r>
+                        <w:rPr>
+                          <w:rFonts w:ascii="Consolas" w:hAnsi="Consolas" w:cs="Consolas"/>
+                          <w:color w:val="0000FF"/>
+                          <w:sz w:val="19"/>
+                          <w:szCs w:val="19"/>
+                        </w:rPr>
+                        <w:t>if</w:t>
+                      </w:r>
+                      <w:r>
+                        <w:rPr>
+                          <w:rFonts w:ascii="Consolas" w:hAnsi="Consolas" w:cs="Consolas"/>
+                          <w:color w:val="0000FF"/>
+                          <w:sz w:val="19"/>
+                          <w:szCs w:val="19"/>
+                        </w:rPr>
+                        <w:t xml:space="preserve"> </w:t>
+                      </w:r>
+                      <w:r>
+                        <w:rPr>
+                          <w:rFonts w:ascii="Consolas" w:hAnsi="Consolas" w:cs="Consolas"/>
+                          <w:sz w:val="16"/>
+                          <w:szCs w:val="16"/>
+                        </w:rPr>
+                        <w:t xml:space="preserve">(i </w:t>
+                      </w:r>
+                      <w:r>
+                        <w:rPr>
+                          <w:rFonts w:ascii="Consolas" w:hAnsi="Consolas" w:cs="Consolas"/>
+                          <w:sz w:val="16"/>
+                          <w:szCs w:val="16"/>
+                        </w:rPr>
+                        <w:t>== len</w:t>
+                      </w:r>
+                      <w:r>
+                        <w:rPr>
+                          <w:rFonts w:ascii="Consolas" w:hAnsi="Consolas" w:cs="Consolas"/>
+                          <w:sz w:val="16"/>
+                          <w:szCs w:val="16"/>
+                        </w:rPr>
+                        <w:t>-1)</w:t>
+                      </w:r>
+                    </w:p>
+                    <w:p>
+                      <w:pPr>
+                        <w:autoSpaceDE w:val="0"/>
+                        <w:autoSpaceDN w:val="0"/>
+                        <w:adjustRightInd w:val="0"/>
+                        <w:spacing w:after="0" w:line="240" w:lineRule="auto"/>
+                        <w:rPr>
+                          <w:rFonts w:ascii="Consolas" w:hAnsi="Consolas" w:cs="Consolas"/>
+                          <w:sz w:val="16"/>
+                          <w:szCs w:val="16"/>
+                        </w:rPr>
+                      </w:pPr>
+                      <w:r>
+                        <w:rPr>
+                          <w:rFonts w:ascii="Consolas" w:hAnsi="Consolas" w:cs="Consolas"/>
+                          <w:sz w:val="16"/>
+                          <w:szCs w:val="16"/>
+                        </w:rPr>
+                        <w:t xml:space="preserve">    signal[i] = </w:t>
+                      </w:r>
+                      <w:r>
+                        <w:rPr>
+                          <w:rFonts w:ascii="Consolas" w:hAnsi="Consolas" w:cs="Consolas"/>
+                          <w:sz w:val="16"/>
+                          <w:szCs w:val="16"/>
+                        </w:rPr>
+                        <w:t>(</w:t>
+                      </w:r>
+                      <w:r>
+                        <w:rPr>
+                          <w:rFonts w:ascii="Consolas" w:hAnsi="Consolas" w:cs="Consolas"/>
+                          <w:color w:val="0000FF"/>
+                          <w:sz w:val="16"/>
+                          <w:szCs w:val="16"/>
+                        </w:rPr>
+                        <w:t>double</w:t>
+                      </w:r>
+                      <w:r>
+                        <w:rPr>
+                          <w:rFonts w:ascii="Consolas" w:hAnsi="Consolas" w:cs="Consolas"/>
+                          <w:sz w:val="16"/>
+                          <w:szCs w:val="16"/>
+                        </w:rPr>
+                        <w:t>) data[i] / min;</w:t>
+                      </w:r>
+                    </w:p>
                     <w:p>
                       <w:pPr>
                         <w:spacing w:after="0"/>
@@ -15996,69 +16776,489 @@
           </mc:Fallback>
         </mc:AlternateContent>
       </w:r>
-    </w:p>
-    <w:p>
-      <w:pPr>
-        <w:spacing w:after="0"/>
-        <w:rPr>
-          <w:sz w:val="20"/>
-          <w:szCs w:val="20"/>
-        </w:rPr>
-      </w:pPr>
-    </w:p>
-    <w:p>
-      <w:pPr>
-        <w:spacing w:after="0"/>
-        <w:rPr>
-          <w:sz w:val="20"/>
-          <w:szCs w:val="20"/>
-        </w:rPr>
-      </w:pPr>
-    </w:p>
-    <w:p>
-      <w:pPr>
-        <w:spacing w:after="0"/>
-        <w:rPr>
-          <w:sz w:val="20"/>
-          <w:szCs w:val="20"/>
-        </w:rPr>
-      </w:pPr>
-    </w:p>
-    <w:p>
-      <w:pPr>
-        <w:spacing w:after="0"/>
-        <w:rPr>
-          <w:sz w:val="20"/>
-          <w:szCs w:val="20"/>
-        </w:rPr>
-      </w:pPr>
-    </w:p>
-    <w:p>
-      <w:pPr>
-        <w:spacing w:after="0"/>
-        <w:rPr>
-          <w:sz w:val="20"/>
-          <w:szCs w:val="20"/>
-        </w:rPr>
-      </w:pPr>
-    </w:p>
-    <w:p>
-      <w:pPr>
-        <w:spacing w:after="0"/>
-        <w:rPr>
-          <w:b/>
-          <w:sz w:val="20"/>
-          <w:szCs w:val="20"/>
-        </w:rPr>
-      </w:pPr>
-      <w:r>
-        <w:rPr>
-          <w:b/>
-          <w:sz w:val="20"/>
-          <w:szCs w:val="20"/>
-        </w:rPr>
-        <w:t>Steps</w:t>
-      </w:r>
+      <w:r>
+        <w:rPr>
+          <w:noProof/>
+          <w:sz w:val="20"/>
+          <w:szCs w:val="20"/>
+        </w:rPr>
+        <mc:AlternateContent>
+          <mc:Choice Requires="wps">
+            <w:drawing>
+              <wp:anchor distT="0" distB="0" distL="114300" distR="114300" simplePos="0" relativeHeight="251679744" behindDoc="0" locked="0" layoutInCell="1" allowOverlap="1" wp14:anchorId="60B67F2B" wp14:editId="54396DC9">
+                <wp:simplePos x="0" y="0"/>
+                <wp:positionH relativeFrom="column">
+                  <wp:posOffset>0</wp:posOffset>
+                </wp:positionH>
+                <wp:positionV relativeFrom="paragraph">
+                  <wp:posOffset>13970</wp:posOffset>
+                </wp:positionV>
+                <wp:extent cx="3174365" cy="1111910"/>
+                <wp:effectExtent l="0" t="0" r="26035" b="12065"/>
+                <wp:wrapNone/>
+                <wp:docPr id="12" name="Text Box 12"/>
+                <wp:cNvGraphicFramePr>
+                  <a:graphicFrameLocks xmlns:a="http://schemas.openxmlformats.org/drawingml/2006/main"/>
+                </wp:cNvGraphicFramePr>
+                <a:graphic xmlns:a="http://schemas.openxmlformats.org/drawingml/2006/main">
+                  <a:graphicData uri="http://schemas.microsoft.com/office/word/2010/wordprocessingShape">
+                    <wps:wsp>
+                      <wps:cNvSpPr txBox="1">
+                        <a:spLocks noChangeArrowheads="1"/>
+                      </wps:cNvSpPr>
+                      <wps:spPr bwMode="auto">
+                        <a:xfrm>
+                          <a:off x="0" y="0"/>
+                          <a:ext cx="3174365" cy="1111910"/>
+                        </a:xfrm>
+                        <a:prstGeom prst="rect">
+                          <a:avLst/>
+                        </a:prstGeom>
+                        <a:solidFill>
+                          <a:srgbClr val="FFFFFF"/>
+                        </a:solidFill>
+                        <a:ln w="9525">
+                          <a:solidFill>
+                            <a:srgbClr val="000000"/>
+                          </a:solidFill>
+                          <a:miter lim="800000"/>
+                          <a:headEnd/>
+                          <a:tailEnd/>
+                        </a:ln>
+                      </wps:spPr>
+                      <wps:txbx>
+                        <w:txbxContent>
+                          <w:p>
+                            <w:pPr>
+                              <w:autoSpaceDE w:val="0"/>
+                              <w:autoSpaceDN w:val="0"/>
+                              <w:adjustRightInd w:val="0"/>
+                              <w:spacing w:after="0" w:line="240" w:lineRule="auto"/>
+                              <w:rPr>
+                                <w:rFonts w:ascii="Consolas" w:hAnsi="Consolas" w:cs="Consolas"/>
+                                <w:color w:val="008000"/>
+                                <w:sz w:val="16"/>
+                                <w:szCs w:val="16"/>
+                              </w:rPr>
+                            </w:pPr>
+                            <w:r>
+                              <w:rPr>
+                                <w:rFonts w:ascii="Consolas" w:hAnsi="Consolas" w:cs="Consolas"/>
+                                <w:color w:val="008000"/>
+                                <w:sz w:val="16"/>
+                                <w:szCs w:val="16"/>
+                              </w:rPr>
+                              <w:t xml:space="preserve">// </w:t>
+                            </w:r>
+                            <w:r>
+                              <w:rPr>
+                                <w:rFonts w:ascii="Consolas" w:hAnsi="Consolas" w:cs="Consolas"/>
+                                <w:color w:val="008000"/>
+                                <w:sz w:val="16"/>
+                                <w:szCs w:val="16"/>
+                              </w:rPr>
+                              <w:t>All code that loops over an array one by one, ie:</w:t>
+                            </w:r>
+                          </w:p>
+                          <w:p>
+                            <w:pPr>
+                              <w:autoSpaceDE w:val="0"/>
+                              <w:autoSpaceDN w:val="0"/>
+                              <w:adjustRightInd w:val="0"/>
+                              <w:spacing w:after="0" w:line="240" w:lineRule="auto"/>
+                              <w:rPr>
+                                <w:rFonts w:ascii="Consolas" w:hAnsi="Consolas" w:cs="Consolas"/>
+                                <w:sz w:val="16"/>
+                                <w:szCs w:val="16"/>
+                              </w:rPr>
+                            </w:pPr>
+                            <w:r>
+                              <w:rPr>
+                                <w:rFonts w:ascii="Consolas" w:hAnsi="Consolas" w:cs="Consolas"/>
+                                <w:color w:val="0000FF"/>
+                                <w:sz w:val="16"/>
+                                <w:szCs w:val="16"/>
+                              </w:rPr>
+                              <w:t>for</w:t>
+                            </w:r>
+                            <w:r>
+                              <w:rPr>
+                                <w:rFonts w:ascii="Consolas" w:hAnsi="Consolas" w:cs="Consolas"/>
+                                <w:sz w:val="16"/>
+                                <w:szCs w:val="16"/>
+                              </w:rPr>
+                              <w:t xml:space="preserve"> (</w:t>
+                            </w:r>
+                            <w:r>
+                              <w:rPr>
+                                <w:rFonts w:ascii="Consolas" w:hAnsi="Consolas" w:cs="Consolas"/>
+                                <w:color w:val="0000FF"/>
+                                <w:sz w:val="16"/>
+                                <w:szCs w:val="16"/>
+                              </w:rPr>
+                              <w:t>int</w:t>
+                            </w:r>
+                            <w:r>
+                              <w:rPr>
+                                <w:rFonts w:ascii="Consolas" w:hAnsi="Consolas" w:cs="Consolas"/>
+                                <w:sz w:val="16"/>
+                                <w:szCs w:val="16"/>
+                              </w:rPr>
+                              <w:t xml:space="preserve"> i = 0; i &lt; len; i+</w:t>
+                            </w:r>
+                            <w:r>
+                              <w:rPr>
+                                <w:rFonts w:ascii="Consolas" w:hAnsi="Consolas" w:cs="Consolas"/>
+                                <w:sz w:val="16"/>
+                                <w:szCs w:val="16"/>
+                              </w:rPr>
+                              <w:t>+</w:t>
+                            </w:r>
+                            <w:r>
+                              <w:rPr>
+                                <w:rFonts w:ascii="Consolas" w:hAnsi="Consolas" w:cs="Consolas"/>
+                                <w:sz w:val="16"/>
+                                <w:szCs w:val="16"/>
+                              </w:rPr>
+                              <w:t>) {</w:t>
+                            </w:r>
+                          </w:p>
+                          <w:p>
+                            <w:pPr>
+                              <w:autoSpaceDE w:val="0"/>
+                              <w:autoSpaceDN w:val="0"/>
+                              <w:adjustRightInd w:val="0"/>
+                              <w:spacing w:after="0" w:line="240" w:lineRule="auto"/>
+                              <w:rPr>
+                                <w:rFonts w:ascii="Consolas" w:hAnsi="Consolas" w:cs="Consolas"/>
+                                <w:sz w:val="16"/>
+                                <w:szCs w:val="16"/>
+                              </w:rPr>
+                            </w:pPr>
+                            <w:r>
+                              <w:rPr>
+                                <w:rFonts w:ascii="Consolas" w:hAnsi="Consolas" w:cs="Consolas"/>
+                                <w:sz w:val="16"/>
+                                <w:szCs w:val="16"/>
+                              </w:rPr>
+                              <w:t xml:space="preserve">    </w:t>
+                            </w:r>
+                            <w:r>
+                              <w:rPr>
+                                <w:rFonts w:ascii="Consolas" w:hAnsi="Consolas" w:cs="Consolas"/>
+                                <w:sz w:val="16"/>
+                                <w:szCs w:val="16"/>
+                              </w:rPr>
+                              <w:t>signal[i] = (</w:t>
+                            </w:r>
+                            <w:r>
+                              <w:rPr>
+                                <w:rFonts w:ascii="Consolas" w:hAnsi="Consolas" w:cs="Consolas"/>
+                                <w:color w:val="0000FF"/>
+                                <w:sz w:val="16"/>
+                                <w:szCs w:val="16"/>
+                              </w:rPr>
+                              <w:t>double</w:t>
+                            </w:r>
+                            <w:r>
+                              <w:rPr>
+                                <w:rFonts w:ascii="Consolas" w:hAnsi="Consolas" w:cs="Consolas"/>
+                                <w:sz w:val="16"/>
+                                <w:szCs w:val="16"/>
+                              </w:rPr>
+                              <w:t>) data[i] / min;</w:t>
+                            </w:r>
+                          </w:p>
+                          <w:p>
+                            <w:pPr>
+                              <w:autoSpaceDE w:val="0"/>
+                              <w:autoSpaceDN w:val="0"/>
+                              <w:adjustRightInd w:val="0"/>
+                              <w:spacing w:after="0" w:line="240" w:lineRule="auto"/>
+                              <w:rPr>
+                                <w:rFonts w:ascii="Consolas" w:hAnsi="Consolas" w:cs="Consolas"/>
+                                <w:sz w:val="16"/>
+                                <w:szCs w:val="16"/>
+                              </w:rPr>
+                            </w:pPr>
+                            <w:r>
+                              <w:rPr>
+                                <w:rFonts w:ascii="Consolas" w:hAnsi="Consolas" w:cs="Consolas"/>
+                                <w:sz w:val="16"/>
+                                <w:szCs w:val="16"/>
+                              </w:rPr>
+                              <w:t>}</w:t>
+                            </w:r>
+                          </w:p>
+                          <w:p>
+                            <w:pPr>
+                              <w:autoSpaceDE w:val="0"/>
+                              <w:autoSpaceDN w:val="0"/>
+                              <w:adjustRightInd w:val="0"/>
+                              <w:spacing w:after="0" w:line="240" w:lineRule="auto"/>
+                              <w:rPr>
+                                <w:rFonts w:ascii="Consolas" w:hAnsi="Consolas" w:cs="Consolas"/>
+                                <w:sz w:val="16"/>
+                                <w:szCs w:val="16"/>
+                              </w:rPr>
+                            </w:pPr>
+                          </w:p>
+                          <w:p>
+                            <w:pPr>
+                              <w:spacing w:after="0"/>
+                              <w:rPr>
+                                <w:sz w:val="16"/>
+                                <w:szCs w:val="16"/>
+                              </w:rPr>
+                            </w:pPr>
+                          </w:p>
+                          <w:p>
+                            <w:pPr>
+                              <w:rPr>
+                                <w:sz w:val="16"/>
+                                <w:szCs w:val="16"/>
+                              </w:rPr>
+                            </w:pPr>
+                          </w:p>
+                        </w:txbxContent>
+                      </wps:txbx>
+                      <wps:bodyPr rot="0" vert="horz" wrap="square" lIns="91440" tIns="45720" rIns="91440" bIns="45720" anchor="t" anchorCtr="0">
+                        <a:noAutofit/>
+                      </wps:bodyPr>
+                    </wps:wsp>
+                  </a:graphicData>
+                </a:graphic>
+                <wp14:sizeRelH relativeFrom="margin">
+                  <wp14:pctWidth>0</wp14:pctWidth>
+                </wp14:sizeRelH>
+                <wp14:sizeRelV relativeFrom="margin">
+                  <wp14:pctHeight>0</wp14:pctHeight>
+                </wp14:sizeRelV>
+              </wp:anchor>
+            </w:drawing>
+          </mc:Choice>
+          <mc:Fallback>
+            <w:pict>
+              <v:shape id="Text Box 12" o:spid="_x0000_s1039" type="#_x0000_t202" style="position:absolute;margin-left:0;margin-top:1.1pt;width:249.95pt;height:87.55pt;z-index:251679744;visibility:visible;mso-wrap-style:square;mso-width-percent:0;mso-height-percent:0;mso-wrap-distance-left:9pt;mso-wrap-distance-top:0;mso-wrap-distance-right:9pt;mso-wrap-distance-bottom:0;mso-position-horizontal:absolute;mso-position-horizontal-relative:text;mso-position-vertical:absolute;mso-position-vertical-relative:text;mso-width-percent:0;mso-height-percent:0;mso-width-relative:margin;mso-height-relative:margin;v-text-anchor:top" o:gfxdata="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">
+                <v:textbox>
+                  <w:txbxContent>
+                    <w:p>
+                      <w:pPr>
+                        <w:autoSpaceDE w:val="0"/>
+                        <w:autoSpaceDN w:val="0"/>
+                        <w:adjustRightInd w:val="0"/>
+                        <w:spacing w:after="0" w:line="240" w:lineRule="auto"/>
+                        <w:rPr>
+                          <w:rFonts w:ascii="Consolas" w:hAnsi="Consolas" w:cs="Consolas"/>
+                          <w:color w:val="008000"/>
+                          <w:sz w:val="16"/>
+                          <w:szCs w:val="16"/>
+                        </w:rPr>
+                      </w:pPr>
+                      <w:r>
+                        <w:rPr>
+                          <w:rFonts w:ascii="Consolas" w:hAnsi="Consolas" w:cs="Consolas"/>
+                          <w:color w:val="008000"/>
+                          <w:sz w:val="16"/>
+                          <w:szCs w:val="16"/>
+                        </w:rPr>
+                        <w:t xml:space="preserve">// </w:t>
+                      </w:r>
+                      <w:r>
+                        <w:rPr>
+                          <w:rFonts w:ascii="Consolas" w:hAnsi="Consolas" w:cs="Consolas"/>
+                          <w:color w:val="008000"/>
+                          <w:sz w:val="16"/>
+                          <w:szCs w:val="16"/>
+                        </w:rPr>
+                        <w:t>All code that loops over an array one by one, ie:</w:t>
+                      </w:r>
+                    </w:p>
+                    <w:p>
+                      <w:pPr>
+                        <w:autoSpaceDE w:val="0"/>
+                        <w:autoSpaceDN w:val="0"/>
+                        <w:adjustRightInd w:val="0"/>
+                        <w:spacing w:after="0" w:line="240" w:lineRule="auto"/>
+                        <w:rPr>
+                          <w:rFonts w:ascii="Consolas" w:hAnsi="Consolas" w:cs="Consolas"/>
+                          <w:sz w:val="16"/>
+                          <w:szCs w:val="16"/>
+                        </w:rPr>
+                      </w:pPr>
+                      <w:r>
+                        <w:rPr>
+                          <w:rFonts w:ascii="Consolas" w:hAnsi="Consolas" w:cs="Consolas"/>
+                          <w:color w:val="0000FF"/>
+                          <w:sz w:val="16"/>
+                          <w:szCs w:val="16"/>
+                        </w:rPr>
+                        <w:t>for</w:t>
+                      </w:r>
+                      <w:r>
+                        <w:rPr>
+                          <w:rFonts w:ascii="Consolas" w:hAnsi="Consolas" w:cs="Consolas"/>
+                          <w:sz w:val="16"/>
+                          <w:szCs w:val="16"/>
+                        </w:rPr>
+                        <w:t xml:space="preserve"> (</w:t>
+                      </w:r>
+                      <w:r>
+                        <w:rPr>
+                          <w:rFonts w:ascii="Consolas" w:hAnsi="Consolas" w:cs="Consolas"/>
+                          <w:color w:val="0000FF"/>
+                          <w:sz w:val="16"/>
+                          <w:szCs w:val="16"/>
+                        </w:rPr>
+                        <w:t>int</w:t>
+                      </w:r>
+                      <w:r>
+                        <w:rPr>
+                          <w:rFonts w:ascii="Consolas" w:hAnsi="Consolas" w:cs="Consolas"/>
+                          <w:sz w:val="16"/>
+                          <w:szCs w:val="16"/>
+                        </w:rPr>
+                        <w:t xml:space="preserve"> i = 0; i &lt; len; i+</w:t>
+                      </w:r>
+                      <w:r>
+                        <w:rPr>
+                          <w:rFonts w:ascii="Consolas" w:hAnsi="Consolas" w:cs="Consolas"/>
+                          <w:sz w:val="16"/>
+                          <w:szCs w:val="16"/>
+                        </w:rPr>
+                        <w:t>+</w:t>
+                      </w:r>
+                      <w:r>
+                        <w:rPr>
+                          <w:rFonts w:ascii="Consolas" w:hAnsi="Consolas" w:cs="Consolas"/>
+                          <w:sz w:val="16"/>
+                          <w:szCs w:val="16"/>
+                        </w:rPr>
+                        <w:t>) {</w:t>
+                      </w:r>
+                    </w:p>
+                    <w:p>
+                      <w:pPr>
+                        <w:autoSpaceDE w:val="0"/>
+                        <w:autoSpaceDN w:val="0"/>
+                        <w:adjustRightInd w:val="0"/>
+                        <w:spacing w:after="0" w:line="240" w:lineRule="auto"/>
+                        <w:rPr>
+                          <w:rFonts w:ascii="Consolas" w:hAnsi="Consolas" w:cs="Consolas"/>
+                          <w:sz w:val="16"/>
+                          <w:szCs w:val="16"/>
+                        </w:rPr>
+                      </w:pPr>
+                      <w:r>
+                        <w:rPr>
+                          <w:rFonts w:ascii="Consolas" w:hAnsi="Consolas" w:cs="Consolas"/>
+                          <w:sz w:val="16"/>
+                          <w:szCs w:val="16"/>
+                        </w:rPr>
+                        <w:t xml:space="preserve">    </w:t>
+                      </w:r>
+                      <w:r>
+                        <w:rPr>
+                          <w:rFonts w:ascii="Consolas" w:hAnsi="Consolas" w:cs="Consolas"/>
+                          <w:sz w:val="16"/>
+                          <w:szCs w:val="16"/>
+                        </w:rPr>
+                        <w:t>signal[i] = (</w:t>
+                      </w:r>
+                      <w:r>
+                        <w:rPr>
+                          <w:rFonts w:ascii="Consolas" w:hAnsi="Consolas" w:cs="Consolas"/>
+                          <w:color w:val="0000FF"/>
+                          <w:sz w:val="16"/>
+                          <w:szCs w:val="16"/>
+                        </w:rPr>
+                        <w:t>double</w:t>
+                      </w:r>
+                      <w:r>
+                        <w:rPr>
+                          <w:rFonts w:ascii="Consolas" w:hAnsi="Consolas" w:cs="Consolas"/>
+                          <w:sz w:val="16"/>
+                          <w:szCs w:val="16"/>
+                        </w:rPr>
+                        <w:t>) data[i] / min;</w:t>
+                      </w:r>
+                    </w:p>
+                    <w:p>
+                      <w:pPr>
+                        <w:autoSpaceDE w:val="0"/>
+                        <w:autoSpaceDN w:val="0"/>
+                        <w:adjustRightInd w:val="0"/>
+                        <w:spacing w:after="0" w:line="240" w:lineRule="auto"/>
+                        <w:rPr>
+                          <w:rFonts w:ascii="Consolas" w:hAnsi="Consolas" w:cs="Consolas"/>
+                          <w:sz w:val="16"/>
+                          <w:szCs w:val="16"/>
+                        </w:rPr>
+                      </w:pPr>
+                      <w:r>
+                        <w:rPr>
+                          <w:rFonts w:ascii="Consolas" w:hAnsi="Consolas" w:cs="Consolas"/>
+                          <w:sz w:val="16"/>
+                          <w:szCs w:val="16"/>
+                        </w:rPr>
+                        <w:t>}</w:t>
+                      </w:r>
+                    </w:p>
+                    <w:p>
+                      <w:pPr>
+                        <w:autoSpaceDE w:val="0"/>
+                        <w:autoSpaceDN w:val="0"/>
+                        <w:adjustRightInd w:val="0"/>
+                        <w:spacing w:after="0" w:line="240" w:lineRule="auto"/>
+                        <w:rPr>
+                          <w:rFonts w:ascii="Consolas" w:hAnsi="Consolas" w:cs="Consolas"/>
+                          <w:sz w:val="16"/>
+                          <w:szCs w:val="16"/>
+                        </w:rPr>
+                      </w:pPr>
+                    </w:p>
+                    <w:p>
+                      <w:pPr>
+                        <w:spacing w:after="0"/>
+                        <w:rPr>
+                          <w:sz w:val="16"/>
+                          <w:szCs w:val="16"/>
+                        </w:rPr>
+                      </w:pPr>
+                    </w:p>
+                    <w:p>
+                      <w:pPr>
+                        <w:rPr>
+                          <w:sz w:val="16"/>
+                          <w:szCs w:val="16"/>
+                        </w:rPr>
+                      </w:pPr>
+                    </w:p>
+                  </w:txbxContent>
+                </v:textbox>
+              </v:shape>
+            </w:pict>
+          </mc:Fallback>
+        </mc:AlternateContent>
+      </w:r>
+    </w:p>
+    <w:p>
+      <w:pPr>
+        <w:spacing w:after="0"/>
+        <w:rPr>
+          <w:sz w:val="20"/>
+          <w:szCs w:val="20"/>
+        </w:rPr>
+      </w:pPr>
+    </w:p>
+    <w:p>
+      <w:pPr>
+        <w:spacing w:after="0"/>
+        <w:rPr>
+          <w:sz w:val="20"/>
+          <w:szCs w:val="20"/>
+        </w:rPr>
+      </w:pPr>
     </w:p>
     <w:p>
       <w:pPr>
@@ -16126,6 +17326,76 @@
           <w:szCs w:val="20"/>
         </w:rPr>
       </w:pPr>
+      <w:r>
+        <w:rPr>
+          <w:sz w:val="20"/>
+          <w:szCs w:val="20"/>
+        </w:rPr>
+        <w:t xml:space="preserve">Find all loops that traverse an array and performs some reading or manipulation on each index. </w:t>
+      </w:r>
+    </w:p>
+    <w:p>
+      <w:pPr>
+        <w:pStyle w:val="ListParagraph"/>
+        <w:numPr>
+          <w:ilvl w:val="0"/>
+          <w:numId w:val="10"/>
+        </w:numPr>
+        <w:spacing w:after="0"/>
+        <w:rPr>
+          <w:sz w:val="20"/>
+          <w:szCs w:val="20"/>
+        </w:rPr>
+      </w:pPr>
+      <w:r>
+        <w:rPr>
+          <w:sz w:val="20"/>
+          <w:szCs w:val="20"/>
+        </w:rPr>
+        <w:t xml:space="preserve">Double the loop body by doing the work of two iterations in one iteration. Generally this means doing the work of iteration i and also i+1. </w:t>
+      </w:r>
+    </w:p>
+    <w:p>
+      <w:pPr>
+        <w:pStyle w:val="ListParagraph"/>
+        <w:numPr>
+          <w:ilvl w:val="0"/>
+          <w:numId w:val="10"/>
+        </w:numPr>
+        <w:spacing w:after="0"/>
+        <w:rPr>
+          <w:sz w:val="20"/>
+          <w:szCs w:val="20"/>
+        </w:rPr>
+      </w:pPr>
+      <w:r>
+        <w:rPr>
+          <w:sz w:val="20"/>
+          <w:szCs w:val="20"/>
+        </w:rPr>
+        <w:t>Increment the loop counter by two rather than one. This effectively results in half the number of iterations, for each loop you can apply this to.</w:t>
+      </w:r>
+    </w:p>
+    <w:p>
+      <w:pPr>
+        <w:pStyle w:val="ListParagraph"/>
+        <w:numPr>
+          <w:ilvl w:val="0"/>
+          <w:numId w:val="10"/>
+        </w:numPr>
+        <w:spacing w:after="0"/>
+        <w:rPr>
+          <w:sz w:val="20"/>
+          <w:szCs w:val="20"/>
+        </w:rPr>
+      </w:pPr>
+      <w:r>
+        <w:rPr>
+          <w:sz w:val="20"/>
+          <w:szCs w:val="20"/>
+        </w:rPr>
+        <w:t>Be sure to handle both odd and even loop guards</w:t>
+      </w:r>
     </w:p>
     <w:p>
       <w:pPr>
@@ -16159,6 +17429,20 @@
         </w:rPr>
         <w:tab/>
       </w:r>
+      <w:r>
+        <w:rPr>
+          <w:sz w:val="20"/>
+          <w:szCs w:val="20"/>
+        </w:rPr>
+        <w:t>7866.74</w:t>
+      </w:r>
+      <w:r>
+        <w:rPr>
+          <w:sz w:val="20"/>
+          <w:szCs w:val="20"/>
+        </w:rPr>
+        <w:t xml:space="preserve"> ms</w:t>
+      </w:r>
     </w:p>
     <w:p>
       <w:pPr>
@@ -16191,6 +17475,13 @@
         </w:rPr>
         <w:tab/>
       </w:r>
+      <w:r>
+        <w:rPr>
+          <w:sz w:val="20"/>
+          <w:szCs w:val="20"/>
+        </w:rPr>
+        <w:t>7692.11 ms</w:t>
+      </w:r>
     </w:p>
     <w:p>
       <w:pPr>
@@ -16223,29 +17514,37 @@
         </w:rPr>
         <w:tab/>
       </w:r>
-    </w:p>
-    <w:p>
-      <w:pPr>
-        <w:spacing w:after="0"/>
-        <w:rPr>
-          <w:sz w:val="20"/>
-          <w:szCs w:val="20"/>
-        </w:rPr>
-      </w:pPr>
-    </w:p>
-    <w:p>
-      <w:pPr>
-        <w:spacing w:after="0"/>
-        <w:rPr>
-          <w:sz w:val="20"/>
-          <w:szCs w:val="20"/>
-        </w:rPr>
-      </w:pPr>
-    </w:p>
-    <w:p>
-      <w:pPr>
-        <w:spacing w:after="0"/>
-        <w:rPr>
+      <w:r>
+        <w:rPr>
+          <w:sz w:val="20"/>
+          <w:szCs w:val="20"/>
+        </w:rPr>
+        <w:t>174.63 ms</w:t>
+      </w:r>
+    </w:p>
+    <w:p>
+      <w:pPr>
+        <w:spacing w:after="0"/>
+        <w:rPr>
+          <w:sz w:val="20"/>
+          <w:szCs w:val="20"/>
+        </w:rPr>
+      </w:pPr>
+    </w:p>
+    <w:p>
+      <w:pPr>
+        <w:spacing w:after="0"/>
+        <w:rPr>
+          <w:sz w:val="20"/>
+          <w:szCs w:val="20"/>
+        </w:rPr>
+      </w:pPr>
+    </w:p>
+    <w:p>
+      <w:pPr>
+        <w:spacing w:after="0"/>
+        <w:rPr>
+          <w:b/>
           <w:sz w:val="20"/>
           <w:szCs w:val="20"/>
         </w:rPr>
@@ -16258,220 +17557,571 @@
         </w:rPr>
         <w:t>Results So Far:</w:t>
       </w:r>
-      <w:r>
-        <w:rPr>
-          <w:sz w:val="20"/>
-          <w:szCs w:val="20"/>
-        </w:rPr>
-        <w:t xml:space="preserve"> </w:t>
-      </w:r>
-    </w:p>
-    <w:p>
-      <w:pPr>
-        <w:spacing w:after="0"/>
-        <w:rPr>
-          <w:sz w:val="20"/>
-          <w:szCs w:val="20"/>
-        </w:rPr>
-      </w:pPr>
-    </w:p>
-    <w:p>
-      <w:pPr>
-        <w:spacing w:after="0"/>
-        <w:rPr>
-          <w:sz w:val="20"/>
-          <w:szCs w:val="20"/>
-        </w:rPr>
-      </w:pPr>
-    </w:p>
-    <w:p>
-      <w:pPr>
-        <w:spacing w:after="0"/>
-        <w:rPr>
-          <w:sz w:val="20"/>
-          <w:szCs w:val="20"/>
-        </w:rPr>
-      </w:pPr>
-    </w:p>
-    <w:p>
-      <w:pPr>
-        <w:spacing w:after="0"/>
-        <w:rPr>
-          <w:sz w:val="20"/>
-          <w:szCs w:val="20"/>
-        </w:rPr>
-      </w:pPr>
-    </w:p>
-    <w:p>
-      <w:pPr>
-        <w:spacing w:after="0"/>
-        <w:rPr>
-          <w:sz w:val="20"/>
-          <w:szCs w:val="20"/>
-        </w:rPr>
-      </w:pPr>
-    </w:p>
-    <w:p>
-      <w:pPr>
-        <w:spacing w:after="0"/>
-        <w:rPr>
-          <w:sz w:val="20"/>
-          <w:szCs w:val="20"/>
-        </w:rPr>
-      </w:pPr>
-    </w:p>
-    <w:p>
-      <w:pPr>
-        <w:spacing w:after="0"/>
-        <w:rPr>
-          <w:sz w:val="20"/>
-          <w:szCs w:val="20"/>
-        </w:rPr>
-      </w:pPr>
-    </w:p>
-    <w:p>
-      <w:pPr>
-        <w:spacing w:after="0"/>
-        <w:rPr>
-          <w:sz w:val="20"/>
-          <w:szCs w:val="20"/>
-        </w:rPr>
-      </w:pPr>
-    </w:p>
-    <w:p>
-      <w:pPr>
-        <w:spacing w:after="0"/>
-        <w:rPr>
-          <w:sz w:val="20"/>
-          <w:szCs w:val="20"/>
-        </w:rPr>
-      </w:pPr>
-    </w:p>
-    <w:p>
-      <w:pPr>
-        <w:spacing w:after="0"/>
-        <w:rPr>
-          <w:sz w:val="20"/>
-          <w:szCs w:val="20"/>
-        </w:rPr>
-      </w:pPr>
-    </w:p>
-    <w:p>
-      <w:pPr>
-        <w:spacing w:after="0"/>
-        <w:rPr>
-          <w:sz w:val="20"/>
-          <w:szCs w:val="20"/>
-        </w:rPr>
-      </w:pPr>
-    </w:p>
-    <w:p>
-      <w:pPr>
-        <w:spacing w:after="0"/>
-        <w:rPr>
-          <w:sz w:val="20"/>
-          <w:szCs w:val="20"/>
-        </w:rPr>
-      </w:pPr>
-    </w:p>
-    <w:p>
-      <w:pPr>
-        <w:spacing w:after="0"/>
-        <w:rPr>
-          <w:sz w:val="20"/>
-          <w:szCs w:val="20"/>
-        </w:rPr>
-      </w:pPr>
-    </w:p>
-    <w:p>
-      <w:pPr>
-        <w:spacing w:after="0"/>
-        <w:rPr>
-          <w:sz w:val="20"/>
-          <w:szCs w:val="20"/>
-        </w:rPr>
-      </w:pPr>
-    </w:p>
-    <w:p>
-      <w:pPr>
-        <w:spacing w:after="0"/>
-        <w:rPr>
-          <w:sz w:val="20"/>
-          <w:szCs w:val="20"/>
-        </w:rPr>
-      </w:pPr>
-    </w:p>
-    <w:p>
-      <w:pPr>
-        <w:spacing w:after="0"/>
-        <w:rPr>
-          <w:sz w:val="20"/>
-          <w:szCs w:val="20"/>
-        </w:rPr>
-      </w:pPr>
-    </w:p>
-    <w:p>
-      <w:pPr>
-        <w:spacing w:after="0"/>
-        <w:rPr>
-          <w:sz w:val="20"/>
-          <w:szCs w:val="20"/>
-        </w:rPr>
-      </w:pPr>
-    </w:p>
-    <w:p>
-      <w:pPr>
-        <w:spacing w:after="0"/>
-        <w:rPr>
-          <w:sz w:val="20"/>
-          <w:szCs w:val="20"/>
-        </w:rPr>
-      </w:pPr>
-    </w:p>
-    <w:p>
-      <w:pPr>
-        <w:spacing w:after="0"/>
-        <w:rPr>
-          <w:sz w:val="20"/>
-          <w:szCs w:val="20"/>
-        </w:rPr>
-      </w:pPr>
-    </w:p>
-    <w:p>
-      <w:pPr>
-        <w:spacing w:after="0"/>
-        <w:rPr>
-          <w:sz w:val="20"/>
-          <w:szCs w:val="20"/>
-        </w:rPr>
-      </w:pPr>
-    </w:p>
-    <w:p>
-      <w:pPr>
-        <w:spacing w:after="0"/>
-        <w:rPr>
-          <w:sz w:val="20"/>
-          <w:szCs w:val="20"/>
-        </w:rPr>
-      </w:pPr>
-    </w:p>
-    <w:p>
-      <w:pPr>
-        <w:spacing w:after="0"/>
-        <w:rPr>
-          <w:sz w:val="20"/>
-          <w:szCs w:val="20"/>
-        </w:rPr>
-      </w:pPr>
-      <w:r>
+    </w:p>
+    <w:tbl>
+      <w:tblPr>
+        <w:tblStyle w:val="TableGrid"/>
+        <w:tblW w:w="0" w:type="auto"/>
+        <w:tblLook w:val="04A0" w:firstRow="1" w:lastRow="0" w:firstColumn="1" w:lastColumn="0" w:noHBand="0" w:noVBand="1"/>
+      </w:tblPr>
+      <w:tblGrid>
+        <w:gridCol w:w="4788"/>
+        <w:gridCol w:w="4788"/>
+      </w:tblGrid>
+      <w:tr>
+        <w:tc>
+          <w:tcPr>
+            <w:tcW w:w="4788" w:type="dxa"/>
+          </w:tcPr>
+          <w:p>
+            <w:pPr>
+              <w:rPr>
+                <w:b/>
+                <w:sz w:val="20"/>
+                <w:szCs w:val="20"/>
+              </w:rPr>
+            </w:pPr>
+            <w:r>
+              <w:rPr>
+                <w:b/>
+                <w:sz w:val="20"/>
+                <w:szCs w:val="20"/>
+              </w:rPr>
+              <w:t>Optimization Technique</w:t>
+            </w:r>
+          </w:p>
+        </w:tc>
+        <w:tc>
+          <w:tcPr>
+            <w:tcW w:w="4788" w:type="dxa"/>
+          </w:tcPr>
+          <w:p>
+            <w:pPr>
+              <w:rPr>
+                <w:b/>
+                <w:sz w:val="20"/>
+                <w:szCs w:val="20"/>
+              </w:rPr>
+            </w:pPr>
+            <w:r>
+              <w:rPr>
+                <w:b/>
+                <w:sz w:val="20"/>
+                <w:szCs w:val="20"/>
+              </w:rPr>
+              <w:t xml:space="preserve">Total Execution </w:t>
+            </w:r>
+            <w:r>
+              <w:rPr>
+                <w:b/>
+                <w:sz w:val="20"/>
+                <w:szCs w:val="20"/>
+              </w:rPr>
+              <w:t>Time (ms)</w:t>
+            </w:r>
+          </w:p>
+        </w:tc>
+      </w:tr>
+      <w:tr>
+        <w:tc>
+          <w:tcPr>
+            <w:tcW w:w="4788" w:type="dxa"/>
+          </w:tcPr>
+          <w:p>
+            <w:pPr>
+              <w:rPr>
+                <w:b/>
+                <w:sz w:val="20"/>
+                <w:szCs w:val="20"/>
+              </w:rPr>
+            </w:pPr>
+            <w:r>
+              <w:rPr>
+                <w:sz w:val="20"/>
+                <w:szCs w:val="20"/>
+              </w:rPr>
+              <w:t>None</w:t>
+            </w:r>
+          </w:p>
+        </w:tc>
+        <w:tc>
+          <w:tcPr>
+            <w:tcW w:w="4788" w:type="dxa"/>
+          </w:tcPr>
+          <w:p>
+            <w:pPr>
+              <w:rPr>
+                <w:sz w:val="20"/>
+                <w:szCs w:val="20"/>
+              </w:rPr>
+            </w:pPr>
+            <w:r>
+              <w:rPr>
+                <w:rFonts w:eastAsia="Times New Roman" w:cs="Tahoma"/>
+                <w:sz w:val="20"/>
+                <w:szCs w:val="20"/>
+              </w:rPr>
+              <w:t>359525.44</w:t>
+            </w:r>
+          </w:p>
+        </w:tc>
+      </w:tr>
+      <w:tr>
+        <w:tc>
+          <w:tcPr>
+            <w:tcW w:w="4788" w:type="dxa"/>
+          </w:tcPr>
+          <w:p>
+            <w:pPr>
+              <w:rPr>
+                <w:sz w:val="20"/>
+                <w:szCs w:val="20"/>
+              </w:rPr>
+            </w:pPr>
+            <w:r>
+              <w:rPr>
+                <w:sz w:val="20"/>
+                <w:szCs w:val="20"/>
+              </w:rPr>
+              <w:t xml:space="preserve">Algorithm-Based Optimization - </w:t>
+            </w:r>
+            <w:r>
+              <w:rPr>
+                <w:sz w:val="20"/>
+                <w:szCs w:val="20"/>
+              </w:rPr>
+              <w:t>FFT Convolution</w:t>
+            </w:r>
+          </w:p>
+        </w:tc>
+        <w:tc>
+          <w:tcPr>
+            <w:tcW w:w="4788" w:type="dxa"/>
+          </w:tcPr>
+          <w:p>
+            <w:pPr>
+              <w:rPr>
+                <w:rFonts w:eastAsia="Times New Roman" w:cs="Tahoma"/>
+                <w:sz w:val="20"/>
+                <w:szCs w:val="20"/>
+              </w:rPr>
+            </w:pPr>
+            <w:r>
+              <w:rPr>
+                <w:rFonts w:eastAsia="Times New Roman" w:cs="Tahoma"/>
+                <w:sz w:val="20"/>
+                <w:szCs w:val="20"/>
+              </w:rPr>
+              <w:t>9184.23</w:t>
+            </w:r>
+          </w:p>
+        </w:tc>
+      </w:tr>
+      <w:tr>
+        <w:tc>
+          <w:tcPr>
+            <w:tcW w:w="4788" w:type="dxa"/>
+          </w:tcPr>
+          <w:p>
+            <w:pPr>
+              <w:rPr>
+                <w:sz w:val="20"/>
+                <w:szCs w:val="20"/>
+              </w:rPr>
+            </w:pPr>
+            <w:r>
+              <w:rPr>
+                <w:sz w:val="20"/>
+                <w:szCs w:val="20"/>
+              </w:rPr>
+              <w:t>Eliminate Common Subexpressions</w:t>
+            </w:r>
+          </w:p>
+        </w:tc>
+        <w:tc>
+          <w:tcPr>
+            <w:tcW w:w="4788" w:type="dxa"/>
+          </w:tcPr>
+          <w:p>
+            <w:pPr>
+              <w:rPr>
+                <w:rFonts w:eastAsia="Times New Roman" w:cs="Tahoma"/>
+                <w:sz w:val="20"/>
+                <w:szCs w:val="20"/>
+              </w:rPr>
+            </w:pPr>
+            <w:r>
+              <w:rPr>
+                <w:sz w:val="20"/>
+                <w:szCs w:val="20"/>
+              </w:rPr>
+              <w:t>8792.83</w:t>
+            </w:r>
+          </w:p>
+        </w:tc>
+      </w:tr>
+      <w:tr>
+        <w:tc>
+          <w:tcPr>
+            <w:tcW w:w="4788" w:type="dxa"/>
+          </w:tcPr>
+          <w:p>
+            <w:pPr>
+              <w:rPr>
+                <w:sz w:val="20"/>
+                <w:szCs w:val="20"/>
+              </w:rPr>
+            </w:pPr>
+            <w:r>
+              <w:rPr>
+                <w:sz w:val="20"/>
+                <w:szCs w:val="20"/>
+              </w:rPr>
+              <w:t>Strength Reduction</w:t>
+            </w:r>
+          </w:p>
+        </w:tc>
+        <w:tc>
+          <w:tcPr>
+            <w:tcW w:w="4788" w:type="dxa"/>
+          </w:tcPr>
+          <w:p>
+            <w:pPr>
+              <w:rPr>
+                <w:rFonts w:eastAsia="Times New Roman" w:cs="Tahoma"/>
+                <w:sz w:val="20"/>
+                <w:szCs w:val="20"/>
+              </w:rPr>
+            </w:pPr>
+            <w:r>
+              <w:rPr>
+                <w:rFonts w:eastAsia="Times New Roman" w:cs="Tahoma"/>
+                <w:sz w:val="20"/>
+                <w:szCs w:val="20"/>
+              </w:rPr>
+              <w:t>8553.74</w:t>
+            </w:r>
+          </w:p>
+        </w:tc>
+      </w:tr>
+      <w:tr>
+        <w:tc>
+          <w:tcPr>
+            <w:tcW w:w="4788" w:type="dxa"/>
+          </w:tcPr>
+          <w:p>
+            <w:pPr>
+              <w:rPr>
+                <w:sz w:val="20"/>
+                <w:szCs w:val="20"/>
+              </w:rPr>
+            </w:pPr>
+            <w:r>
+              <w:rPr>
+                <w:sz w:val="20"/>
+                <w:szCs w:val="20"/>
+              </w:rPr>
+              <w:t>Minimize References</w:t>
+            </w:r>
+          </w:p>
+        </w:tc>
+        <w:tc>
+          <w:tcPr>
+            <w:tcW w:w="4788" w:type="dxa"/>
+          </w:tcPr>
+          <w:p>
+            <w:pPr>
+              <w:rPr>
+                <w:rFonts w:eastAsia="Times New Roman" w:cs="Tahoma"/>
+                <w:sz w:val="20"/>
+                <w:szCs w:val="20"/>
+              </w:rPr>
+            </w:pPr>
+            <w:r>
+              <w:rPr>
+                <w:sz w:val="20"/>
+                <w:szCs w:val="20"/>
+              </w:rPr>
+              <w:t>8277.55</w:t>
+            </w:r>
+          </w:p>
+        </w:tc>
+      </w:tr>
+      <w:tr>
+        <w:tc>
+          <w:tcPr>
+            <w:tcW w:w="4788" w:type="dxa"/>
+          </w:tcPr>
+          <w:p>
+            <w:pPr>
+              <w:rPr>
+                <w:sz w:val="20"/>
+                <w:szCs w:val="20"/>
+              </w:rPr>
+            </w:pPr>
+            <w:r>
+              <w:rPr>
+                <w:sz w:val="20"/>
+                <w:szCs w:val="20"/>
+              </w:rPr>
+              <w:t>Substitute Function with Macro</w:t>
+            </w:r>
+          </w:p>
+        </w:tc>
+        <w:tc>
+          <w:tcPr>
+            <w:tcW w:w="4788" w:type="dxa"/>
+          </w:tcPr>
+          <w:p>
+            <w:pPr>
+              <w:rPr>
+                <w:sz w:val="20"/>
+                <w:szCs w:val="20"/>
+              </w:rPr>
+            </w:pPr>
+            <w:r>
+              <w:rPr>
+                <w:sz w:val="20"/>
+                <w:szCs w:val="20"/>
+              </w:rPr>
+              <w:t>8093.92</w:t>
+            </w:r>
+          </w:p>
+        </w:tc>
+      </w:tr>
+      <w:tr>
+        <w:tc>
+          <w:tcPr>
+            <w:tcW w:w="4788" w:type="dxa"/>
+          </w:tcPr>
+          <w:p>
+            <w:pPr>
+              <w:rPr>
+                <w:sz w:val="20"/>
+                <w:szCs w:val="20"/>
+              </w:rPr>
+            </w:pPr>
+            <w:r>
+              <w:rPr>
+                <w:sz w:val="20"/>
+                <w:szCs w:val="20"/>
+              </w:rPr>
+              <w:t>Jamming</w:t>
+            </w:r>
+          </w:p>
+        </w:tc>
+        <w:tc>
+          <w:tcPr>
+            <w:tcW w:w="4788" w:type="dxa"/>
+          </w:tcPr>
+          <w:p>
+            <w:pPr>
+              <w:rPr>
+                <w:sz w:val="20"/>
+                <w:szCs w:val="20"/>
+              </w:rPr>
+            </w:pPr>
+            <w:r>
+              <w:rPr>
+                <w:sz w:val="20"/>
+                <w:szCs w:val="20"/>
+              </w:rPr>
+              <w:t>7866.74</w:t>
+            </w:r>
+          </w:p>
+        </w:tc>
+      </w:tr>
+      <w:tr>
+        <w:tc>
+          <w:tcPr>
+            <w:tcW w:w="4788" w:type="dxa"/>
+          </w:tcPr>
+          <w:p>
+            <w:pPr>
+              <w:rPr>
+                <w:sz w:val="20"/>
+                <w:szCs w:val="20"/>
+              </w:rPr>
+            </w:pPr>
+            <w:r>
+              <w:rPr>
+                <w:sz w:val="20"/>
+                <w:szCs w:val="20"/>
+              </w:rPr>
+              <w:t>Partial Unrolling</w:t>
+            </w:r>
+          </w:p>
+        </w:tc>
+        <w:tc>
+          <w:tcPr>
+            <w:tcW w:w="4788" w:type="dxa"/>
+          </w:tcPr>
+          <w:p>
+            <w:pPr>
+              <w:rPr>
+                <w:sz w:val="20"/>
+                <w:szCs w:val="20"/>
+              </w:rPr>
+            </w:pPr>
+            <w:r>
+              <w:rPr>
+                <w:sz w:val="20"/>
+                <w:szCs w:val="20"/>
+              </w:rPr>
+              <w:t>7692.11</w:t>
+            </w:r>
+          </w:p>
+        </w:tc>
+      </w:tr>
+    </w:tbl>
+    <w:p>
+      <w:pPr>
+        <w:spacing w:after="0"/>
+        <w:rPr>
+          <w:sz w:val="20"/>
+          <w:szCs w:val="20"/>
+        </w:rPr>
+      </w:pPr>
+    </w:p>
+    <w:p>
+      <w:pPr>
+        <w:spacing w:after="0"/>
+        <w:rPr>
+          <w:sz w:val="20"/>
+          <w:szCs w:val="20"/>
+        </w:rPr>
+      </w:pPr>
+      <w:r>
+        <w:rPr>
+          <w:sz w:val="20"/>
+          <w:szCs w:val="20"/>
+        </w:rPr>
+        <w:t xml:space="preserve">NOTE: This technique should generate much better results than shown here, The reason it doesn’t is because my loops were only run one or two times, so optimizing them doesn’t have much of an effect. It may also have helped to do 3 or 4 iterations of work within 1 </w:t>
+      </w:r>
+      <w:r>
+        <w:rPr>
+          <w:sz w:val="20"/>
+          <w:szCs w:val="20"/>
+        </w:rPr>
+        <w:t>loop body</w:t>
+      </w:r>
+      <w:r>
+        <w:rPr>
+          <w:sz w:val="20"/>
+          <w:szCs w:val="20"/>
+        </w:rPr>
+        <w:t>.</w:t>
+      </w:r>
+    </w:p>
+    <w:p>
+      <w:pPr>
+        <w:spacing w:after="0"/>
+        <w:rPr>
+          <w:sz w:val="20"/>
+          <w:szCs w:val="20"/>
+        </w:rPr>
+      </w:pPr>
+    </w:p>
+    <w:p>
+      <w:pPr>
+        <w:spacing w:after="0"/>
+        <w:rPr>
+          <w:sz w:val="20"/>
+          <w:szCs w:val="20"/>
+        </w:rPr>
+      </w:pPr>
+    </w:p>
+    <w:p>
+      <w:pPr>
+        <w:spacing w:after="0"/>
+        <w:rPr>
+          <w:sz w:val="20"/>
+          <w:szCs w:val="20"/>
+        </w:rPr>
+      </w:pPr>
+    </w:p>
+    <w:p>
+      <w:pPr>
+        <w:spacing w:after="0"/>
+        <w:rPr>
+          <w:sz w:val="20"/>
+          <w:szCs w:val="20"/>
+        </w:rPr>
+      </w:pPr>
+    </w:p>
+    <w:p>
+      <w:pPr>
+        <w:spacing w:after="0"/>
+        <w:rPr>
+          <w:sz w:val="20"/>
+          <w:szCs w:val="20"/>
+        </w:rPr>
+      </w:pPr>
+    </w:p>
+    <w:p>
+      <w:pPr>
+        <w:spacing w:after="0"/>
+        <w:rPr>
+          <w:sz w:val="20"/>
+          <w:szCs w:val="20"/>
+        </w:rPr>
+      </w:pPr>
+    </w:p>
+    <w:p>
+      <w:pPr>
+        <w:spacing w:after="0"/>
+        <w:rPr>
+          <w:sz w:val="20"/>
+          <w:szCs w:val="20"/>
+        </w:rPr>
+      </w:pPr>
+    </w:p>
+    <w:p>
+      <w:pPr>
+        <w:spacing w:after="0"/>
+        <w:rPr>
+          <w:sz w:val="20"/>
+          <w:szCs w:val="20"/>
+        </w:rPr>
+      </w:pPr>
+    </w:p>
+    <w:p>
+      <w:pPr>
+        <w:spacing w:after="0"/>
+        <w:rPr>
+          <w:sz w:val="20"/>
+          <w:szCs w:val="20"/>
+        </w:rPr>
+      </w:pPr>
+    </w:p>
+    <w:p>
+      <w:pPr>
+        <w:spacing w:after="0"/>
+        <w:rPr>
+          <w:sz w:val="20"/>
+          <w:szCs w:val="20"/>
+        </w:rPr>
+      </w:pPr>
+    </w:p>
+    <w:p>
+      <w:pPr>
+        <w:spacing w:after="0"/>
         <w:rPr>
           <w:b/>
           <w:sz w:val="20"/>
           <w:szCs w:val="20"/>
           <w:u w:val="single"/>
         </w:rPr>
+      </w:pPr>
+      <w:r>
+        <w:rPr>
+          <w:b/>
+          <w:sz w:val="20"/>
+          <w:szCs w:val="20"/>
+          <w:u w:val="single"/>
+        </w:rPr>
         <w:lastRenderedPageBreak/>
-        <w:t>Code Tuning</w:t>
+        <w:t xml:space="preserve">Compiler </w:t>
       </w:r>
       <w:r>
         <w:rPr>
@@ -16480,26 +18130,671 @@
           <w:szCs w:val="20"/>
           <w:u w:val="single"/>
         </w:rPr>
-        <w:t xml:space="preserve"> 6</w:t>
-      </w:r>
-      <w:r>
+        <w:t>Optimization (-O3)</w:t>
+      </w:r>
+    </w:p>
+    <w:p>
+      <w:pPr>
+        <w:spacing w:after="0"/>
         <w:rPr>
           <w:b/>
           <w:sz w:val="20"/>
           <w:szCs w:val="20"/>
           <w:u w:val="single"/>
         </w:rPr>
-        <w:t xml:space="preserve"> </w:t>
-      </w:r>
-      <w:r>
-        <w:rPr>
-          <w:b/>
-          <w:sz w:val="20"/>
-          <w:szCs w:val="20"/>
-          <w:u w:val="single"/>
-        </w:rPr>
-        <w:t>– Partial Unrolling</w:t>
-      </w:r>
+      </w:pPr>
+    </w:p>
+    <w:p>
+      <w:pPr>
+        <w:spacing w:after="0"/>
+        <w:rPr>
+          <w:sz w:val="20"/>
+          <w:szCs w:val="20"/>
+        </w:rPr>
+      </w:pPr>
+      <w:r>
+        <w:rPr>
+          <w:b/>
+          <w:sz w:val="20"/>
+          <w:szCs w:val="20"/>
+        </w:rPr>
+        <w:t>Steps</w:t>
+      </w:r>
+    </w:p>
+    <w:p>
+      <w:pPr>
+        <w:pStyle w:val="ListParagraph"/>
+        <w:numPr>
+          <w:ilvl w:val="0"/>
+          <w:numId w:val="15"/>
+        </w:numPr>
+        <w:spacing w:after="0"/>
+        <w:rPr>
+          <w:sz w:val="20"/>
+          <w:szCs w:val="20"/>
+        </w:rPr>
+      </w:pPr>
+      <w:r>
+        <w:rPr>
+          <w:sz w:val="20"/>
+          <w:szCs w:val="20"/>
+        </w:rPr>
+        <w:t>Compile with –O3 flag</w:t>
+      </w:r>
+    </w:p>
+    <w:p>
+      <w:pPr>
+        <w:spacing w:after="0"/>
+        <w:rPr>
+          <w:sz w:val="20"/>
+          <w:szCs w:val="20"/>
+        </w:rPr>
+      </w:pPr>
+    </w:p>
+    <w:p>
+      <w:pPr>
+        <w:spacing w:after="0"/>
+        <w:rPr>
+          <w:sz w:val="20"/>
+          <w:szCs w:val="20"/>
+        </w:rPr>
+      </w:pPr>
+      <w:r>
+        <w:rPr>
+          <w:b/>
+          <w:sz w:val="20"/>
+          <w:szCs w:val="20"/>
+        </w:rPr>
+        <w:t>Total Time Before:</w:t>
+      </w:r>
+      <w:r>
+        <w:rPr>
+          <w:sz w:val="20"/>
+          <w:szCs w:val="20"/>
+        </w:rPr>
+        <w:tab/>
+      </w:r>
+      <w:r>
+        <w:rPr>
+          <w:sz w:val="20"/>
+          <w:szCs w:val="20"/>
+        </w:rPr>
+        <w:t>7692.11 ms</w:t>
+      </w:r>
+    </w:p>
+    <w:p>
+      <w:pPr>
+        <w:spacing w:after="0"/>
+        <w:rPr>
+          <w:sz w:val="20"/>
+          <w:szCs w:val="20"/>
+        </w:rPr>
+      </w:pPr>
+      <w:r>
+        <w:rPr>
+          <w:b/>
+          <w:sz w:val="20"/>
+          <w:szCs w:val="20"/>
+        </w:rPr>
+        <w:t>Total Time After:</w:t>
+      </w:r>
+      <w:r>
+        <w:rPr>
+          <w:b/>
+          <w:sz w:val="20"/>
+          <w:szCs w:val="20"/>
+        </w:rPr>
+        <w:tab/>
+      </w:r>
+      <w:r>
+        <w:rPr>
+          <w:sz w:val="20"/>
+          <w:szCs w:val="20"/>
+        </w:rPr>
+        <w:tab/>
+      </w:r>
+      <w:r>
+        <w:rPr>
+          <w:sz w:val="20"/>
+          <w:szCs w:val="20"/>
+        </w:rPr>
+        <w:t>5124.24</w:t>
+      </w:r>
+      <w:r>
+        <w:rPr>
+          <w:sz w:val="20"/>
+          <w:szCs w:val="20"/>
+        </w:rPr>
+        <w:t xml:space="preserve"> ms</w:t>
+      </w:r>
+    </w:p>
+    <w:p>
+      <w:pPr>
+        <w:spacing w:after="0"/>
+        <w:rPr>
+          <w:b/>
+          <w:sz w:val="20"/>
+          <w:szCs w:val="20"/>
+        </w:rPr>
+      </w:pPr>
+      <w:r>
+        <w:rPr>
+          <w:b/>
+          <w:sz w:val="20"/>
+          <w:szCs w:val="20"/>
+        </w:rPr>
+        <w:t>Speed Gain:</w:t>
+      </w:r>
+      <w:r>
+        <w:rPr>
+          <w:sz w:val="20"/>
+          <w:szCs w:val="20"/>
+        </w:rPr>
+        <w:tab/>
+      </w:r>
+      <w:r>
+        <w:rPr>
+          <w:sz w:val="20"/>
+          <w:szCs w:val="20"/>
+        </w:rPr>
+        <w:tab/>
+      </w:r>
+    </w:p>
+    <w:p>
+      <w:pPr>
+        <w:spacing w:after="0"/>
+        <w:rPr>
+          <w:sz w:val="20"/>
+          <w:szCs w:val="20"/>
+        </w:rPr>
+      </w:pPr>
+    </w:p>
+    <w:p>
+      <w:pPr>
+        <w:spacing w:after="0"/>
+        <w:rPr>
+          <w:sz w:val="20"/>
+          <w:szCs w:val="20"/>
+        </w:rPr>
+      </w:pPr>
+    </w:p>
+    <w:p>
+      <w:pPr>
+        <w:spacing w:after="0"/>
+        <w:rPr>
+          <w:b/>
+          <w:sz w:val="20"/>
+          <w:szCs w:val="20"/>
+        </w:rPr>
+      </w:pPr>
+      <w:r>
+        <w:rPr>
+          <w:b/>
+          <w:sz w:val="20"/>
+          <w:szCs w:val="20"/>
+        </w:rPr>
+        <w:t>Results So Far:</w:t>
+      </w:r>
+    </w:p>
+    <w:tbl>
+      <w:tblPr>
+        <w:tblStyle w:val="TableGrid"/>
+        <w:tblW w:w="0" w:type="auto"/>
+        <w:tblLook w:val="04A0" w:firstRow="1" w:lastRow="0" w:firstColumn="1" w:lastColumn="0" w:noHBand="0" w:noVBand="1"/>
+      </w:tblPr>
+      <w:tblGrid>
+        <w:gridCol w:w="4788"/>
+        <w:gridCol w:w="4788"/>
+      </w:tblGrid>
+      <w:tr>
+        <w:tc>
+          <w:tcPr>
+            <w:tcW w:w="4788" w:type="dxa"/>
+          </w:tcPr>
+          <w:p>
+            <w:pPr>
+              <w:rPr>
+                <w:b/>
+                <w:sz w:val="20"/>
+                <w:szCs w:val="20"/>
+              </w:rPr>
+            </w:pPr>
+            <w:r>
+              <w:rPr>
+                <w:b/>
+                <w:sz w:val="20"/>
+                <w:szCs w:val="20"/>
+              </w:rPr>
+              <w:t>Optimization Technique</w:t>
+            </w:r>
+          </w:p>
+        </w:tc>
+        <w:tc>
+          <w:tcPr>
+            <w:tcW w:w="4788" w:type="dxa"/>
+          </w:tcPr>
+          <w:p>
+            <w:pPr>
+              <w:rPr>
+                <w:b/>
+                <w:sz w:val="20"/>
+                <w:szCs w:val="20"/>
+              </w:rPr>
+            </w:pPr>
+            <w:r>
+              <w:rPr>
+                <w:b/>
+                <w:sz w:val="20"/>
+                <w:szCs w:val="20"/>
+              </w:rPr>
+              <w:t xml:space="preserve">Total Execution </w:t>
+            </w:r>
+            <w:r>
+              <w:rPr>
+                <w:b/>
+                <w:sz w:val="20"/>
+                <w:szCs w:val="20"/>
+              </w:rPr>
+              <w:t>Time (ms)</w:t>
+            </w:r>
+          </w:p>
+        </w:tc>
+      </w:tr>
+      <w:tr>
+        <w:tc>
+          <w:tcPr>
+            <w:tcW w:w="4788" w:type="dxa"/>
+          </w:tcPr>
+          <w:p>
+            <w:pPr>
+              <w:rPr>
+                <w:b/>
+                <w:sz w:val="20"/>
+                <w:szCs w:val="20"/>
+              </w:rPr>
+            </w:pPr>
+            <w:r>
+              <w:rPr>
+                <w:sz w:val="20"/>
+                <w:szCs w:val="20"/>
+              </w:rPr>
+              <w:t>None</w:t>
+            </w:r>
+          </w:p>
+        </w:tc>
+        <w:tc>
+          <w:tcPr>
+            <w:tcW w:w="4788" w:type="dxa"/>
+          </w:tcPr>
+          <w:p>
+            <w:pPr>
+              <w:rPr>
+                <w:sz w:val="20"/>
+                <w:szCs w:val="20"/>
+              </w:rPr>
+            </w:pPr>
+            <w:r>
+              <w:rPr>
+                <w:rFonts w:eastAsia="Times New Roman" w:cs="Tahoma"/>
+                <w:sz w:val="20"/>
+                <w:szCs w:val="20"/>
+              </w:rPr>
+              <w:t>359525.44</w:t>
+            </w:r>
+          </w:p>
+        </w:tc>
+      </w:tr>
+      <w:tr>
+        <w:tc>
+          <w:tcPr>
+            <w:tcW w:w="4788" w:type="dxa"/>
+          </w:tcPr>
+          <w:p>
+            <w:pPr>
+              <w:rPr>
+                <w:sz w:val="20"/>
+                <w:szCs w:val="20"/>
+              </w:rPr>
+            </w:pPr>
+            <w:r>
+              <w:rPr>
+                <w:sz w:val="20"/>
+                <w:szCs w:val="20"/>
+              </w:rPr>
+              <w:t xml:space="preserve">Algorithm-Based Optimization - </w:t>
+            </w:r>
+            <w:r>
+              <w:rPr>
+                <w:sz w:val="20"/>
+                <w:szCs w:val="20"/>
+              </w:rPr>
+              <w:t>FFT Convolution</w:t>
+            </w:r>
+          </w:p>
+        </w:tc>
+        <w:tc>
+          <w:tcPr>
+            <w:tcW w:w="4788" w:type="dxa"/>
+          </w:tcPr>
+          <w:p>
+            <w:pPr>
+              <w:rPr>
+                <w:rFonts w:eastAsia="Times New Roman" w:cs="Tahoma"/>
+                <w:sz w:val="20"/>
+                <w:szCs w:val="20"/>
+              </w:rPr>
+            </w:pPr>
+            <w:r>
+              <w:rPr>
+                <w:rFonts w:eastAsia="Times New Roman" w:cs="Tahoma"/>
+                <w:sz w:val="20"/>
+                <w:szCs w:val="20"/>
+              </w:rPr>
+              <w:t>9184.23</w:t>
+            </w:r>
+          </w:p>
+        </w:tc>
+      </w:tr>
+      <w:tr>
+        <w:tc>
+          <w:tcPr>
+            <w:tcW w:w="4788" w:type="dxa"/>
+          </w:tcPr>
+          <w:p>
+            <w:pPr>
+              <w:rPr>
+                <w:sz w:val="20"/>
+                <w:szCs w:val="20"/>
+              </w:rPr>
+            </w:pPr>
+            <w:r>
+              <w:rPr>
+                <w:sz w:val="20"/>
+                <w:szCs w:val="20"/>
+              </w:rPr>
+              <w:t>Eliminate Common Subexpressions</w:t>
+            </w:r>
+          </w:p>
+        </w:tc>
+        <w:tc>
+          <w:tcPr>
+            <w:tcW w:w="4788" w:type="dxa"/>
+          </w:tcPr>
+          <w:p>
+            <w:pPr>
+              <w:rPr>
+                <w:rFonts w:eastAsia="Times New Roman" w:cs="Tahoma"/>
+                <w:sz w:val="20"/>
+                <w:szCs w:val="20"/>
+              </w:rPr>
+            </w:pPr>
+            <w:r>
+              <w:rPr>
+                <w:sz w:val="20"/>
+                <w:szCs w:val="20"/>
+              </w:rPr>
+              <w:t>8792.83</w:t>
+            </w:r>
+          </w:p>
+        </w:tc>
+      </w:tr>
+      <w:tr>
+        <w:tc>
+          <w:tcPr>
+            <w:tcW w:w="4788" w:type="dxa"/>
+          </w:tcPr>
+          <w:p>
+            <w:pPr>
+              <w:rPr>
+                <w:sz w:val="20"/>
+                <w:szCs w:val="20"/>
+              </w:rPr>
+            </w:pPr>
+            <w:r>
+              <w:rPr>
+                <w:sz w:val="20"/>
+                <w:szCs w:val="20"/>
+              </w:rPr>
+              <w:t>Strength Reduction</w:t>
+            </w:r>
+          </w:p>
+        </w:tc>
+        <w:tc>
+          <w:tcPr>
+            <w:tcW w:w="4788" w:type="dxa"/>
+          </w:tcPr>
+          <w:p>
+            <w:pPr>
+              <w:rPr>
+                <w:rFonts w:eastAsia="Times New Roman" w:cs="Tahoma"/>
+                <w:sz w:val="20"/>
+                <w:szCs w:val="20"/>
+              </w:rPr>
+            </w:pPr>
+            <w:r>
+              <w:rPr>
+                <w:rFonts w:eastAsia="Times New Roman" w:cs="Tahoma"/>
+                <w:sz w:val="20"/>
+                <w:szCs w:val="20"/>
+              </w:rPr>
+              <w:t>8553.74</w:t>
+            </w:r>
+          </w:p>
+        </w:tc>
+      </w:tr>
+      <w:tr>
+        <w:tc>
+          <w:tcPr>
+            <w:tcW w:w="4788" w:type="dxa"/>
+          </w:tcPr>
+          <w:p>
+            <w:pPr>
+              <w:rPr>
+                <w:sz w:val="20"/>
+                <w:szCs w:val="20"/>
+              </w:rPr>
+            </w:pPr>
+            <w:r>
+              <w:rPr>
+                <w:sz w:val="20"/>
+                <w:szCs w:val="20"/>
+              </w:rPr>
+              <w:t>Minimize References</w:t>
+            </w:r>
+          </w:p>
+        </w:tc>
+        <w:tc>
+          <w:tcPr>
+            <w:tcW w:w="4788" w:type="dxa"/>
+          </w:tcPr>
+          <w:p>
+            <w:pPr>
+              <w:rPr>
+                <w:rFonts w:eastAsia="Times New Roman" w:cs="Tahoma"/>
+                <w:sz w:val="20"/>
+                <w:szCs w:val="20"/>
+              </w:rPr>
+            </w:pPr>
+            <w:r>
+              <w:rPr>
+                <w:sz w:val="20"/>
+                <w:szCs w:val="20"/>
+              </w:rPr>
+              <w:t>8277.55</w:t>
+            </w:r>
+          </w:p>
+        </w:tc>
+      </w:tr>
+      <w:tr>
+        <w:tc>
+          <w:tcPr>
+            <w:tcW w:w="4788" w:type="dxa"/>
+          </w:tcPr>
+          <w:p>
+            <w:pPr>
+              <w:rPr>
+                <w:sz w:val="20"/>
+                <w:szCs w:val="20"/>
+              </w:rPr>
+            </w:pPr>
+            <w:r>
+              <w:rPr>
+                <w:sz w:val="20"/>
+                <w:szCs w:val="20"/>
+              </w:rPr>
+              <w:t>Substitute Function with Macro</w:t>
+            </w:r>
+          </w:p>
+        </w:tc>
+        <w:tc>
+          <w:tcPr>
+            <w:tcW w:w="4788" w:type="dxa"/>
+          </w:tcPr>
+          <w:p>
+            <w:pPr>
+              <w:rPr>
+                <w:sz w:val="20"/>
+                <w:szCs w:val="20"/>
+              </w:rPr>
+            </w:pPr>
+            <w:r>
+              <w:rPr>
+                <w:sz w:val="20"/>
+                <w:szCs w:val="20"/>
+              </w:rPr>
+              <w:t>8093.92</w:t>
+            </w:r>
+          </w:p>
+        </w:tc>
+      </w:tr>
+      <w:tr>
+        <w:tc>
+          <w:tcPr>
+            <w:tcW w:w="4788" w:type="dxa"/>
+          </w:tcPr>
+          <w:p>
+            <w:pPr>
+              <w:rPr>
+                <w:sz w:val="20"/>
+                <w:szCs w:val="20"/>
+              </w:rPr>
+            </w:pPr>
+            <w:r>
+              <w:rPr>
+                <w:sz w:val="20"/>
+                <w:szCs w:val="20"/>
+              </w:rPr>
+              <w:t>Jamming</w:t>
+            </w:r>
+          </w:p>
+        </w:tc>
+        <w:tc>
+          <w:tcPr>
+            <w:tcW w:w="4788" w:type="dxa"/>
+          </w:tcPr>
+          <w:p>
+            <w:pPr>
+              <w:rPr>
+                <w:sz w:val="20"/>
+                <w:szCs w:val="20"/>
+              </w:rPr>
+            </w:pPr>
+            <w:r>
+              <w:rPr>
+                <w:sz w:val="20"/>
+                <w:szCs w:val="20"/>
+              </w:rPr>
+              <w:t>7866.74</w:t>
+            </w:r>
+          </w:p>
+        </w:tc>
+      </w:tr>
+      <w:tr>
+        <w:tc>
+          <w:tcPr>
+            <w:tcW w:w="4788" w:type="dxa"/>
+          </w:tcPr>
+          <w:p>
+            <w:pPr>
+              <w:rPr>
+                <w:sz w:val="20"/>
+                <w:szCs w:val="20"/>
+              </w:rPr>
+            </w:pPr>
+            <w:r>
+              <w:rPr>
+                <w:sz w:val="20"/>
+                <w:szCs w:val="20"/>
+              </w:rPr>
+              <w:t>Partial Unrolling</w:t>
+            </w:r>
+          </w:p>
+        </w:tc>
+        <w:tc>
+          <w:tcPr>
+            <w:tcW w:w="4788" w:type="dxa"/>
+          </w:tcPr>
+          <w:p>
+            <w:pPr>
+              <w:rPr>
+                <w:sz w:val="20"/>
+                <w:szCs w:val="20"/>
+              </w:rPr>
+            </w:pPr>
+            <w:r>
+              <w:rPr>
+                <w:sz w:val="20"/>
+                <w:szCs w:val="20"/>
+              </w:rPr>
+              <w:t>7692.11</w:t>
+            </w:r>
+          </w:p>
+        </w:tc>
+      </w:tr>
+      <w:tr>
+        <w:tc>
+          <w:tcPr>
+            <w:tcW w:w="4788" w:type="dxa"/>
+          </w:tcPr>
+          <w:p>
+            <w:pPr>
+              <w:rPr>
+                <w:sz w:val="20"/>
+                <w:szCs w:val="20"/>
+              </w:rPr>
+            </w:pPr>
+            <w:r>
+              <w:rPr>
+                <w:sz w:val="20"/>
+                <w:szCs w:val="20"/>
+              </w:rPr>
+              <w:t>Compiler Optimization (-O3)</w:t>
+            </w:r>
+          </w:p>
+        </w:tc>
+        <w:tc>
+          <w:tcPr>
+            <w:tcW w:w="4788" w:type="dxa"/>
+          </w:tcPr>
+          <w:p>
+            <w:pPr>
+              <w:rPr>
+                <w:sz w:val="20"/>
+                <w:szCs w:val="20"/>
+              </w:rPr>
+            </w:pPr>
+          </w:p>
+        </w:tc>
+      </w:tr>
+    </w:tbl>
+    <w:p>
+      <w:pPr>
+        <w:spacing w:after="0"/>
+        <w:rPr>
+          <w:sz w:val="20"/>
+          <w:szCs w:val="20"/>
+        </w:rPr>
+      </w:pPr>
     </w:p>
     <w:p>
       <w:pPr>
@@ -17193,9 +19488,9 @@
     </w:lvl>
   </w:abstractNum>
   <w:abstractNum w:abstractNumId="3">
-    <w:nsid w:val="1B5C3F2C"/>
+    <w:nsid w:val="156E4229"/>
     <w:multiLevelType w:val="hybridMultilevel"/>
-    <w:tmpl w:val="1A44F26E"/>
+    <w:tmpl w:val="27A89D54"/>
     <w:lvl w:ilvl="0" w:tplc="10090011">
       <w:start w:val="1"/>
       <w:numFmt w:val="decimal"/>
@@ -17282,9 +19577,9 @@
     </w:lvl>
   </w:abstractNum>
   <w:abstractNum w:abstractNumId="4">
-    <w:nsid w:val="219C0969"/>
+    <w:nsid w:val="1B5C3F2C"/>
     <w:multiLevelType w:val="hybridMultilevel"/>
-    <w:tmpl w:val="471C69F0"/>
+    <w:tmpl w:val="1A44F26E"/>
     <w:lvl w:ilvl="0" w:tplc="10090011">
       <w:start w:val="1"/>
       <w:numFmt w:val="decimal"/>
@@ -17371,9 +19666,9 @@
     </w:lvl>
   </w:abstractNum>
   <w:abstractNum w:abstractNumId="5">
-    <w:nsid w:val="40170219"/>
+    <w:nsid w:val="219C0969"/>
     <w:multiLevelType w:val="hybridMultilevel"/>
-    <w:tmpl w:val="27A89D54"/>
+    <w:tmpl w:val="471C69F0"/>
     <w:lvl w:ilvl="0" w:tplc="10090011">
       <w:start w:val="1"/>
       <w:numFmt w:val="decimal"/>
@@ -17460,9 +19755,9 @@
     </w:lvl>
   </w:abstractNum>
   <w:abstractNum w:abstractNumId="6">
-    <w:nsid w:val="47607014"/>
+    <w:nsid w:val="40170219"/>
     <w:multiLevelType w:val="hybridMultilevel"/>
-    <w:tmpl w:val="6AE2F554"/>
+    <w:tmpl w:val="27A89D54"/>
     <w:lvl w:ilvl="0" w:tplc="10090011">
       <w:start w:val="1"/>
       <w:numFmt w:val="decimal"/>
@@ -17549,9 +19844,9 @@
     </w:lvl>
   </w:abstractNum>
   <w:abstractNum w:abstractNumId="7">
-    <w:nsid w:val="4EAE3365"/>
+    <w:nsid w:val="47607014"/>
     <w:multiLevelType w:val="hybridMultilevel"/>
-    <w:tmpl w:val="27A89D54"/>
+    <w:tmpl w:val="6AE2F554"/>
     <w:lvl w:ilvl="0" w:tplc="10090011">
       <w:start w:val="1"/>
       <w:numFmt w:val="decimal"/>
@@ -17638,7 +19933,7 @@
     </w:lvl>
   </w:abstractNum>
   <w:abstractNum w:abstractNumId="8">
-    <w:nsid w:val="57B3279B"/>
+    <w:nsid w:val="4EAE3365"/>
     <w:multiLevelType w:val="hybridMultilevel"/>
     <w:tmpl w:val="27A89D54"/>
     <w:lvl w:ilvl="0" w:tplc="10090011">
@@ -17727,7 +20022,7 @@
     </w:lvl>
   </w:abstractNum>
   <w:abstractNum w:abstractNumId="9">
-    <w:nsid w:val="5C805243"/>
+    <w:nsid w:val="57B3279B"/>
     <w:multiLevelType w:val="hybridMultilevel"/>
     <w:tmpl w:val="27A89D54"/>
     <w:lvl w:ilvl="0" w:tplc="10090011">
@@ -17816,7 +20111,7 @@
     </w:lvl>
   </w:abstractNum>
   <w:abstractNum w:abstractNumId="10">
-    <w:nsid w:val="726A0DB6"/>
+    <w:nsid w:val="5C805243"/>
     <w:multiLevelType w:val="hybridMultilevel"/>
     <w:tmpl w:val="27A89D54"/>
     <w:lvl w:ilvl="0" w:tplc="10090011">
@@ -17905,7 +20200,7 @@
     </w:lvl>
   </w:abstractNum>
   <w:abstractNum w:abstractNumId="11">
-    <w:nsid w:val="78135173"/>
+    <w:nsid w:val="726A0DB6"/>
     <w:multiLevelType w:val="hybridMultilevel"/>
     <w:tmpl w:val="27A89D54"/>
     <w:lvl w:ilvl="0" w:tplc="10090011">
@@ -17994,7 +20289,7 @@
     </w:lvl>
   </w:abstractNum>
   <w:abstractNum w:abstractNumId="12">
-    <w:nsid w:val="7E9A26AB"/>
+    <w:nsid w:val="78135173"/>
     <w:multiLevelType w:val="hybridMultilevel"/>
     <w:tmpl w:val="27A89D54"/>
     <w:lvl w:ilvl="0" w:tplc="10090011">
@@ -18083,6 +20378,95 @@
     </w:lvl>
   </w:abstractNum>
   <w:abstractNum w:abstractNumId="13">
+    <w:nsid w:val="7E9A26AB"/>
+    <w:multiLevelType w:val="hybridMultilevel"/>
+    <w:tmpl w:val="27A89D54"/>
+    <w:lvl w:ilvl="0" w:tplc="10090011">
+      <w:start w:val="1"/>
+      <w:numFmt w:val="decimal"/>
+      <w:lvlText w:val="%1)"/>
+      <w:lvlJc w:val="left"/>
+      <w:pPr>
+        <w:ind w:left="720" w:hanging="360"/>
+      </w:pPr>
+      <w:rPr>
+        <w:rFonts w:hint="default"/>
+      </w:rPr>
+    </w:lvl>
+    <w:lvl w:ilvl="1" w:tplc="10090019" w:tentative="1">
+      <w:start w:val="1"/>
+      <w:numFmt w:val="lowerLetter"/>
+      <w:lvlText w:val="%2."/>
+      <w:lvlJc w:val="left"/>
+      <w:pPr>
+        <w:ind w:left="1440" w:hanging="360"/>
+      </w:pPr>
+    </w:lvl>
+    <w:lvl w:ilvl="2" w:tplc="1009001B" w:tentative="1">
+      <w:start w:val="1"/>
+      <w:numFmt w:val="lowerRoman"/>
+      <w:lvlText w:val="%3."/>
+      <w:lvlJc w:val="right"/>
+      <w:pPr>
+        <w:ind w:left="2160" w:hanging="180"/>
+      </w:pPr>
+    </w:lvl>
+    <w:lvl w:ilvl="3" w:tplc="1009000F" w:tentative="1">
+      <w:start w:val="1"/>
+      <w:numFmt w:val="decimal"/>
+      <w:lvlText w:val="%4."/>
+      <w:lvlJc w:val="left"/>
+      <w:pPr>
+        <w:ind w:left="2880" w:hanging="360"/>
+      </w:pPr>
+    </w:lvl>
+    <w:lvl w:ilvl="4" w:tplc="10090019" w:tentative="1">
+      <w:start w:val="1"/>
+      <w:numFmt w:val="lowerLetter"/>
+      <w:lvlText w:val="%5."/>
+      <w:lvlJc w:val="left"/>
+      <w:pPr>
+        <w:ind w:left="3600" w:hanging="360"/>
+      </w:pPr>
+    </w:lvl>
+    <w:lvl w:ilvl="5" w:tplc="1009001B" w:tentative="1">
+      <w:start w:val="1"/>
+      <w:numFmt w:val="lowerRoman"/>
+      <w:lvlText w:val="%6."/>
+      <w:lvlJc w:val="right"/>
+      <w:pPr>
+        <w:ind w:left="4320" w:hanging="180"/>
+      </w:pPr>
+    </w:lvl>
+    <w:lvl w:ilvl="6" w:tplc="1009000F" w:tentative="1">
+      <w:start w:val="1"/>
+      <w:numFmt w:val="decimal"/>
+      <w:lvlText w:val="%7."/>
+      <w:lvlJc w:val="left"/>
+      <w:pPr>
+        <w:ind w:left="5040" w:hanging="360"/>
+      </w:pPr>
+    </w:lvl>
+    <w:lvl w:ilvl="7" w:tplc="10090019" w:tentative="1">
+      <w:start w:val="1"/>
+      <w:numFmt w:val="lowerLetter"/>
+      <w:lvlText w:val="%8."/>
+      <w:lvlJc w:val="left"/>
+      <w:pPr>
+        <w:ind w:left="5760" w:hanging="360"/>
+      </w:pPr>
+    </w:lvl>
+    <w:lvl w:ilvl="8" w:tplc="1009001B" w:tentative="1">
+      <w:start w:val="1"/>
+      <w:numFmt w:val="lowerRoman"/>
+      <w:lvlText w:val="%9."/>
+      <w:lvlJc w:val="right"/>
+      <w:pPr>
+        <w:ind w:left="6480" w:hanging="180"/>
+      </w:pPr>
+    </w:lvl>
+  </w:abstractNum>
+  <w:abstractNum w:abstractNumId="14">
     <w:nsid w:val="7EF97D46"/>
     <w:multiLevelType w:val="hybridMultilevel"/>
     <w:tmpl w:val="2A36ADFE"/>
@@ -18181,37 +20565,40 @@
     <w:abstractNumId w:val="2"/>
   </w:num>
   <w:num w:numId="4">
-    <w:abstractNumId w:val="3"/>
+    <w:abstractNumId w:val="4"/>
   </w:num>
   <w:num w:numId="5">
+    <w:abstractNumId w:val="9"/>
+  </w:num>
+  <w:num w:numId="6">
+    <w:abstractNumId w:val="13"/>
+  </w:num>
+  <w:num w:numId="7">
+    <w:abstractNumId w:val="10"/>
+  </w:num>
+  <w:num w:numId="8">
     <w:abstractNumId w:val="8"/>
   </w:num>
-  <w:num w:numId="6">
+  <w:num w:numId="9">
+    <w:abstractNumId w:val="6"/>
+  </w:num>
+  <w:num w:numId="10">
+    <w:abstractNumId w:val="11"/>
+  </w:num>
+  <w:num w:numId="11">
     <w:abstractNumId w:val="12"/>
   </w:num>
-  <w:num w:numId="7">
-    <w:abstractNumId w:val="9"/>
-  </w:num>
-  <w:num w:numId="8">
+  <w:num w:numId="12">
     <w:abstractNumId w:val="7"/>
   </w:num>
-  <w:num w:numId="9">
+  <w:num w:numId="13">
     <w:abstractNumId w:val="5"/>
   </w:num>
-  <w:num w:numId="10">
-    <w:abstractNumId w:val="10"/>
+  <w:num w:numId="14">
+    <w:abstractNumId w:val="14"/>
   </w:num>
-  <w:num w:numId="11">
-    <w:abstractNumId w:val="11"/>
-  </w:num>
-  <w:num w:numId="12">
-    <w:abstractNumId w:val="6"/>
-  </w:num>
-  <w:num w:numId="13">
-    <w:abstractNumId w:val="4"/>
-  </w:num>
-  <w:num w:numId="14">
-    <w:abstractNumId w:val="13"/>
+  <w:num w:numId="15">
+    <w:abstractNumId w:val="3"/>
   </w:num>
 </w:numbering>
 </file>
@@ -19250,7 +21637,7 @@
 </file>
 
 <file path=customXml/itemProps1.xml><?xml version="1.0" encoding="utf-8"?>
-<ds:datastoreItem xmlns:ds="http://schemas.openxmlformats.org/officeDocument/2006/customXml" ds:itemID="{7777EC7C-A2E3-4156-92D4-EBE20FD30933}">
+<ds:datastoreItem xmlns:ds="http://schemas.openxmlformats.org/officeDocument/2006/customXml" ds:itemID="{5486B7F0-6662-40EB-B535-51470833E09C}">
   <ds:schemaRefs>
     <ds:schemaRef ds:uri="http://schemas.openxmlformats.org/officeDocument/2006/bibliography"/>
   </ds:schemaRefs>

</xml_diff>